<commit_message>
Cambie el tema de IEEE
</commit_message>
<xml_diff>
--- a/IEEE/IEEE.docx
+++ b/IEEE/IEEE.docx
@@ -154,7 +154,7 @@
           <w:sz w:val="24"/>
           <w:szCs w:val="24"/>
         </w:rPr>
-        <w:t>Python en la Salud</w:t>
+        <w:t>Beneficios de los Videojuegos</w:t>
       </w:r>
     </w:p>
     <w:p>
@@ -303,31 +303,41 @@
           <w:sz w:val="24"/>
           <w:szCs w:val="24"/>
         </w:rPr>
-        <w:t>programación</w:t>
-      </w:r>
-      <w:r>
-        <w:rPr>
-          <w:rFonts w:ascii="Times New Roman" w:hAnsi="Times New Roman" w:cs="Times New Roman"/>
-          <w:sz w:val="24"/>
-          <w:szCs w:val="24"/>
-        </w:rPr>
-        <w:t>, Salud</w:t>
-      </w:r>
-      <w:r>
-        <w:rPr>
-          <w:rFonts w:ascii="Times New Roman" w:hAnsi="Times New Roman" w:cs="Times New Roman"/>
-          <w:sz w:val="24"/>
-          <w:szCs w:val="24"/>
-        </w:rPr>
-        <w:t>, lenguaje de programación, Código</w:t>
-      </w:r>
-      <w:r>
-        <w:rPr>
-          <w:rFonts w:ascii="Times New Roman" w:hAnsi="Times New Roman" w:cs="Times New Roman"/>
-          <w:sz w:val="24"/>
-          <w:szCs w:val="24"/>
-        </w:rPr>
-        <w:t>, monitor signo vitales.</w:t>
+        <w:t>Videojuegos</w:t>
+      </w:r>
+      <w:r>
+        <w:rPr>
+          <w:rFonts w:ascii="Times New Roman" w:hAnsi="Times New Roman" w:cs="Times New Roman"/>
+          <w:sz w:val="24"/>
+          <w:szCs w:val="24"/>
+        </w:rPr>
+        <w:t xml:space="preserve">, </w:t>
+      </w:r>
+      <w:proofErr w:type="spellStart"/>
+      <w:r>
+        <w:rPr>
+          <w:rFonts w:ascii="Times New Roman" w:hAnsi="Times New Roman" w:cs="Times New Roman"/>
+          <w:sz w:val="24"/>
+          <w:szCs w:val="24"/>
+        </w:rPr>
+        <w:t>programacion</w:t>
+      </w:r>
+      <w:proofErr w:type="spellEnd"/>
+      <w:r>
+        <w:rPr>
+          <w:rFonts w:ascii="Times New Roman" w:hAnsi="Times New Roman" w:cs="Times New Roman"/>
+          <w:sz w:val="24"/>
+          <w:szCs w:val="24"/>
+        </w:rPr>
+        <w:t xml:space="preserve">, </w:t>
+      </w:r>
+      <w:r>
+        <w:rPr>
+          <w:rFonts w:ascii="Times New Roman" w:hAnsi="Times New Roman" w:cs="Times New Roman"/>
+          <w:sz w:val="24"/>
+          <w:szCs w:val="24"/>
+        </w:rPr>
+        <w:t>Capacidades,</w:t>
       </w:r>
     </w:p>
     <w:p>
@@ -350,7 +360,7 @@
           <w:sz w:val="24"/>
           <w:szCs w:val="24"/>
         </w:rPr>
-        <w:t>programación en la Salud</w:t>
+        <w:t>Los Videojuegos y Los Beneficios</w:t>
       </w:r>
     </w:p>
     <w:p>
@@ -378,40 +388,75 @@
           <w:sz w:val="24"/>
           <w:szCs w:val="24"/>
         </w:rPr>
-        <w:t>Es un hecho de que hemos avanzado mucho en la medicina</w:t>
-      </w:r>
-      <w:r>
-        <w:rPr>
-          <w:rFonts w:ascii="Times New Roman" w:hAnsi="Times New Roman" w:cs="Times New Roman"/>
-          <w:sz w:val="24"/>
-          <w:szCs w:val="24"/>
-        </w:rPr>
-        <w:t xml:space="preserve"> en todos estos años comparando a los años anteriores</w:t>
-      </w:r>
-      <w:r>
-        <w:rPr>
-          <w:rFonts w:ascii="Times New Roman" w:hAnsi="Times New Roman" w:cs="Times New Roman"/>
-          <w:sz w:val="24"/>
-          <w:szCs w:val="24"/>
-        </w:rPr>
-        <w:t xml:space="preserve">. </w:t>
-      </w:r>
-      <w:r>
-        <w:rPr>
-          <w:rFonts w:ascii="Times New Roman" w:hAnsi="Times New Roman" w:cs="Times New Roman"/>
-          <w:sz w:val="24"/>
-          <w:szCs w:val="24"/>
-        </w:rPr>
-        <w:t>Es importante seguir avanzando, pero también en otra perspectiva de la medicina. La programación es como otro mundo, usamos programación para hacer cosas como automatización, para video juegos o para otras cosas importantes como en este caso la medicina.</w:t>
-      </w:r>
-    </w:p>
-    <w:p>
-      <w:pPr>
-        <w:spacing w:line="480" w:lineRule="auto"/>
-        <w:rPr>
-          <w:rFonts w:ascii="Times New Roman" w:hAnsi="Times New Roman" w:cs="Times New Roman"/>
-          <w:sz w:val="24"/>
-          <w:szCs w:val="24"/>
+        <w:t>Si te han dicho que dejes de jugar un videojuego por que te hace mucho daño, deja decirte que la persona que te dice eso te esta mintiendo.</w:t>
+      </w:r>
+      <w:r>
+        <w:rPr>
+          <w:rFonts w:ascii="Times New Roman" w:hAnsi="Times New Roman" w:cs="Times New Roman"/>
+          <w:sz w:val="24"/>
+          <w:szCs w:val="24"/>
+        </w:rPr>
+        <w:t xml:space="preserve"> </w:t>
+      </w:r>
+      <w:r>
+        <w:rPr>
+          <w:rFonts w:ascii="Times New Roman" w:hAnsi="Times New Roman" w:cs="Times New Roman"/>
+          <w:sz w:val="24"/>
+          <w:szCs w:val="24"/>
+        </w:rPr>
+        <w:t xml:space="preserve">Los videojuegos han hecho su propia historia y para algunos eso es una obra maestra. Hay demasiados juegos y con </w:t>
+      </w:r>
+      <w:r>
+        <w:rPr>
+          <w:rFonts w:ascii="Times New Roman" w:hAnsi="Times New Roman" w:cs="Times New Roman"/>
+          <w:sz w:val="24"/>
+          <w:szCs w:val="24"/>
+        </w:rPr>
+        <w:t>diferentes categorías</w:t>
+      </w:r>
+      <w:r>
+        <w:rPr>
+          <w:rFonts w:ascii="Times New Roman" w:hAnsi="Times New Roman" w:cs="Times New Roman"/>
+          <w:sz w:val="24"/>
+          <w:szCs w:val="24"/>
+        </w:rPr>
+        <w:t xml:space="preserve"> y eso hace que también tengamos demasiadas formas que los juegos nos ayuda a mejorar nuestras </w:t>
+      </w:r>
+      <w:r>
+        <w:rPr>
+          <w:rFonts w:ascii="Times New Roman" w:hAnsi="Times New Roman" w:cs="Times New Roman"/>
+          <w:sz w:val="24"/>
+          <w:szCs w:val="24"/>
+        </w:rPr>
+        <w:t>capacidades</w:t>
+      </w:r>
+      <w:r>
+        <w:rPr>
+          <w:rFonts w:ascii="Times New Roman" w:hAnsi="Times New Roman" w:cs="Times New Roman"/>
+          <w:sz w:val="24"/>
+          <w:szCs w:val="24"/>
+        </w:rPr>
+        <w:t>.</w:t>
+      </w:r>
+      <w:r>
+        <w:rPr>
+          <w:rFonts w:ascii="Times New Roman" w:hAnsi="Times New Roman" w:cs="Times New Roman"/>
+          <w:sz w:val="24"/>
+          <w:szCs w:val="24"/>
+        </w:rPr>
+        <w:t xml:space="preserve"> Según Iberdrola </w:t>
+      </w:r>
+    </w:p>
+    <w:p>
+      <w:pPr>
+        <w:spacing w:line="480" w:lineRule="auto"/>
+        <w:ind w:left="706" w:hanging="706"/>
+        <w:rPr>
+          <w:rFonts w:ascii="Times New Roman" w:hAnsi="Times New Roman" w:cs="Times New Roman"/>
+          <w:color w:val="2C2C2C"/>
+          <w:sz w:val="24"/>
+          <w:szCs w:val="24"/>
+          <w:shd w:val="clear" w:color="auto" w:fill="FFFFFF"/>
         </w:rPr>
       </w:pPr>
       <w:r>
@@ -421,242 +466,124 @@
           <w:szCs w:val="24"/>
         </w:rPr>
         <w:tab/>
-        <w:t xml:space="preserve">Hay </w:t>
-      </w:r>
-      <w:r>
-        <w:rPr>
-          <w:rFonts w:ascii="Times New Roman" w:hAnsi="Times New Roman" w:cs="Times New Roman"/>
-          <w:sz w:val="24"/>
-          <w:szCs w:val="24"/>
-        </w:rPr>
-        <w:t xml:space="preserve">muchos lenguajes de programación y varios son usados en cosas grandes como </w:t>
-      </w:r>
-      <w:r>
-        <w:rPr>
-          <w:rFonts w:ascii="Times New Roman" w:hAnsi="Times New Roman" w:cs="Times New Roman"/>
-          <w:sz w:val="24"/>
-          <w:szCs w:val="24"/>
-        </w:rPr>
-        <w:t>mencione</w:t>
-      </w:r>
-      <w:r>
-        <w:rPr>
-          <w:rFonts w:ascii="Times New Roman" w:hAnsi="Times New Roman" w:cs="Times New Roman"/>
-          <w:sz w:val="24"/>
-          <w:szCs w:val="24"/>
-        </w:rPr>
-        <w:t xml:space="preserve"> previamente, la </w:t>
-      </w:r>
-      <w:r>
-        <w:rPr>
-          <w:rFonts w:ascii="Times New Roman" w:hAnsi="Times New Roman" w:cs="Times New Roman"/>
-          <w:sz w:val="24"/>
-          <w:szCs w:val="24"/>
-        </w:rPr>
-        <w:t>automatización</w:t>
-      </w:r>
-      <w:r>
-        <w:rPr>
-          <w:rFonts w:ascii="Times New Roman" w:hAnsi="Times New Roman" w:cs="Times New Roman"/>
-          <w:sz w:val="24"/>
-          <w:szCs w:val="24"/>
-        </w:rPr>
-        <w:t xml:space="preserve">. Unos ejemplos de lenguajes de programación son </w:t>
-      </w:r>
-      <w:r>
-        <w:rPr>
-          <w:rFonts w:ascii="Times New Roman" w:hAnsi="Times New Roman" w:cs="Times New Roman"/>
-          <w:sz w:val="24"/>
-          <w:szCs w:val="24"/>
-        </w:rPr>
-        <w:t>Java</w:t>
-      </w:r>
-      <w:r>
-        <w:rPr>
-          <w:rFonts w:ascii="Times New Roman" w:hAnsi="Times New Roman" w:cs="Times New Roman"/>
-          <w:sz w:val="24"/>
-          <w:szCs w:val="24"/>
-        </w:rPr>
-        <w:t xml:space="preserve">, C++, Python, </w:t>
+      </w:r>
+      <w:r>
+        <w:rPr>
+          <w:rFonts w:ascii="Times New Roman" w:hAnsi="Times New Roman" w:cs="Times New Roman"/>
+          <w:color w:val="2C2C2C"/>
+          <w:sz w:val="24"/>
+          <w:szCs w:val="24"/>
+          <w:shd w:val="clear" w:color="auto" w:fill="FFFFFF"/>
+        </w:rPr>
+        <w:t xml:space="preserve">Andrew </w:t>
       </w:r>
       <w:proofErr w:type="spellStart"/>
       <w:r>
         <w:rPr>
           <w:rFonts w:ascii="Times New Roman" w:hAnsi="Times New Roman" w:cs="Times New Roman"/>
-          <w:sz w:val="24"/>
-          <w:szCs w:val="24"/>
-        </w:rPr>
-        <w:t>Go</w:t>
+          <w:color w:val="2C2C2C"/>
+          <w:sz w:val="24"/>
+          <w:szCs w:val="24"/>
+          <w:shd w:val="clear" w:color="auto" w:fill="FFFFFF"/>
+        </w:rPr>
+        <w:t>Przybylski</w:t>
       </w:r>
       <w:proofErr w:type="spellEnd"/>
       <w:r>
         <w:rPr>
           <w:rFonts w:ascii="Times New Roman" w:hAnsi="Times New Roman" w:cs="Times New Roman"/>
-          <w:sz w:val="24"/>
-          <w:szCs w:val="24"/>
-        </w:rPr>
-        <w:t xml:space="preserve">, Scala, Ruby </w:t>
-      </w:r>
-      <w:r>
-        <w:rPr>
-          <w:rFonts w:ascii="Times New Roman" w:hAnsi="Times New Roman" w:cs="Times New Roman"/>
-          <w:sz w:val="24"/>
-          <w:szCs w:val="24"/>
-        </w:rPr>
-        <w:t>JavaScript</w:t>
-      </w:r>
-      <w:r>
-        <w:rPr>
-          <w:rFonts w:ascii="Times New Roman" w:hAnsi="Times New Roman" w:cs="Times New Roman"/>
-          <w:sz w:val="24"/>
-          <w:szCs w:val="24"/>
-        </w:rPr>
-        <w:t xml:space="preserve"> y entre otros. Es importante saber sobre los diferentes tipos de lenguaje de programación por que cada uno es diferente, puede ser muy </w:t>
-      </w:r>
-      <w:r>
-        <w:rPr>
-          <w:rFonts w:ascii="Times New Roman" w:hAnsi="Times New Roman" w:cs="Times New Roman"/>
-          <w:sz w:val="24"/>
-          <w:szCs w:val="24"/>
-        </w:rPr>
-        <w:t>diferente</w:t>
-      </w:r>
-      <w:r>
-        <w:rPr>
-          <w:rFonts w:ascii="Times New Roman" w:hAnsi="Times New Roman" w:cs="Times New Roman"/>
-          <w:sz w:val="24"/>
-          <w:szCs w:val="24"/>
-        </w:rPr>
-        <w:t xml:space="preserve"> o </w:t>
-      </w:r>
-      <w:r>
-        <w:rPr>
-          <w:rFonts w:ascii="Times New Roman" w:hAnsi="Times New Roman" w:cs="Times New Roman"/>
-          <w:sz w:val="24"/>
-          <w:szCs w:val="24"/>
-        </w:rPr>
-        <w:t>pueden ser similar y con pocos cambios.</w:t>
-      </w:r>
-      <w:r>
-        <w:rPr>
-          <w:rFonts w:ascii="Times New Roman" w:hAnsi="Times New Roman" w:cs="Times New Roman"/>
-          <w:sz w:val="24"/>
-          <w:szCs w:val="24"/>
+          <w:color w:val="2C2C2C"/>
+          <w:sz w:val="24"/>
+          <w:szCs w:val="24"/>
+          <w:shd w:val="clear" w:color="auto" w:fill="FFFFFF"/>
+        </w:rPr>
+        <w:t>, psicólogo del Instituto de Internet de la Universidad de Oxford, ya en 2014 publicaba un estudio en la revista </w:t>
+      </w:r>
+      <w:proofErr w:type="spellStart"/>
+      <w:r>
+        <w:rPr>
+          <w:rStyle w:val="cursivatexto"/>
+          <w:rFonts w:ascii="Times New Roman" w:hAnsi="Times New Roman" w:cs="Times New Roman"/>
+          <w:i/>
+          <w:iCs/>
+          <w:color w:val="2C2C2C"/>
+          <w:sz w:val="24"/>
+          <w:szCs w:val="24"/>
+          <w:shd w:val="clear" w:color="auto" w:fill="FFFFFF"/>
+        </w:rPr>
+        <w:t>Pediatrics</w:t>
+      </w:r>
+      <w:proofErr w:type="spellEnd"/>
+      <w:r>
+        <w:rPr>
+          <w:rFonts w:ascii="Times New Roman" w:hAnsi="Times New Roman" w:cs="Times New Roman"/>
+          <w:color w:val="2C2C2C"/>
+          <w:sz w:val="24"/>
+          <w:szCs w:val="24"/>
+          <w:shd w:val="clear" w:color="auto" w:fill="FFFFFF"/>
+        </w:rPr>
+        <w:t> en el que establecía </w:t>
+      </w:r>
+      <w:r>
+        <w:rPr>
+          <w:rStyle w:val="Strong"/>
+          <w:rFonts w:ascii="Times New Roman" w:hAnsi="Times New Roman" w:cs="Times New Roman"/>
+          <w:b w:val="0"/>
+          <w:bCs w:val="0"/>
+          <w:color w:val="2C2C2C"/>
+          <w:sz w:val="24"/>
+          <w:szCs w:val="24"/>
+          <w:shd w:val="clear" w:color="auto" w:fill="FFFFFF"/>
+        </w:rPr>
+        <w:t>cuántas horas debían destinar los niños a los videojuegos.</w:t>
+      </w:r>
+      <w:r>
+        <w:rPr>
+          <w:rFonts w:ascii="Times New Roman" w:hAnsi="Times New Roman" w:cs="Times New Roman"/>
+          <w:color w:val="2C2C2C"/>
+          <w:sz w:val="24"/>
+          <w:szCs w:val="24"/>
+          <w:shd w:val="clear" w:color="auto" w:fill="FFFFFF"/>
+        </w:rPr>
+        <w:t> Su conclusión fue que aquellos que jugaban menos de una hora eran emocionalmente más estables, mientras que aquellos que jugaban alrededor de tres horas desarrollaban problemas a la hora de socializar. Por tanto, con moderación los videojuegos, además de mejorar el aprendizaje, impulsan otra serie de beneficios</w:t>
+      </w:r>
+      <w:r>
+        <w:rPr>
+          <w:rFonts w:ascii="Times New Roman" w:hAnsi="Times New Roman" w:cs="Times New Roman"/>
+          <w:color w:val="2C2C2C"/>
+          <w:sz w:val="24"/>
+          <w:szCs w:val="24"/>
+          <w:shd w:val="clear" w:color="auto" w:fill="FFFFFF"/>
         </w:rPr>
         <w:t xml:space="preserve"> </w:t>
       </w:r>
-    </w:p>
-    <w:p>
-      <w:pPr>
-        <w:spacing w:line="480" w:lineRule="auto"/>
-        <w:rPr>
-          <w:rFonts w:ascii="Times New Roman" w:hAnsi="Times New Roman" w:cs="Times New Roman"/>
-          <w:sz w:val="24"/>
-          <w:szCs w:val="24"/>
-        </w:rPr>
-      </w:pPr>
-      <w:r>
-        <w:rPr>
-          <w:rFonts w:ascii="Times New Roman" w:hAnsi="Times New Roman" w:cs="Times New Roman"/>
-          <w:sz w:val="24"/>
-          <w:szCs w:val="24"/>
-        </w:rPr>
-        <w:tab/>
-        <w:t xml:space="preserve">Como </w:t>
-      </w:r>
-      <w:r>
-        <w:rPr>
-          <w:rFonts w:ascii="Times New Roman" w:hAnsi="Times New Roman" w:cs="Times New Roman"/>
-          <w:sz w:val="24"/>
-          <w:szCs w:val="24"/>
-        </w:rPr>
-        <w:t>mencione</w:t>
-      </w:r>
-      <w:r>
-        <w:rPr>
-          <w:rFonts w:ascii="Times New Roman" w:hAnsi="Times New Roman" w:cs="Times New Roman"/>
-          <w:sz w:val="24"/>
-          <w:szCs w:val="24"/>
-        </w:rPr>
-        <w:t xml:space="preserve"> antes, la salud es muy importante para todos y hemos tenido muchos cambios de tecnologías para mejorar la salud. Entre esos cambias lo </w:t>
-      </w:r>
-      <w:r>
-        <w:rPr>
-          <w:rFonts w:ascii="Times New Roman" w:hAnsi="Times New Roman" w:cs="Times New Roman"/>
-          <w:sz w:val="24"/>
-          <w:szCs w:val="24"/>
-        </w:rPr>
-        <w:t>más</w:t>
-      </w:r>
-      <w:r>
-        <w:rPr>
-          <w:rFonts w:ascii="Times New Roman" w:hAnsi="Times New Roman" w:cs="Times New Roman"/>
-          <w:sz w:val="24"/>
-          <w:szCs w:val="24"/>
-        </w:rPr>
-        <w:t xml:space="preserve"> importante para que la maquina </w:t>
-      </w:r>
-      <w:r>
-        <w:rPr>
-          <w:rFonts w:ascii="Times New Roman" w:hAnsi="Times New Roman" w:cs="Times New Roman"/>
-          <w:sz w:val="24"/>
-          <w:szCs w:val="24"/>
-        </w:rPr>
-        <w:t xml:space="preserve">funcione es que alguien ocupa hacer un programa y le dé una función a esa máquina. Un ejemplo muy sencillo </w:t>
-      </w:r>
-      <w:r>
-        <w:rPr>
-          <w:rFonts w:ascii="Times New Roman" w:hAnsi="Times New Roman" w:cs="Times New Roman"/>
-          <w:sz w:val="24"/>
-          <w:szCs w:val="24"/>
-        </w:rPr>
-        <w:t xml:space="preserve">es el monitor de signos </w:t>
-      </w:r>
-      <w:r>
-        <w:rPr>
-          <w:rFonts w:ascii="Times New Roman" w:hAnsi="Times New Roman" w:cs="Times New Roman"/>
-          <w:sz w:val="24"/>
-          <w:szCs w:val="24"/>
-        </w:rPr>
-        <w:t>vitales</w:t>
-      </w:r>
-      <w:r>
-        <w:rPr>
-          <w:rFonts w:ascii="Times New Roman" w:hAnsi="Times New Roman" w:cs="Times New Roman"/>
-          <w:sz w:val="24"/>
-          <w:szCs w:val="24"/>
-        </w:rPr>
-        <w:t xml:space="preserve">, según </w:t>
-      </w:r>
-      <w:r>
-        <w:rPr>
-          <w:rFonts w:ascii="Times New Roman" w:hAnsi="Times New Roman" w:cs="Times New Roman"/>
-          <w:sz w:val="24"/>
-          <w:szCs w:val="24"/>
-        </w:rPr>
-        <w:t xml:space="preserve">en la universidad autónoma de guerrero los monitores de signos vitales ayudan a la salud para medir la frecuencia respiratoria, frecuencia cardiaca, temperatura, presión arterial, saturación de oxígeno, niveles de glucosa y obtener el electrocardiograma </w:t>
-      </w:r>
-      <w:r>
-        <w:rPr>
-          <w:rFonts w:ascii="Times New Roman" w:hAnsi="Times New Roman" w:cs="Times New Roman"/>
-          <w:sz w:val="24"/>
-          <w:szCs w:val="24"/>
+      <w:r>
+        <w:rPr>
+          <w:rFonts w:ascii="Times New Roman" w:hAnsi="Times New Roman" w:cs="Times New Roman"/>
+          <w:color w:val="2C2C2C"/>
+          <w:sz w:val="24"/>
+          <w:szCs w:val="24"/>
+          <w:shd w:val="clear" w:color="auto" w:fill="FFFFFF"/>
         </w:rPr>
         <w:fldChar w:fldCharType="begin"/>
       </w:r>
       <w:r>
         <w:rPr>
           <w:rFonts w:ascii="Times New Roman" w:hAnsi="Times New Roman" w:cs="Times New Roman"/>
-          <w:sz w:val="24"/>
-          <w:szCs w:val="24"/>
-        </w:rPr>
-        <w:instrText xml:space="preserve"> ADDIN ZOTERO_ITEM CSL_CITATION {"citationID":"6eZrcO1J","properties":{"formattedCitation":"(Rebolledo Nandi, 2016, p. 5)","plainCitation":"(Rebolledo Nandi, 2016, p. 5)","noteIndex":0},"citationItems":[{"id":41,"uris":["http://zotero.org/users/8006318/items/2LVNFC32"],"uri":["http://zotero.org/users/8006318/items/2LVNFC32"],"itemData":{"id":41,"type":"article-journal","abstract":"Hoy en día es sabido que parámetros biomédicos del cuerpo humano como ECG (Electrocardiograma), SpO (saturación de oxígeno), frecuencia cardiaca, presión arterial, niveles de glucosa y temperatura son esenciales en el tratamiento de enfermedades crónicas, el tratamiento de los pacientes está estrechamente ligado con la evolución de estos parámetros. Por esta razón se necesita un sistema para el cuidado de la salud móvil y portátil, para poder obtener dichos parámetros biomédicos en cualquier momento y en cualquier lugar, y así poder incrementar la longevidad de los seres humanos. Un equipo móvil con Android OS (Sistema Operativo) es una herramienta poderosa capaz de procesar, almacenar y visualizar datos biomédicos. Este trabajo presenta un dispositivo portátil capaz de medir ECG, SpO2, frecuencia cardiaca, presión arterial, niveles de glucosa y temperatura utilizando métodos no invasivos; los 5 parámetros previamente mencionados son enviados inalámbricamente utilizando comunicación Bluetooth a un dispositivo con Android OS para poder ser visualizados, almacenados, procesados y finalmente compartidos vía internet con un especialista","language":"spa","note":"Accepted: 2019-03-28T01:04:23Z\npublisher: Universidad Autónoma de Guerrero (México)","source":"ri.uagro.mx","title":"Monitor de signos vitales portátil","URL":"http://ri.uagro.mx/handle/uagro/295","author":[{"family":"Rebolledo Nandi","given":"Zaic"}],"accessed":{"date-parts":[["2021",5,31]]},"issued":{"date-parts":[["2016",12]]}},"locator":"5","label":"page"}],"schema":"https://github.com/citation-style-language/schema/raw/master/csl-citation.json"} </w:instrText>
-      </w:r>
-      <w:r>
-        <w:rPr>
-          <w:rFonts w:ascii="Times New Roman" w:hAnsi="Times New Roman" w:cs="Times New Roman"/>
-          <w:sz w:val="24"/>
-          <w:szCs w:val="24"/>
+          <w:color w:val="2C2C2C"/>
+          <w:sz w:val="24"/>
+          <w:szCs w:val="24"/>
+          <w:shd w:val="clear" w:color="auto" w:fill="FFFFFF"/>
+        </w:rPr>
+        <w:instrText xml:space="preserve"> ADDIN ZOTERO_ITEM CSL_CITATION {"citationID":"nFM1XpK5","properties":{"formattedCitation":"({\\i{}Beneficios que pueden aportarte los videojuegos | IFEMA}, s/f, p\\uc0\\u225{}rr. 7)","plainCitation":"(Beneficios que pueden aportarte los videojuegos | IFEMA, s/f, párr. 7)","noteIndex":0},"citationItems":[{"id":44,"uris":["http://zotero.org/users/8006318/items/7CFE87AS"],"uri":["http://zotero.org/users/8006318/items/7CFE87AS"],"itemData":{"id":44,"type":"webpage","abstract":"¿Conoces ya los beneficios que pueden aportarte los videojuegos? ¡Entra y descubre todas las aplicaciones positivas para tu salud en nuestro post!","language":"es","title":"Beneficios que pueden aportarte los videojuegos | IFEMA","URL":"https://www.ifema.es/noticias/videojuegos/beneficios-videojuegos","accessed":{"date-parts":[["2021",6,1]]}},"locator":"7","label":"paragraph"}],"schema":"https://github.com/citation-style-language/schema/raw/master/csl-citation.json"} </w:instrText>
+      </w:r>
+      <w:r>
+        <w:rPr>
+          <w:rFonts w:ascii="Times New Roman" w:hAnsi="Times New Roman" w:cs="Times New Roman"/>
+          <w:color w:val="2C2C2C"/>
+          <w:sz w:val="24"/>
+          <w:szCs w:val="24"/>
+          <w:shd w:val="clear" w:color="auto" w:fill="FFFFFF"/>
         </w:rPr>
         <w:fldChar w:fldCharType="separate"/>
       </w:r>
@@ -666,183 +593,125 @@
           <w:sz w:val="24"/>
           <w:szCs w:val="24"/>
         </w:rPr>
-        <w:t>(Rebolledo, 2016, p. 5)</w:t>
-      </w:r>
-      <w:r>
-        <w:rPr>
-          <w:rFonts w:ascii="Times New Roman" w:hAnsi="Times New Roman" w:cs="Times New Roman"/>
-          <w:sz w:val="24"/>
-          <w:szCs w:val="24"/>
+        <w:t>(</w:t>
+      </w:r>
+      <w:r>
+        <w:rPr>
+          <w:rFonts w:ascii="Times New Roman" w:hAnsi="Times New Roman" w:cs="Times New Roman"/>
+          <w:i/>
+          <w:iCs/>
+          <w:sz w:val="24"/>
+          <w:szCs w:val="24"/>
+        </w:rPr>
+        <w:t>IFEMA</w:t>
+      </w:r>
+      <w:r>
+        <w:rPr>
+          <w:rFonts w:ascii="Times New Roman" w:hAnsi="Times New Roman" w:cs="Times New Roman"/>
+          <w:sz w:val="24"/>
+          <w:szCs w:val="24"/>
+        </w:rPr>
+        <w:t>, s/f, párr. 7)</w:t>
+      </w:r>
+      <w:r>
+        <w:rPr>
+          <w:rFonts w:ascii="Times New Roman" w:hAnsi="Times New Roman" w:cs="Times New Roman"/>
+          <w:color w:val="2C2C2C"/>
+          <w:sz w:val="24"/>
+          <w:szCs w:val="24"/>
+          <w:shd w:val="clear" w:color="auto" w:fill="FFFFFF"/>
         </w:rPr>
         <w:fldChar w:fldCharType="end"/>
       </w:r>
       <w:r>
         <w:rPr>
           <w:rFonts w:ascii="Times New Roman" w:hAnsi="Times New Roman" w:cs="Times New Roman"/>
-          <w:sz w:val="24"/>
-          <w:szCs w:val="24"/>
+          <w:color w:val="2C2C2C"/>
+          <w:sz w:val="24"/>
+          <w:szCs w:val="24"/>
+          <w:shd w:val="clear" w:color="auto" w:fill="FFFFFF"/>
         </w:rPr>
         <w:t>.</w:t>
       </w:r>
-      <w:r>
-        <w:rPr>
-          <w:rFonts w:ascii="Times New Roman" w:hAnsi="Times New Roman" w:cs="Times New Roman"/>
-          <w:sz w:val="24"/>
-          <w:szCs w:val="24"/>
-        </w:rPr>
-        <w:t xml:space="preserve"> Para conseguir esos datos de la máquina, es claro que ocupamos poner un código para que la maquina haga esos trabajos mencionados. </w:t>
-      </w:r>
-      <w:r>
-        <w:rPr>
-          <w:rFonts w:ascii="Times New Roman" w:hAnsi="Times New Roman" w:cs="Times New Roman"/>
-          <w:sz w:val="24"/>
-          <w:szCs w:val="24"/>
-        </w:rPr>
-        <w:t xml:space="preserve">También según la universidad de autónoma de guerrero los lenguajes mas usados son Arduino, Android OS, Java, Android </w:t>
+    </w:p>
+    <w:p>
+      <w:pPr>
+        <w:spacing w:line="480" w:lineRule="auto"/>
+        <w:ind w:firstLine="706"/>
+        <w:rPr>
+          <w:rFonts w:ascii="Times New Roman" w:hAnsi="Times New Roman" w:cs="Times New Roman"/>
+          <w:color w:val="2C2C2C"/>
+          <w:sz w:val="24"/>
+          <w:szCs w:val="24"/>
+          <w:shd w:val="clear" w:color="auto" w:fill="FFFFFF"/>
+        </w:rPr>
+      </w:pPr>
+      <w:r>
+        <w:rPr>
+          <w:rFonts w:ascii="Times New Roman" w:hAnsi="Times New Roman" w:cs="Times New Roman"/>
+          <w:color w:val="2C2C2C"/>
+          <w:sz w:val="24"/>
+          <w:szCs w:val="24"/>
+          <w:shd w:val="clear" w:color="auto" w:fill="FFFFFF"/>
+        </w:rPr>
+        <w:t xml:space="preserve">Puede que antes los videojuegos si eran malos, pero ahora con la nueva tecnología todo cambio. Ahora podemos hacer un videojuego fácil por ahora tenemos mucha variedad de lenguaje de programación. Algunos son más fáciles que otros, pero usualmente los que son más difícil de usar son usados para hacer juegos grandes. Dijo Andrew que impulsan otras series de beneficio pero que exactamente. Según </w:t>
       </w:r>
       <w:proofErr w:type="spellStart"/>
       <w:r>
         <w:rPr>
           <w:rFonts w:ascii="Times New Roman" w:hAnsi="Times New Roman" w:cs="Times New Roman"/>
-          <w:sz w:val="24"/>
-          <w:szCs w:val="24"/>
-        </w:rPr>
-        <w:t>studio</w:t>
+          <w:color w:val="2C2C2C"/>
+          <w:sz w:val="24"/>
+          <w:szCs w:val="24"/>
+          <w:shd w:val="clear" w:color="auto" w:fill="FFFFFF"/>
+        </w:rPr>
+        <w:t>Ifema</w:t>
       </w:r>
       <w:proofErr w:type="spellEnd"/>
       <w:r>
         <w:rPr>
           <w:rFonts w:ascii="Times New Roman" w:hAnsi="Times New Roman" w:cs="Times New Roman"/>
-          <w:sz w:val="24"/>
-          <w:szCs w:val="24"/>
-        </w:rPr>
-        <w:t xml:space="preserve">, </w:t>
-      </w:r>
-      <w:proofErr w:type="spellStart"/>
-      <w:r>
-        <w:rPr>
-          <w:rFonts w:ascii="Times New Roman" w:hAnsi="Times New Roman" w:cs="Times New Roman"/>
-          <w:sz w:val="24"/>
-          <w:szCs w:val="24"/>
-        </w:rPr>
-        <w:t>openCV</w:t>
-      </w:r>
-      <w:proofErr w:type="spellEnd"/>
-      <w:r>
-        <w:rPr>
-          <w:rFonts w:ascii="Times New Roman" w:hAnsi="Times New Roman" w:cs="Times New Roman"/>
-          <w:sz w:val="24"/>
-          <w:szCs w:val="24"/>
-        </w:rPr>
-        <w:t xml:space="preserve">, y </w:t>
-      </w:r>
-      <w:proofErr w:type="spellStart"/>
-      <w:r>
-        <w:rPr>
-          <w:rFonts w:ascii="Times New Roman" w:hAnsi="Times New Roman" w:cs="Times New Roman"/>
-          <w:sz w:val="24"/>
-          <w:szCs w:val="24"/>
-        </w:rPr>
-        <w:t>freeCAD</w:t>
-      </w:r>
-      <w:proofErr w:type="spellEnd"/>
-      <w:r>
-        <w:rPr>
-          <w:rFonts w:ascii="Times New Roman" w:hAnsi="Times New Roman" w:cs="Times New Roman"/>
-          <w:sz w:val="24"/>
-          <w:szCs w:val="24"/>
-        </w:rPr>
-        <w:t xml:space="preserve"> </w:t>
-      </w:r>
-      <w:r>
-        <w:rPr>
-          <w:rFonts w:ascii="Times New Roman" w:hAnsi="Times New Roman" w:cs="Times New Roman"/>
-          <w:sz w:val="24"/>
-          <w:szCs w:val="24"/>
-        </w:rPr>
-        <w:fldChar w:fldCharType="begin"/>
-      </w:r>
-      <w:r>
-        <w:rPr>
-          <w:rFonts w:ascii="Times New Roman" w:hAnsi="Times New Roman" w:cs="Times New Roman"/>
-          <w:sz w:val="24"/>
-          <w:szCs w:val="24"/>
-        </w:rPr>
-        <w:instrText xml:space="preserve"> ADDIN ZOTERO_ITEM CSL_CITATION {"citationID":"ClrsiizK","properties":{"formattedCitation":"(Rebolledo Nandi, 2016, pp. 12\\uc0\\u8211{}16)","plainCitation":"(Rebolledo Nandi, 2016, pp. 12–16)","noteIndex":0},"citationItems":[{"id":41,"uris":["http://zotero.org/users/8006318/items/2LVNFC32"],"uri":["http://zotero.org/users/8006318/items/2LVNFC32"],"itemData":{"id":41,"type":"article-journal","abstract":"Hoy en día es sabido que parámetros biomédicos del cuerpo humano como ECG (Electrocardiograma), SpO (saturación de oxígeno), frecuencia cardiaca, presión arterial, niveles de glucosa y temperatura son esenciales en el tratamiento de enfermedades crónicas, el tratamiento de los pacientes está estrechamente ligado con la evolución de estos parámetros. Por esta razón se necesita un sistema para el cuidado de la salud móvil y portátil, para poder obtener dichos parámetros biomédicos en cualquier momento y en cualquier lugar, y así poder incrementar la longevidad de los seres humanos. Un equipo móvil con Android OS (Sistema Operativo) es una herramienta poderosa capaz de procesar, almacenar y visualizar datos biomédicos. Este trabajo presenta un dispositivo portátil capaz de medir ECG, SpO2, frecuencia cardiaca, presión arterial, niveles de glucosa y temperatura utilizando métodos no invasivos; los 5 parámetros previamente mencionados son enviados inalámbricamente utilizando comunicación Bluetooth a un dispositivo con Android OS para poder ser visualizados, almacenados, procesados y finalmente compartidos vía internet con un especialista","language":"spa","note":"Accepted: 2019-03-28T01:04:23Z\npublisher: Universidad Autónoma de Guerrero (México)","source":"ri.uagro.mx","title":"Monitor de signos vitales portátil","URL":"http://ri.uagro.mx/handle/uagro/295","author":[{"family":"Rebolledo Nandi","given":"Zaic"}],"accessed":{"date-parts":[["2021",5,31]]},"issued":{"date-parts":[["2016",12]]}},"locator":"12-16","label":"page"}],"schema":"https://github.com/citation-style-language/schema/raw/master/csl-citation.json"} </w:instrText>
-      </w:r>
-      <w:r>
-        <w:rPr>
-          <w:rFonts w:ascii="Times New Roman" w:hAnsi="Times New Roman" w:cs="Times New Roman"/>
-          <w:sz w:val="24"/>
-          <w:szCs w:val="24"/>
-        </w:rPr>
-        <w:fldChar w:fldCharType="separate"/>
-      </w:r>
-      <w:r>
-        <w:rPr>
-          <w:rFonts w:ascii="Times New Roman" w:hAnsi="Times New Roman" w:cs="Times New Roman"/>
-          <w:sz w:val="24"/>
-          <w:szCs w:val="24"/>
-        </w:rPr>
-        <w:t>(Rebolledo, 2016, pp. 12–16)</w:t>
-      </w:r>
-      <w:r>
-        <w:rPr>
-          <w:rFonts w:ascii="Times New Roman" w:hAnsi="Times New Roman" w:cs="Times New Roman"/>
-          <w:sz w:val="24"/>
-          <w:szCs w:val="24"/>
-        </w:rPr>
-        <w:fldChar w:fldCharType="end"/>
-      </w:r>
-      <w:r>
-        <w:rPr>
-          <w:rFonts w:ascii="Times New Roman" w:hAnsi="Times New Roman" w:cs="Times New Roman"/>
-          <w:sz w:val="24"/>
-          <w:szCs w:val="24"/>
-        </w:rPr>
-        <w:t xml:space="preserve">. Gracias a </w:t>
-      </w:r>
-      <w:r>
-        <w:rPr>
-          <w:rFonts w:ascii="Times New Roman" w:hAnsi="Times New Roman" w:cs="Times New Roman"/>
-          <w:sz w:val="24"/>
-          <w:szCs w:val="24"/>
+          <w:color w:val="2C2C2C"/>
+          <w:sz w:val="24"/>
+          <w:szCs w:val="24"/>
+          <w:shd w:val="clear" w:color="auto" w:fill="FFFFFF"/>
+        </w:rPr>
+        <w:t xml:space="preserve"> Madrid los video juegos nos ayuda a mejorar la capacidad lectora y atención visual, ayuda a tratar la ambliopía u ojo vago, ayuda a reducir la sensación de dolor y también dice que son una herramienta para la fisioterapia. Esos son pocos ejemplos de todos los que no proviene los videojuegos.</w:t>
+      </w:r>
+    </w:p>
+    <w:p>
+      <w:pPr>
+        <w:spacing w:line="480" w:lineRule="auto"/>
+        <w:ind w:firstLine="706"/>
+        <w:rPr>
+          <w:rFonts w:ascii="Times New Roman" w:hAnsi="Times New Roman" w:cs="Times New Roman"/>
+          <w:color w:val="2C2C2C"/>
+          <w:sz w:val="24"/>
+          <w:szCs w:val="24"/>
+          <w:shd w:val="clear" w:color="auto" w:fill="FFFFFF"/>
+        </w:rPr>
+      </w:pPr>
+      <w:r>
+        <w:rPr>
+          <w:rFonts w:ascii="Times New Roman" w:hAnsi="Times New Roman" w:cs="Times New Roman"/>
+          <w:color w:val="2C2C2C"/>
+          <w:sz w:val="24"/>
+          <w:szCs w:val="24"/>
+          <w:shd w:val="clear" w:color="auto" w:fill="FFFFFF"/>
         </w:rPr>
         <w:lastRenderedPageBreak/>
-        <w:t xml:space="preserve">la programación </w:t>
-      </w:r>
-      <w:r>
-        <w:rPr>
-          <w:rFonts w:ascii="Times New Roman" w:hAnsi="Times New Roman" w:cs="Times New Roman"/>
-          <w:sz w:val="24"/>
-          <w:szCs w:val="24"/>
-        </w:rPr>
-        <w:t>tenemos una</w:t>
-      </w:r>
-      <w:r>
-        <w:rPr>
-          <w:rFonts w:ascii="Times New Roman" w:hAnsi="Times New Roman" w:cs="Times New Roman"/>
-          <w:sz w:val="24"/>
-          <w:szCs w:val="24"/>
-        </w:rPr>
-        <w:t xml:space="preserve"> </w:t>
-      </w:r>
-      <w:r>
-        <w:rPr>
-          <w:rFonts w:ascii="Times New Roman" w:hAnsi="Times New Roman" w:cs="Times New Roman"/>
-          <w:sz w:val="24"/>
-          <w:szCs w:val="24"/>
-        </w:rPr>
-        <w:t>máquina</w:t>
-      </w:r>
-      <w:r>
-        <w:rPr>
-          <w:rFonts w:ascii="Times New Roman" w:hAnsi="Times New Roman" w:cs="Times New Roman"/>
-          <w:sz w:val="24"/>
-          <w:szCs w:val="24"/>
-        </w:rPr>
-        <w:t xml:space="preserve"> que es clave para la salud y detecta muchas cosas de nuestro cuerpo, ideales para saber si tenemos buena salud o no. </w:t>
-      </w:r>
+        <w:t xml:space="preserve">No solo proviene beneficios a nuestra vidas, también </w:t>
+      </w:r>
+    </w:p>
+    <w:p>
+      <w:pPr>
+        <w:spacing w:line="480" w:lineRule="auto"/>
+        <w:rPr>
+          <w:rFonts w:ascii="Times New Roman" w:hAnsi="Times New Roman" w:cs="Times New Roman"/>
+          <w:sz w:val="24"/>
+          <w:szCs w:val="24"/>
+        </w:rPr>
+      </w:pPr>
     </w:p>
     <w:p>
       <w:pPr>
@@ -1032,7 +901,6 @@
           <w:sz w:val="24"/>
           <w:szCs w:val="24"/>
         </w:rPr>
-        <w:lastRenderedPageBreak/>
         <w:t>Referencias</w:t>
       </w:r>
     </w:p>
@@ -1044,22 +912,6 @@
           <w:sz w:val="24"/>
         </w:rPr>
       </w:pPr>
-      <w:r>
-        <w:fldChar w:fldCharType="begin"/>
-      </w:r>
-      <w:r>
-        <w:instrText xml:space="preserve"> ADDIN ZOTERO_BIBL {"uncited":[],"omitted":[],"custom":[]} CSL_BIBLIOGRAPHY </w:instrText>
-      </w:r>
-      <w:r>
-        <w:fldChar w:fldCharType="separate"/>
-      </w:r>
-      <w:r>
-        <w:rPr>
-          <w:rFonts w:ascii="Times New Roman" w:hAnsi="Times New Roman" w:cs="Times New Roman"/>
-          <w:sz w:val="24"/>
-        </w:rPr>
-        <w:t xml:space="preserve">Rebolledo Nandi, Z. (2016). </w:t>
-      </w:r>
       <w:r>
         <w:rPr>
           <w:rFonts w:ascii="Times New Roman" w:hAnsi="Times New Roman" w:cs="Times New Roman"/>
@@ -1067,14 +919,52 @@
           <w:iCs/>
           <w:sz w:val="24"/>
         </w:rPr>
-        <w:t>Monitor de signos vitales portátil</w:t>
-      </w:r>
-      <w:r>
-        <w:rPr>
-          <w:rFonts w:ascii="Times New Roman" w:hAnsi="Times New Roman" w:cs="Times New Roman"/>
-          <w:sz w:val="24"/>
-        </w:rPr>
-        <w:t>. http://ri.uagro.mx/handle/uagro/295</w:t>
+        <w:t>IFEMA</w:t>
+      </w:r>
+      <w:r>
+        <w:t xml:space="preserve"> </w:t>
+      </w:r>
+      <w:r>
+        <w:t>(2020).</w:t>
+      </w:r>
+      <w:r>
+        <w:fldChar w:fldCharType="begin"/>
+      </w:r>
+      <w:r>
+        <w:instrText xml:space="preserve"> ADDIN ZOTERO_BIBL {"uncited":[],"omitted":[],"custom":[]} CSL_BIBLIOGRAPHY </w:instrText>
+      </w:r>
+      <w:r>
+        <w:fldChar w:fldCharType="separate"/>
+      </w:r>
+      <w:r>
+        <w:rPr>
+          <w:rFonts w:ascii="Times New Roman" w:hAnsi="Times New Roman" w:cs="Times New Roman"/>
+          <w:i/>
+          <w:iCs/>
+          <w:sz w:val="24"/>
+        </w:rPr>
+        <w:t>Beneficios que pueden aportarte los videojuegos</w:t>
+      </w:r>
+      <w:r>
+        <w:rPr>
+          <w:rFonts w:ascii="Times New Roman" w:hAnsi="Times New Roman" w:cs="Times New Roman"/>
+          <w:sz w:val="24"/>
+        </w:rPr>
+        <w:t xml:space="preserve">. </w:t>
+      </w:r>
+      <w:r>
+        <w:rPr>
+          <w:rFonts w:ascii="Times New Roman" w:hAnsi="Times New Roman" w:cs="Times New Roman"/>
+          <w:sz w:val="24"/>
+        </w:rPr>
+        <w:t xml:space="preserve">Recuperado </w:t>
+      </w:r>
+      <w:r>
+        <w:rPr>
+          <w:rFonts w:ascii="Times New Roman" w:hAnsi="Times New Roman" w:cs="Times New Roman"/>
+          <w:sz w:val="24"/>
+        </w:rPr>
+        <w:t>de https://www.ifema.es/noticias/videojuegos/beneficios-videojuegos</w:t>
       </w:r>
     </w:p>
     <w:p>
@@ -1508,6 +1398,7 @@
   <w:style w:type="character" w:default="1" w:styleId="DefaultParagraphFont">
     <w:name w:val="Default Paragraph Font"/>
     <w:uiPriority w:val="1"/>
+    <w:semiHidden/>
     <w:unhideWhenUsed/>
   </w:style>
   <w:style w:type="table" w:default="1" w:styleId="TableNormal">
@@ -1542,6 +1433,22 @@
       <w:spacing w:after="0" w:line="480" w:lineRule="auto"/>
       <w:ind w:left="720" w:hanging="720"/>
     </w:pPr>
+  </w:style>
+  <w:style w:type="character" w:customStyle="1" w:styleId="cursivatexto">
+    <w:name w:val="cursiva_texto"/>
+    <w:basedOn w:val="DefaultParagraphFont"/>
+    <w:rsid w:val="00596DCA"/>
+  </w:style>
+  <w:style w:type="character" w:styleId="Strong">
+    <w:name w:val="Strong"/>
+    <w:basedOn w:val="DefaultParagraphFont"/>
+    <w:uiPriority w:val="22"/>
+    <w:qFormat/>
+    <w:rsid w:val="00596DCA"/>
+    <w:rPr>
+      <w:b/>
+      <w:bCs/>
+    </w:rPr>
   </w:style>
 </w:styles>
 </file>

</xml_diff>

<commit_message>
Puse mas en IEEE
</commit_message>
<xml_diff>
--- a/IEEE/IEEE.docx
+++ b/IEEE/IEEE.docx
@@ -313,16 +313,14 @@
         </w:rPr>
         <w:t xml:space="preserve">, </w:t>
       </w:r>
-      <w:proofErr w:type="spellStart"/>
-      <w:r>
-        <w:rPr>
-          <w:rFonts w:ascii="Times New Roman" w:hAnsi="Times New Roman" w:cs="Times New Roman"/>
-          <w:sz w:val="24"/>
-          <w:szCs w:val="24"/>
-        </w:rPr>
-        <w:t>programacion</w:t>
-      </w:r>
-      <w:proofErr w:type="spellEnd"/>
+      <w:r>
+        <w:rPr>
+          <w:rFonts w:ascii="Times New Roman" w:hAnsi="Times New Roman" w:cs="Times New Roman"/>
+          <w:sz w:val="24"/>
+          <w:szCs w:val="24"/>
+        </w:rPr>
+        <w:t>programación</w:t>
+      </w:r>
       <w:r>
         <w:rPr>
           <w:rFonts w:ascii="Times New Roman" w:hAnsi="Times New Roman" w:cs="Times New Roman"/>
@@ -375,543 +373,797 @@
       <w:r>
         <w:rPr>
           <w:rFonts w:ascii="Times New Roman" w:hAnsi="Times New Roman" w:cs="Times New Roman"/>
+          <w:sz w:val="24"/>
+          <w:szCs w:val="24"/>
+        </w:rPr>
+        <w:t xml:space="preserve">Los video juegos han hecho su propia historia desde generaciones. Empezando con los juegos hechos en puro pixeles asta lo que tenemos ahora de juegos virtuales. </w:t>
+      </w:r>
+      <w:r>
+        <w:rPr>
+          <w:rFonts w:ascii="Times New Roman" w:hAnsi="Times New Roman" w:cs="Times New Roman"/>
+          <w:sz w:val="24"/>
+          <w:szCs w:val="24"/>
+        </w:rPr>
+        <w:t xml:space="preserve">Todos los videojuegos que tenemos ahora son gracias a todos los diferentes tipos de lenguajes de programación que existe para crear juegos básicos o juegos complicados. Ejemplos de programas más usados para hacer videojuegos según Yeeply son: GameSalad, Stencyl, GDevelop, GameMaker Studio, Unity, Unreal Engine. Gracias a estos programas nosotros tenemos videojuegos que son capaces de mejorar nuestras habilidades de alguna forma u otra. </w:t>
+      </w:r>
+    </w:p>
+    <w:p>
+      <w:pPr>
+        <w:spacing w:line="480" w:lineRule="auto"/>
+        <w:ind w:firstLine="706"/>
+        <w:rPr>
+          <w:rFonts w:ascii="Times New Roman" w:hAnsi="Times New Roman" w:cs="Times New Roman"/>
+          <w:sz w:val="24"/>
+          <w:szCs w:val="24"/>
+        </w:rPr>
+      </w:pPr>
+      <w:r>
+        <w:rPr>
+          <w:rFonts w:ascii="Times New Roman" w:hAnsi="Times New Roman" w:cs="Times New Roman"/>
+          <w:sz w:val="24"/>
+          <w:szCs w:val="24"/>
+        </w:rPr>
+        <w:t>Si te han dicho que dejes de jugar un videojuego por que te hace mucho daño, deja decirte que la persona que te dice eso te esta mintiendo.</w:t>
+      </w:r>
+      <w:r>
+        <w:rPr>
+          <w:rFonts w:ascii="Times New Roman" w:hAnsi="Times New Roman" w:cs="Times New Roman"/>
+          <w:sz w:val="24"/>
+          <w:szCs w:val="24"/>
+        </w:rPr>
+        <w:t xml:space="preserve"> </w:t>
+      </w:r>
+      <w:r>
+        <w:rPr>
+          <w:rFonts w:ascii="Times New Roman" w:hAnsi="Times New Roman" w:cs="Times New Roman"/>
+          <w:sz w:val="24"/>
+          <w:szCs w:val="24"/>
+        </w:rPr>
+        <w:t xml:space="preserve">Hay demasiados juegos y con </w:t>
+      </w:r>
+      <w:r>
+        <w:rPr>
+          <w:rFonts w:ascii="Times New Roman" w:hAnsi="Times New Roman" w:cs="Times New Roman"/>
+          <w:sz w:val="24"/>
+          <w:szCs w:val="24"/>
+        </w:rPr>
+        <w:t>diferentes categorías</w:t>
+      </w:r>
+      <w:r>
+        <w:rPr>
+          <w:rFonts w:ascii="Times New Roman" w:hAnsi="Times New Roman" w:cs="Times New Roman"/>
+          <w:sz w:val="24"/>
+          <w:szCs w:val="24"/>
+        </w:rPr>
+        <w:t xml:space="preserve"> y eso hace que también tengamos demasiadas formas que los juegos nos ayuda a mejorar nuestras </w:t>
+      </w:r>
+      <w:r>
+        <w:rPr>
+          <w:rFonts w:ascii="Times New Roman" w:hAnsi="Times New Roman" w:cs="Times New Roman"/>
+          <w:sz w:val="24"/>
+          <w:szCs w:val="24"/>
+        </w:rPr>
+        <w:t>capacidades</w:t>
+      </w:r>
+      <w:r>
+        <w:rPr>
+          <w:rFonts w:ascii="Times New Roman" w:hAnsi="Times New Roman" w:cs="Times New Roman"/>
+          <w:sz w:val="24"/>
+          <w:szCs w:val="24"/>
+        </w:rPr>
+        <w:t>.</w:t>
+      </w:r>
+      <w:r>
+        <w:rPr>
+          <w:rFonts w:ascii="Times New Roman" w:hAnsi="Times New Roman" w:cs="Times New Roman"/>
+          <w:sz w:val="24"/>
+          <w:szCs w:val="24"/>
+        </w:rPr>
+        <w:t xml:space="preserve"> Según Iberdrola </w:t>
+      </w:r>
+    </w:p>
+    <w:p>
+      <w:pPr>
+        <w:spacing w:line="480" w:lineRule="auto"/>
+        <w:ind w:left="706" w:hanging="706"/>
+        <w:rPr>
+          <w:rFonts w:ascii="Times New Roman" w:hAnsi="Times New Roman" w:cs="Times New Roman"/>
+          <w:color w:val="2C2C2C"/>
+          <w:sz w:val="24"/>
+          <w:szCs w:val="24"/>
+          <w:shd w:val="clear" w:color="auto" w:fill="FFFFFF"/>
+        </w:rPr>
+      </w:pPr>
+      <w:r>
+        <w:rPr>
+          <w:rFonts w:ascii="Times New Roman" w:hAnsi="Times New Roman" w:cs="Times New Roman"/>
+          <w:sz w:val="24"/>
+          <w:szCs w:val="24"/>
+        </w:rPr>
+        <w:tab/>
+      </w:r>
+      <w:r>
+        <w:rPr>
+          <w:rFonts w:ascii="Times New Roman" w:hAnsi="Times New Roman" w:cs="Times New Roman"/>
+          <w:color w:val="2C2C2C"/>
+          <w:sz w:val="24"/>
+          <w:szCs w:val="24"/>
+          <w:shd w:val="clear" w:color="auto" w:fill="FFFFFF"/>
+        </w:rPr>
+        <w:t>Andrew Przybylski, psicólogo del Instituto de Internet de la Universidad de Oxford, ya en 2014 publicaba un estudio en la revista </w:t>
+      </w:r>
+      <w:r>
+        <w:rPr>
+          <w:rStyle w:val="cursivatexto"/>
+          <w:rFonts w:ascii="Times New Roman" w:hAnsi="Times New Roman" w:cs="Times New Roman"/>
+          <w:i/>
+          <w:iCs/>
+          <w:color w:val="2C2C2C"/>
+          <w:sz w:val="24"/>
+          <w:szCs w:val="24"/>
+          <w:shd w:val="clear" w:color="auto" w:fill="FFFFFF"/>
+        </w:rPr>
+        <w:t>Pediatrics</w:t>
+      </w:r>
+      <w:r>
+        <w:rPr>
+          <w:rFonts w:ascii="Times New Roman" w:hAnsi="Times New Roman" w:cs="Times New Roman"/>
+          <w:color w:val="2C2C2C"/>
+          <w:sz w:val="24"/>
+          <w:szCs w:val="24"/>
+          <w:shd w:val="clear" w:color="auto" w:fill="FFFFFF"/>
+        </w:rPr>
+        <w:t> en el que establecía </w:t>
+      </w:r>
+      <w:r>
+        <w:rPr>
+          <w:rStyle w:val="Strong"/>
+          <w:rFonts w:ascii="Times New Roman" w:hAnsi="Times New Roman" w:cs="Times New Roman"/>
+          <w:b w:val="0"/>
+          <w:bCs w:val="0"/>
+          <w:color w:val="2C2C2C"/>
+          <w:sz w:val="24"/>
+          <w:szCs w:val="24"/>
+          <w:shd w:val="clear" w:color="auto" w:fill="FFFFFF"/>
+        </w:rPr>
+        <w:t>cuántas horas debían destinar los niños a los videojuegos.</w:t>
+      </w:r>
+      <w:r>
+        <w:rPr>
+          <w:rFonts w:ascii="Times New Roman" w:hAnsi="Times New Roman" w:cs="Times New Roman"/>
+          <w:color w:val="2C2C2C"/>
+          <w:sz w:val="24"/>
+          <w:szCs w:val="24"/>
+          <w:shd w:val="clear" w:color="auto" w:fill="FFFFFF"/>
+        </w:rPr>
+        <w:t> Su conclusión fue que aquellos que jugaban menos de una hora eran emocionalmente más estables, mientras que aquellos que jugaban alrededor de tres horas desarrollaban problemas a la hora de socializar. Por tanto, con moderación los videojuegos, además de mejorar el aprendizaje, impulsan otra serie de beneficios</w:t>
+      </w:r>
+      <w:r>
+        <w:rPr>
+          <w:rFonts w:ascii="Times New Roman" w:hAnsi="Times New Roman" w:cs="Times New Roman"/>
+          <w:color w:val="2C2C2C"/>
+          <w:sz w:val="24"/>
+          <w:szCs w:val="24"/>
+          <w:shd w:val="clear" w:color="auto" w:fill="FFFFFF"/>
+        </w:rPr>
+        <w:t xml:space="preserve"> </w:t>
+      </w:r>
+      <w:r>
+        <w:rPr>
+          <w:rFonts w:ascii="Times New Roman" w:hAnsi="Times New Roman" w:cs="Times New Roman"/>
+          <w:color w:val="2C2C2C"/>
+          <w:sz w:val="24"/>
+          <w:szCs w:val="24"/>
+          <w:shd w:val="clear" w:color="auto" w:fill="FFFFFF"/>
+        </w:rPr>
+        <w:fldChar w:fldCharType="begin"/>
+      </w:r>
+      <w:r>
+        <w:rPr>
+          <w:rFonts w:ascii="Times New Roman" w:hAnsi="Times New Roman" w:cs="Times New Roman"/>
+          <w:color w:val="2C2C2C"/>
+          <w:sz w:val="24"/>
+          <w:szCs w:val="24"/>
+          <w:shd w:val="clear" w:color="auto" w:fill="FFFFFF"/>
+        </w:rPr>
+        <w:instrText xml:space="preserve"> ADDIN ZOTERO_ITEM CSL_CITATION {"citationID":"SJPV3IFa","properties":{"formattedCitation":"({\\i{}\\uc0\\u191{}Por qu\\uc0\\u233{} tus hijos s\\uc0\\u237{} deber\\uc0\\u237{}an jugar a videojuegos?}, s/f, n. 7)","plainCitation":"(¿Por qué tus hijos sí deberían jugar a videojuegos?, s/f, n. 7)","noteIndex":0},"citationItems":[{"id":46,"uris":["http://zotero.org/users/8006318/items/P9CVDYKB"],"uri":["http://zotero.org/users/8006318/items/P9CVDYKB"],"itemData":{"id":46,"type":"webpage","abstract":"Muchos padres recelan de las videoconsolas y no quieren verlas en casa por miedo a que perjudiquen el rendimiento escolar de sus hijos. Sin embargo, los beneficios de los videojuegos incluyen el desarrollo de habilidades como la atención, la creatividad, la memoria, los idiomas y el trabajo en equipo.","container-title":"Iberdrola","language":"es","title":"¿Por qué tus hijos sí deberían jugar a videojuegos?","URL":"https://www.iberdrola.com/talento/beneficios-videojuegos-aprendizaje","accessed":{"date-parts":[["2021",6,1]]}},"locator":"7","label":"note"}],"schema":"https://github.com/citation-style-language/schema/raw/master/csl-citation.json"} </w:instrText>
+      </w:r>
+      <w:r>
+        <w:rPr>
+          <w:rFonts w:ascii="Times New Roman" w:hAnsi="Times New Roman" w:cs="Times New Roman"/>
+          <w:color w:val="2C2C2C"/>
+          <w:sz w:val="24"/>
+          <w:szCs w:val="24"/>
+          <w:shd w:val="clear" w:color="auto" w:fill="FFFFFF"/>
+        </w:rPr>
+        <w:fldChar w:fldCharType="separate"/>
+      </w:r>
+      <w:r>
+        <w:rPr>
+          <w:rFonts w:ascii="Times New Roman" w:hAnsi="Times New Roman" w:cs="Times New Roman"/>
+          <w:sz w:val="24"/>
+          <w:szCs w:val="24"/>
+        </w:rPr>
+        <w:t>(</w:t>
+      </w:r>
+      <w:r>
+        <w:rPr>
+          <w:rFonts w:ascii="Times New Roman" w:hAnsi="Times New Roman" w:cs="Times New Roman"/>
+          <w:sz w:val="24"/>
+          <w:szCs w:val="24"/>
+        </w:rPr>
+        <w:t>Iberdrola</w:t>
+      </w:r>
+      <w:r>
+        <w:rPr>
+          <w:rFonts w:ascii="Times New Roman" w:hAnsi="Times New Roman" w:cs="Times New Roman"/>
+          <w:sz w:val="24"/>
+          <w:szCs w:val="24"/>
+        </w:rPr>
+        <w:t xml:space="preserve"> </w:t>
+      </w:r>
+      <w:r>
+        <w:rPr>
+          <w:rFonts w:ascii="Times New Roman" w:hAnsi="Times New Roman" w:cs="Times New Roman"/>
+          <w:sz w:val="24"/>
+          <w:szCs w:val="24"/>
+        </w:rPr>
+        <w:t>, s/f, n. 7)</w:t>
+      </w:r>
+      <w:r>
+        <w:rPr>
+          <w:rFonts w:ascii="Times New Roman" w:hAnsi="Times New Roman" w:cs="Times New Roman"/>
+          <w:color w:val="2C2C2C"/>
+          <w:sz w:val="24"/>
+          <w:szCs w:val="24"/>
+          <w:shd w:val="clear" w:color="auto" w:fill="FFFFFF"/>
+        </w:rPr>
+        <w:fldChar w:fldCharType="end"/>
+      </w:r>
+      <w:r>
+        <w:rPr>
+          <w:rFonts w:ascii="Times New Roman" w:hAnsi="Times New Roman" w:cs="Times New Roman"/>
+          <w:color w:val="2C2C2C"/>
+          <w:sz w:val="24"/>
+          <w:szCs w:val="24"/>
+          <w:shd w:val="clear" w:color="auto" w:fill="FFFFFF"/>
+        </w:rPr>
+        <w:t>.</w:t>
+      </w:r>
+    </w:p>
+    <w:p>
+      <w:pPr>
+        <w:spacing w:line="480" w:lineRule="auto"/>
+        <w:ind w:firstLine="706"/>
+        <w:rPr>
+          <w:rFonts w:ascii="Times New Roman" w:hAnsi="Times New Roman" w:cs="Times New Roman"/>
+          <w:color w:val="2C2C2C"/>
+          <w:sz w:val="24"/>
+          <w:szCs w:val="24"/>
+          <w:shd w:val="clear" w:color="auto" w:fill="FFFFFF"/>
+        </w:rPr>
+      </w:pPr>
+      <w:r>
+        <w:rPr>
+          <w:rFonts w:ascii="Times New Roman" w:hAnsi="Times New Roman" w:cs="Times New Roman"/>
+          <w:color w:val="2C2C2C"/>
+          <w:sz w:val="24"/>
+          <w:szCs w:val="24"/>
+          <w:shd w:val="clear" w:color="auto" w:fill="FFFFFF"/>
+        </w:rPr>
+        <w:t xml:space="preserve">Puede que antes los videojuegos si eran malos, pero ahora con la nueva tecnología todo cambio. Ahora podemos hacer un videojuego fácil por ahora tenemos mucha variedad de </w:t>
+      </w:r>
+      <w:r>
+        <w:rPr>
+          <w:rFonts w:ascii="Times New Roman" w:hAnsi="Times New Roman" w:cs="Times New Roman"/>
+          <w:color w:val="2C2C2C"/>
+          <w:sz w:val="24"/>
+          <w:szCs w:val="24"/>
+          <w:shd w:val="clear" w:color="auto" w:fill="FFFFFF"/>
+        </w:rPr>
+        <w:lastRenderedPageBreak/>
+        <w:t>lenguaje de programación. Algunos son más fáciles que otros, pero usualmente los que son más difícil de usar son usados para hacer juegos grandes. Dijo Andrew que impulsan otras series de beneficio pero que exactamente. Según Ifema Madrid los video juegos nos ayuda a mejorar la capacidad lectora y atención visual, ayuda a tratar la ambliopía u ojo vago, ayuda a reducir la sensación de dolor y también dice que son una herramienta para la fisioterapia</w:t>
+      </w:r>
+      <w:r>
+        <w:rPr>
+          <w:rFonts w:ascii="Times New Roman" w:hAnsi="Times New Roman" w:cs="Times New Roman"/>
+          <w:color w:val="2C2C2C"/>
+          <w:sz w:val="24"/>
+          <w:szCs w:val="24"/>
+          <w:shd w:val="clear" w:color="auto" w:fill="FFFFFF"/>
+        </w:rPr>
+        <w:t xml:space="preserve"> </w:t>
+      </w:r>
+      <w:r>
+        <w:rPr>
+          <w:rFonts w:ascii="Times New Roman" w:hAnsi="Times New Roman" w:cs="Times New Roman"/>
+          <w:color w:val="2C2C2C"/>
+          <w:sz w:val="24"/>
+          <w:szCs w:val="24"/>
+          <w:shd w:val="clear" w:color="auto" w:fill="FFFFFF"/>
+        </w:rPr>
+        <w:fldChar w:fldCharType="begin"/>
+      </w:r>
+      <w:r>
+        <w:rPr>
+          <w:rFonts w:ascii="Times New Roman" w:hAnsi="Times New Roman" w:cs="Times New Roman"/>
+          <w:color w:val="2C2C2C"/>
+          <w:sz w:val="24"/>
+          <w:szCs w:val="24"/>
+          <w:shd w:val="clear" w:color="auto" w:fill="FFFFFF"/>
+        </w:rPr>
+        <w:instrText xml:space="preserve"> ADDIN ZOTERO_ITEM CSL_CITATION {"citationID":"OLSt5er9","properties":{"formattedCitation":"({\\i{}Beneficios que pueden aportarte los videojuegos | IFEMA}, s/f, p\\uc0\\u225{}rrs. 4\\uc0\\u8211{}15)","plainCitation":"(Beneficios que pueden aportarte los videojuegos | IFEMA, s/f, párrs. 4–15)","noteIndex":0},"citationItems":[{"id":48,"uris":["http://zotero.org/users/8006318/items/BBMW8FWX"],"uri":["http://zotero.org/users/8006318/items/BBMW8FWX"],"itemData":{"id":48,"type":"webpage","abstract":"¿Conoces ya los beneficios que pueden aportarte los videojuegos? ¡Entra y descubre todas las aplicaciones positivas para tu salud en nuestro post!","language":"es","title":"Beneficios que pueden aportarte los videojuegos | IFEMA","URL":"https://www.ifema.es/noticias/videojuegos/beneficios-videojuegos","accessed":{"date-parts":[["2021",6,1]]}},"locator":"4-15","label":"paragraph"}],"schema":"https://github.com/citation-style-language/schema/raw/master/csl-citation.json"} </w:instrText>
+      </w:r>
+      <w:r>
+        <w:rPr>
+          <w:rFonts w:ascii="Times New Roman" w:hAnsi="Times New Roman" w:cs="Times New Roman"/>
+          <w:color w:val="2C2C2C"/>
+          <w:sz w:val="24"/>
+          <w:szCs w:val="24"/>
+          <w:shd w:val="clear" w:color="auto" w:fill="FFFFFF"/>
+        </w:rPr>
+        <w:fldChar w:fldCharType="separate"/>
+      </w:r>
+      <w:r>
+        <w:rPr>
+          <w:rFonts w:ascii="Times New Roman" w:hAnsi="Times New Roman" w:cs="Times New Roman"/>
+          <w:color w:val="2C2C2C"/>
+          <w:sz w:val="24"/>
+          <w:szCs w:val="24"/>
+          <w:shd w:val="clear" w:color="auto" w:fill="FFFFFF"/>
+        </w:rPr>
+        <w:t>(</w:t>
+      </w:r>
+      <w:r>
+        <w:rPr>
+          <w:rFonts w:ascii="Times New Roman" w:hAnsi="Times New Roman" w:cs="Times New Roman"/>
+          <w:i/>
+          <w:iCs/>
+          <w:sz w:val="24"/>
+          <w:szCs w:val="24"/>
+        </w:rPr>
+        <w:t>IFEMA</w:t>
+      </w:r>
+      <w:r>
+        <w:rPr>
+          <w:rFonts w:ascii="Times New Roman" w:hAnsi="Times New Roman" w:cs="Times New Roman"/>
+          <w:sz w:val="24"/>
+          <w:szCs w:val="24"/>
+        </w:rPr>
+        <w:t xml:space="preserve">, </w:t>
+      </w:r>
+      <w:r>
+        <w:rPr>
+          <w:rFonts w:ascii="Times New Roman" w:hAnsi="Times New Roman" w:cs="Times New Roman"/>
+          <w:sz w:val="24"/>
+          <w:szCs w:val="24"/>
+        </w:rPr>
+        <w:t>2020</w:t>
+      </w:r>
+      <w:r>
+        <w:rPr>
+          <w:rFonts w:ascii="Times New Roman" w:hAnsi="Times New Roman" w:cs="Times New Roman"/>
+          <w:sz w:val="24"/>
+          <w:szCs w:val="24"/>
+        </w:rPr>
+        <w:t>, párrs. 4–15)</w:t>
+      </w:r>
+      <w:r>
+        <w:rPr>
+          <w:rFonts w:ascii="Times New Roman" w:hAnsi="Times New Roman" w:cs="Times New Roman"/>
+          <w:color w:val="2C2C2C"/>
+          <w:sz w:val="24"/>
+          <w:szCs w:val="24"/>
+          <w:shd w:val="clear" w:color="auto" w:fill="FFFFFF"/>
+        </w:rPr>
+        <w:fldChar w:fldCharType="end"/>
+      </w:r>
+      <w:r>
+        <w:rPr>
+          <w:rFonts w:ascii="Times New Roman" w:hAnsi="Times New Roman" w:cs="Times New Roman"/>
+          <w:color w:val="2C2C2C"/>
+          <w:sz w:val="24"/>
+          <w:szCs w:val="24"/>
+          <w:shd w:val="clear" w:color="auto" w:fill="FFFFFF"/>
+        </w:rPr>
+        <w:t>. Esos son pocos ejemplos de todos los que no proviene los videojuegos.</w:t>
+      </w:r>
+    </w:p>
+    <w:p>
+      <w:pPr>
+        <w:spacing w:line="480" w:lineRule="auto"/>
+        <w:ind w:firstLine="706"/>
+        <w:rPr>
+          <w:rFonts w:ascii="Times New Roman" w:hAnsi="Times New Roman" w:cs="Times New Roman"/>
+          <w:color w:val="2C2C2C"/>
+          <w:sz w:val="24"/>
+          <w:szCs w:val="24"/>
+          <w:shd w:val="clear" w:color="auto" w:fill="FFFFFF"/>
+        </w:rPr>
+      </w:pPr>
+      <w:r>
+        <w:rPr>
+          <w:rFonts w:ascii="Times New Roman" w:hAnsi="Times New Roman" w:cs="Times New Roman"/>
+          <w:color w:val="2C2C2C"/>
+          <w:sz w:val="24"/>
+          <w:szCs w:val="24"/>
+          <w:shd w:val="clear" w:color="auto" w:fill="FFFFFF"/>
+        </w:rPr>
+        <w:t xml:space="preserve">No solo proviene beneficios a </w:t>
+      </w:r>
+      <w:r>
+        <w:rPr>
+          <w:rFonts w:ascii="Times New Roman" w:hAnsi="Times New Roman" w:cs="Times New Roman"/>
+          <w:color w:val="2C2C2C"/>
+          <w:sz w:val="24"/>
+          <w:szCs w:val="24"/>
+          <w:shd w:val="clear" w:color="auto" w:fill="FFFFFF"/>
+        </w:rPr>
+        <w:t>nuestras vidas</w:t>
+      </w:r>
+      <w:r>
+        <w:rPr>
+          <w:rFonts w:ascii="Times New Roman" w:hAnsi="Times New Roman" w:cs="Times New Roman"/>
+          <w:color w:val="2C2C2C"/>
+          <w:sz w:val="24"/>
+          <w:szCs w:val="24"/>
+          <w:shd w:val="clear" w:color="auto" w:fill="FFFFFF"/>
+        </w:rPr>
+        <w:t xml:space="preserve"> mejorando nuestras habilidades para ciertas </w:t>
+      </w:r>
+      <w:r>
+        <w:rPr>
+          <w:rFonts w:ascii="Times New Roman" w:hAnsi="Times New Roman" w:cs="Times New Roman"/>
+          <w:color w:val="2C2C2C"/>
+          <w:sz w:val="24"/>
+          <w:szCs w:val="24"/>
+          <w:shd w:val="clear" w:color="auto" w:fill="FFFFFF"/>
+        </w:rPr>
+        <w:t>cosas,</w:t>
+      </w:r>
+      <w:r>
+        <w:rPr>
+          <w:rFonts w:ascii="Times New Roman" w:hAnsi="Times New Roman" w:cs="Times New Roman"/>
+          <w:color w:val="2C2C2C"/>
+          <w:sz w:val="24"/>
+          <w:szCs w:val="24"/>
+          <w:shd w:val="clear" w:color="auto" w:fill="FFFFFF"/>
+        </w:rPr>
+        <w:t xml:space="preserve"> pero también para algunos es una forma de vivir y se puede ganar asta </w:t>
+      </w:r>
+      <w:r>
+        <w:rPr>
+          <w:rFonts w:ascii="Times New Roman" w:hAnsi="Times New Roman" w:cs="Times New Roman"/>
+          <w:color w:val="2C2C2C"/>
+          <w:sz w:val="24"/>
+          <w:szCs w:val="24"/>
+          <w:shd w:val="clear" w:color="auto" w:fill="FFFFFF"/>
+        </w:rPr>
+        <w:t>millones</w:t>
+      </w:r>
+      <w:r>
+        <w:rPr>
+          <w:rFonts w:ascii="Times New Roman" w:hAnsi="Times New Roman" w:cs="Times New Roman"/>
+          <w:color w:val="2C2C2C"/>
+          <w:sz w:val="24"/>
+          <w:szCs w:val="24"/>
+          <w:shd w:val="clear" w:color="auto" w:fill="FFFFFF"/>
+        </w:rPr>
+        <w:t xml:space="preserve"> de dólares por participar en </w:t>
+      </w:r>
+      <w:r>
+        <w:rPr>
+          <w:rFonts w:ascii="Times New Roman" w:hAnsi="Times New Roman" w:cs="Times New Roman"/>
+          <w:color w:val="2C2C2C"/>
+          <w:sz w:val="24"/>
+          <w:szCs w:val="24"/>
+          <w:shd w:val="clear" w:color="auto" w:fill="FFFFFF"/>
+        </w:rPr>
+        <w:t>torneos</w:t>
+      </w:r>
+      <w:r>
+        <w:rPr>
+          <w:rFonts w:ascii="Times New Roman" w:hAnsi="Times New Roman" w:cs="Times New Roman"/>
+          <w:color w:val="2C2C2C"/>
+          <w:sz w:val="24"/>
+          <w:szCs w:val="24"/>
+          <w:shd w:val="clear" w:color="auto" w:fill="FFFFFF"/>
+        </w:rPr>
+        <w:t xml:space="preserve"> </w:t>
+      </w:r>
+      <w:r>
+        <w:rPr>
+          <w:rFonts w:ascii="Times New Roman" w:hAnsi="Times New Roman" w:cs="Times New Roman"/>
+          <w:color w:val="2C2C2C"/>
+          <w:sz w:val="24"/>
+          <w:szCs w:val="24"/>
+          <w:shd w:val="clear" w:color="auto" w:fill="FFFFFF"/>
+        </w:rPr>
+        <w:t xml:space="preserve">de videojuegos. </w:t>
+      </w:r>
+    </w:p>
+    <w:p>
+      <w:pPr>
+        <w:spacing w:line="480" w:lineRule="auto"/>
+        <w:ind w:firstLine="706"/>
+        <w:rPr>
+          <w:rFonts w:ascii="Times New Roman" w:hAnsi="Times New Roman" w:cs="Times New Roman"/>
+          <w:color w:val="2C2C2C"/>
+          <w:sz w:val="24"/>
+          <w:szCs w:val="24"/>
+          <w:shd w:val="clear" w:color="auto" w:fill="FFFFFF"/>
+        </w:rPr>
+      </w:pPr>
+    </w:p>
+    <w:p>
+      <w:pPr>
+        <w:spacing w:line="480" w:lineRule="auto"/>
+        <w:ind w:firstLine="706"/>
+        <w:rPr>
+          <w:rFonts w:ascii="Times New Roman" w:hAnsi="Times New Roman" w:cs="Times New Roman"/>
+          <w:color w:val="2C2C2C"/>
+          <w:sz w:val="24"/>
+          <w:szCs w:val="24"/>
+          <w:shd w:val="clear" w:color="auto" w:fill="FFFFFF"/>
+        </w:rPr>
+      </w:pPr>
+    </w:p>
+    <w:p>
+      <w:pPr>
+        <w:spacing w:line="480" w:lineRule="auto"/>
+        <w:rPr>
+          <w:rFonts w:ascii="Times New Roman" w:hAnsi="Times New Roman" w:cs="Times New Roman"/>
+          <w:sz w:val="24"/>
+          <w:szCs w:val="24"/>
+        </w:rPr>
+      </w:pPr>
+    </w:p>
+    <w:p>
+      <w:pPr>
+        <w:spacing w:line="480" w:lineRule="auto"/>
+        <w:rPr>
+          <w:rFonts w:ascii="Times New Roman" w:hAnsi="Times New Roman" w:cs="Times New Roman"/>
+          <w:sz w:val="24"/>
+          <w:szCs w:val="24"/>
+        </w:rPr>
+      </w:pPr>
+    </w:p>
+    <w:p>
+      <w:pPr>
+        <w:spacing w:line="480" w:lineRule="auto"/>
+        <w:rPr>
+          <w:rFonts w:ascii="Times New Roman" w:hAnsi="Times New Roman" w:cs="Times New Roman"/>
+          <w:sz w:val="24"/>
+          <w:szCs w:val="24"/>
+        </w:rPr>
+      </w:pPr>
+    </w:p>
+    <w:p>
+      <w:pPr>
+        <w:spacing w:line="480" w:lineRule="auto"/>
+        <w:rPr>
+          <w:rFonts w:ascii="Times New Roman" w:hAnsi="Times New Roman" w:cs="Times New Roman"/>
+          <w:sz w:val="24"/>
+          <w:szCs w:val="24"/>
+        </w:rPr>
+      </w:pPr>
+    </w:p>
+    <w:p>
+      <w:pPr>
+        <w:spacing w:line="480" w:lineRule="auto"/>
+        <w:rPr>
+          <w:rFonts w:ascii="Times New Roman" w:hAnsi="Times New Roman" w:cs="Times New Roman"/>
+          <w:sz w:val="24"/>
+          <w:szCs w:val="24"/>
+        </w:rPr>
+      </w:pPr>
+    </w:p>
+    <w:p>
+      <w:pPr>
+        <w:spacing w:line="480" w:lineRule="auto"/>
+        <w:rPr>
+          <w:rFonts w:ascii="Times New Roman" w:hAnsi="Times New Roman" w:cs="Times New Roman"/>
+          <w:sz w:val="24"/>
+          <w:szCs w:val="24"/>
+        </w:rPr>
+      </w:pPr>
+    </w:p>
+    <w:p>
+      <w:pPr>
+        <w:spacing w:line="480" w:lineRule="auto"/>
+        <w:rPr>
+          <w:rFonts w:ascii="Times New Roman" w:hAnsi="Times New Roman" w:cs="Times New Roman"/>
+          <w:sz w:val="24"/>
+          <w:szCs w:val="24"/>
+        </w:rPr>
+      </w:pPr>
+    </w:p>
+    <w:p>
+      <w:pPr>
+        <w:spacing w:line="480" w:lineRule="auto"/>
+        <w:rPr>
+          <w:rFonts w:ascii="Times New Roman" w:hAnsi="Times New Roman" w:cs="Times New Roman"/>
+          <w:sz w:val="24"/>
+          <w:szCs w:val="24"/>
+        </w:rPr>
+      </w:pPr>
+    </w:p>
+    <w:p>
+      <w:pPr>
+        <w:spacing w:line="480" w:lineRule="auto"/>
+        <w:rPr>
+          <w:rFonts w:ascii="Times New Roman" w:hAnsi="Times New Roman" w:cs="Times New Roman"/>
+          <w:sz w:val="24"/>
+          <w:szCs w:val="24"/>
+        </w:rPr>
+      </w:pPr>
+    </w:p>
+    <w:p>
+      <w:pPr>
+        <w:spacing w:line="480" w:lineRule="auto"/>
+        <w:rPr>
+          <w:rFonts w:ascii="Times New Roman" w:hAnsi="Times New Roman" w:cs="Times New Roman"/>
+          <w:sz w:val="24"/>
+          <w:szCs w:val="24"/>
+        </w:rPr>
+      </w:pPr>
+    </w:p>
+    <w:p>
+      <w:pPr>
+        <w:spacing w:line="480" w:lineRule="auto"/>
+        <w:rPr>
+          <w:rFonts w:ascii="Times New Roman" w:hAnsi="Times New Roman" w:cs="Times New Roman"/>
+          <w:sz w:val="24"/>
+          <w:szCs w:val="24"/>
+        </w:rPr>
+      </w:pPr>
+    </w:p>
+    <w:p>
+      <w:pPr>
+        <w:spacing w:line="480" w:lineRule="auto"/>
+        <w:rPr>
+          <w:rFonts w:ascii="Times New Roman" w:hAnsi="Times New Roman" w:cs="Times New Roman"/>
+          <w:sz w:val="24"/>
+          <w:szCs w:val="24"/>
+        </w:rPr>
+      </w:pPr>
+    </w:p>
+    <w:p>
+      <w:pPr>
+        <w:spacing w:line="480" w:lineRule="auto"/>
+        <w:rPr>
+          <w:rFonts w:ascii="Times New Roman" w:hAnsi="Times New Roman" w:cs="Times New Roman"/>
+          <w:sz w:val="24"/>
+          <w:szCs w:val="24"/>
+        </w:rPr>
+      </w:pPr>
+    </w:p>
+    <w:p>
+      <w:pPr>
+        <w:spacing w:line="480" w:lineRule="auto"/>
+        <w:rPr>
+          <w:rFonts w:ascii="Times New Roman" w:hAnsi="Times New Roman" w:cs="Times New Roman"/>
+          <w:sz w:val="24"/>
+          <w:szCs w:val="24"/>
+        </w:rPr>
+      </w:pPr>
+    </w:p>
+    <w:p>
+      <w:pPr>
+        <w:spacing w:line="480" w:lineRule="auto"/>
+        <w:rPr>
+          <w:rFonts w:ascii="Times New Roman" w:hAnsi="Times New Roman" w:cs="Times New Roman"/>
+          <w:sz w:val="24"/>
+          <w:szCs w:val="24"/>
+        </w:rPr>
+      </w:pPr>
+    </w:p>
+    <w:p>
+      <w:pPr>
+        <w:spacing w:line="480" w:lineRule="auto"/>
+        <w:rPr>
+          <w:rFonts w:ascii="Times New Roman" w:hAnsi="Times New Roman" w:cs="Times New Roman"/>
+          <w:sz w:val="24"/>
+          <w:szCs w:val="24"/>
+        </w:rPr>
+      </w:pPr>
+    </w:p>
+    <w:p>
+      <w:pPr>
+        <w:spacing w:line="480" w:lineRule="auto"/>
+        <w:rPr>
+          <w:rFonts w:ascii="Times New Roman" w:hAnsi="Times New Roman" w:cs="Times New Roman"/>
+          <w:sz w:val="24"/>
+          <w:szCs w:val="24"/>
+        </w:rPr>
+      </w:pPr>
+    </w:p>
+    <w:p>
+      <w:pPr>
+        <w:spacing w:line="480" w:lineRule="auto"/>
+        <w:rPr>
+          <w:rFonts w:ascii="Times New Roman" w:hAnsi="Times New Roman" w:cs="Times New Roman"/>
+          <w:sz w:val="24"/>
+          <w:szCs w:val="24"/>
+        </w:rPr>
+      </w:pPr>
+    </w:p>
+    <w:p>
+      <w:pPr>
+        <w:pStyle w:val="Bibliography"/>
+        <w:jc w:val="center"/>
+        <w:rPr>
+          <w:rFonts w:ascii="Times New Roman" w:hAnsi="Times New Roman" w:cs="Times New Roman"/>
+          <w:sz w:val="24"/>
+        </w:rPr>
+      </w:pPr>
+      <w:r>
+        <w:rPr>
+          <w:rFonts w:ascii="Times New Roman" w:hAnsi="Times New Roman" w:cs="Times New Roman"/>
           <w:b/>
           <w:bCs/>
           <w:sz w:val="24"/>
           <w:szCs w:val="24"/>
         </w:rPr>
-        <w:tab/>
-      </w:r>
-      <w:r>
-        <w:rPr>
-          <w:rFonts w:ascii="Times New Roman" w:hAnsi="Times New Roman" w:cs="Times New Roman"/>
-          <w:sz w:val="24"/>
-          <w:szCs w:val="24"/>
-        </w:rPr>
-        <w:t>Si te han dicho que dejes de jugar un videojuego por que te hace mucho daño, deja decirte que la persona que te dice eso te esta mintiendo.</w:t>
-      </w:r>
-      <w:r>
-        <w:rPr>
-          <w:rFonts w:ascii="Times New Roman" w:hAnsi="Times New Roman" w:cs="Times New Roman"/>
-          <w:sz w:val="24"/>
-          <w:szCs w:val="24"/>
-        </w:rPr>
-        <w:t xml:space="preserve"> </w:t>
-      </w:r>
-      <w:r>
-        <w:rPr>
-          <w:rFonts w:ascii="Times New Roman" w:hAnsi="Times New Roman" w:cs="Times New Roman"/>
-          <w:sz w:val="24"/>
-          <w:szCs w:val="24"/>
-        </w:rPr>
-        <w:t xml:space="preserve">Los videojuegos han hecho su propia historia y para algunos eso es una obra maestra. Hay demasiados juegos y con </w:t>
-      </w:r>
-      <w:r>
-        <w:rPr>
-          <w:rFonts w:ascii="Times New Roman" w:hAnsi="Times New Roman" w:cs="Times New Roman"/>
-          <w:sz w:val="24"/>
-          <w:szCs w:val="24"/>
-        </w:rPr>
-        <w:t>diferentes categorías</w:t>
-      </w:r>
-      <w:r>
-        <w:rPr>
-          <w:rFonts w:ascii="Times New Roman" w:hAnsi="Times New Roman" w:cs="Times New Roman"/>
-          <w:sz w:val="24"/>
-          <w:szCs w:val="24"/>
-        </w:rPr>
-        <w:t xml:space="preserve"> y eso hace que también tengamos demasiadas formas que los juegos nos ayuda a mejorar nuestras </w:t>
-      </w:r>
-      <w:r>
-        <w:rPr>
-          <w:rFonts w:ascii="Times New Roman" w:hAnsi="Times New Roman" w:cs="Times New Roman"/>
-          <w:sz w:val="24"/>
-          <w:szCs w:val="24"/>
-        </w:rPr>
-        <w:t>capacidades</w:t>
-      </w:r>
-      <w:r>
-        <w:rPr>
-          <w:rFonts w:ascii="Times New Roman" w:hAnsi="Times New Roman" w:cs="Times New Roman"/>
-          <w:sz w:val="24"/>
-          <w:szCs w:val="24"/>
-        </w:rPr>
-        <w:t>.</w:t>
-      </w:r>
-      <w:r>
-        <w:rPr>
-          <w:rFonts w:ascii="Times New Roman" w:hAnsi="Times New Roman" w:cs="Times New Roman"/>
-          <w:sz w:val="24"/>
-          <w:szCs w:val="24"/>
-        </w:rPr>
-        <w:t xml:space="preserve"> Según Iberdrola </w:t>
-      </w:r>
-    </w:p>
-    <w:p>
-      <w:pPr>
-        <w:spacing w:line="480" w:lineRule="auto"/>
-        <w:ind w:left="706" w:hanging="706"/>
-        <w:rPr>
-          <w:rFonts w:ascii="Times New Roman" w:hAnsi="Times New Roman" w:cs="Times New Roman"/>
-          <w:color w:val="2C2C2C"/>
-          <w:sz w:val="24"/>
-          <w:szCs w:val="24"/>
-          <w:shd w:val="clear" w:color="auto" w:fill="FFFFFF"/>
-        </w:rPr>
-      </w:pPr>
-      <w:r>
-        <w:rPr>
-          <w:rFonts w:ascii="Times New Roman" w:hAnsi="Times New Roman" w:cs="Times New Roman"/>
-          <w:sz w:val="24"/>
-          <w:szCs w:val="24"/>
-        </w:rPr>
-        <w:tab/>
-      </w:r>
-      <w:r>
-        <w:rPr>
-          <w:rFonts w:ascii="Times New Roman" w:hAnsi="Times New Roman" w:cs="Times New Roman"/>
-          <w:color w:val="2C2C2C"/>
-          <w:sz w:val="24"/>
-          <w:szCs w:val="24"/>
-          <w:shd w:val="clear" w:color="auto" w:fill="FFFFFF"/>
-        </w:rPr>
-        <w:t xml:space="preserve">Andrew </w:t>
-      </w:r>
-      <w:proofErr w:type="spellStart"/>
-      <w:r>
-        <w:rPr>
-          <w:rFonts w:ascii="Times New Roman" w:hAnsi="Times New Roman" w:cs="Times New Roman"/>
-          <w:color w:val="2C2C2C"/>
-          <w:sz w:val="24"/>
-          <w:szCs w:val="24"/>
-          <w:shd w:val="clear" w:color="auto" w:fill="FFFFFF"/>
-        </w:rPr>
-        <w:t>Przybylski</w:t>
-      </w:r>
-      <w:proofErr w:type="spellEnd"/>
-      <w:r>
-        <w:rPr>
-          <w:rFonts w:ascii="Times New Roman" w:hAnsi="Times New Roman" w:cs="Times New Roman"/>
-          <w:color w:val="2C2C2C"/>
-          <w:sz w:val="24"/>
-          <w:szCs w:val="24"/>
-          <w:shd w:val="clear" w:color="auto" w:fill="FFFFFF"/>
-        </w:rPr>
-        <w:t>, psicólogo del Instituto de Internet de la Universidad de Oxford, ya en 2014 publicaba un estudio en la revista </w:t>
-      </w:r>
-      <w:proofErr w:type="spellStart"/>
-      <w:r>
-        <w:rPr>
-          <w:rStyle w:val="cursivatexto"/>
+        <w:t>Referencias</w:t>
+      </w:r>
+    </w:p>
+    <w:p>
+      <w:pPr>
+        <w:pStyle w:val="Bibliography"/>
+        <w:rPr>
+          <w:rFonts w:ascii="Times New Roman" w:hAnsi="Times New Roman" w:cs="Times New Roman"/>
+          <w:sz w:val="24"/>
+        </w:rPr>
+      </w:pPr>
+      <w:r>
+        <w:rPr>
+          <w:rFonts w:ascii="Times New Roman" w:hAnsi="Times New Roman" w:cs="Times New Roman"/>
+          <w:sz w:val="24"/>
+        </w:rPr>
+        <w:t>Iberdrola</w:t>
+      </w:r>
+      <w:r>
+        <w:rPr>
+          <w:rFonts w:ascii="Times New Roman" w:hAnsi="Times New Roman" w:cs="Times New Roman"/>
+          <w:sz w:val="24"/>
+        </w:rPr>
+        <w:t xml:space="preserve">. (s/f). </w:t>
+      </w:r>
+      <w:r>
+        <w:rPr>
           <w:rFonts w:ascii="Times New Roman" w:hAnsi="Times New Roman" w:cs="Times New Roman"/>
           <w:i/>
           <w:iCs/>
-          <w:color w:val="2C2C2C"/>
-          <w:sz w:val="24"/>
-          <w:szCs w:val="24"/>
-          <w:shd w:val="clear" w:color="auto" w:fill="FFFFFF"/>
-        </w:rPr>
-        <w:t>Pediatrics</w:t>
-      </w:r>
-      <w:proofErr w:type="spellEnd"/>
-      <w:r>
-        <w:rPr>
-          <w:rFonts w:ascii="Times New Roman" w:hAnsi="Times New Roman" w:cs="Times New Roman"/>
-          <w:color w:val="2C2C2C"/>
-          <w:sz w:val="24"/>
-          <w:szCs w:val="24"/>
-          <w:shd w:val="clear" w:color="auto" w:fill="FFFFFF"/>
-        </w:rPr>
-        <w:t> en el que establecía </w:t>
-      </w:r>
-      <w:r>
-        <w:rPr>
-          <w:rStyle w:val="Strong"/>
-          <w:rFonts w:ascii="Times New Roman" w:hAnsi="Times New Roman" w:cs="Times New Roman"/>
-          <w:b w:val="0"/>
-          <w:bCs w:val="0"/>
-          <w:color w:val="2C2C2C"/>
-          <w:sz w:val="24"/>
-          <w:szCs w:val="24"/>
-          <w:shd w:val="clear" w:color="auto" w:fill="FFFFFF"/>
-        </w:rPr>
-        <w:t>cuántas horas debían destinar los niños a los videojuegos.</w:t>
-      </w:r>
-      <w:r>
-        <w:rPr>
-          <w:rFonts w:ascii="Times New Roman" w:hAnsi="Times New Roman" w:cs="Times New Roman"/>
-          <w:color w:val="2C2C2C"/>
-          <w:sz w:val="24"/>
-          <w:szCs w:val="24"/>
-          <w:shd w:val="clear" w:color="auto" w:fill="FFFFFF"/>
-        </w:rPr>
-        <w:t> Su conclusión fue que aquellos que jugaban menos de una hora eran emocionalmente más estables, mientras que aquellos que jugaban alrededor de tres horas desarrollaban problemas a la hora de socializar. Por tanto, con moderación los videojuegos, además de mejorar el aprendizaje, impulsan otra serie de beneficios</w:t>
-      </w:r>
-      <w:r>
-        <w:rPr>
-          <w:rFonts w:ascii="Times New Roman" w:hAnsi="Times New Roman" w:cs="Times New Roman"/>
-          <w:color w:val="2C2C2C"/>
-          <w:sz w:val="24"/>
-          <w:szCs w:val="24"/>
-          <w:shd w:val="clear" w:color="auto" w:fill="FFFFFF"/>
-        </w:rPr>
-        <w:t xml:space="preserve"> </w:t>
-      </w:r>
-      <w:r>
-        <w:rPr>
-          <w:rFonts w:ascii="Times New Roman" w:hAnsi="Times New Roman" w:cs="Times New Roman"/>
-          <w:color w:val="2C2C2C"/>
-          <w:sz w:val="24"/>
-          <w:szCs w:val="24"/>
-          <w:shd w:val="clear" w:color="auto" w:fill="FFFFFF"/>
-        </w:rPr>
-        <w:fldChar w:fldCharType="begin"/>
-      </w:r>
-      <w:r>
-        <w:rPr>
-          <w:rFonts w:ascii="Times New Roman" w:hAnsi="Times New Roman" w:cs="Times New Roman"/>
-          <w:color w:val="2C2C2C"/>
-          <w:sz w:val="24"/>
-          <w:szCs w:val="24"/>
-          <w:shd w:val="clear" w:color="auto" w:fill="FFFFFF"/>
-        </w:rPr>
-        <w:instrText xml:space="preserve"> ADDIN ZOTERO_ITEM CSL_CITATION {"citationID":"nFM1XpK5","properties":{"formattedCitation":"({\\i{}Beneficios que pueden aportarte los videojuegos | IFEMA}, s/f, p\\uc0\\u225{}rr. 7)","plainCitation":"(Beneficios que pueden aportarte los videojuegos | IFEMA, s/f, párr. 7)","noteIndex":0},"citationItems":[{"id":44,"uris":["http://zotero.org/users/8006318/items/7CFE87AS"],"uri":["http://zotero.org/users/8006318/items/7CFE87AS"],"itemData":{"id":44,"type":"webpage","abstract":"¿Conoces ya los beneficios que pueden aportarte los videojuegos? ¡Entra y descubre todas las aplicaciones positivas para tu salud en nuestro post!","language":"es","title":"Beneficios que pueden aportarte los videojuegos | IFEMA","URL":"https://www.ifema.es/noticias/videojuegos/beneficios-videojuegos","accessed":{"date-parts":[["2021",6,1]]}},"locator":"7","label":"paragraph"}],"schema":"https://github.com/citation-style-language/schema/raw/master/csl-citation.json"} </w:instrText>
-      </w:r>
-      <w:r>
-        <w:rPr>
-          <w:rFonts w:ascii="Times New Roman" w:hAnsi="Times New Roman" w:cs="Times New Roman"/>
-          <w:color w:val="2C2C2C"/>
-          <w:sz w:val="24"/>
-          <w:szCs w:val="24"/>
-          <w:shd w:val="clear" w:color="auto" w:fill="FFFFFF"/>
-        </w:rPr>
-        <w:fldChar w:fldCharType="separate"/>
-      </w:r>
-      <w:r>
-        <w:rPr>
-          <w:rFonts w:ascii="Times New Roman" w:hAnsi="Times New Roman" w:cs="Times New Roman"/>
-          <w:sz w:val="24"/>
-          <w:szCs w:val="24"/>
-        </w:rPr>
-        <w:t>(</w:t>
-      </w:r>
+          <w:sz w:val="24"/>
+        </w:rPr>
+        <w:t>¿Por qué tus hijos sí deberían jugar a videojuegos?</w:t>
+      </w:r>
+      <w:r>
+        <w:rPr>
+          <w:rFonts w:ascii="Times New Roman" w:hAnsi="Times New Roman" w:cs="Times New Roman"/>
+          <w:sz w:val="24"/>
+        </w:rPr>
+        <w:t xml:space="preserve"> (s/f). Recuperado de https://www.iberdrola.com/talento/beneficios-videojuegos-aprendizaje</w:t>
+      </w:r>
+    </w:p>
+    <w:p>
+      <w:pPr>
+        <w:pStyle w:val="Bibliography"/>
+        <w:rPr>
+          <w:rFonts w:ascii="Times New Roman" w:hAnsi="Times New Roman" w:cs="Times New Roman"/>
+          <w:sz w:val="24"/>
+        </w:rPr>
+      </w:pPr>
       <w:r>
         <w:rPr>
           <w:rFonts w:ascii="Times New Roman" w:hAnsi="Times New Roman" w:cs="Times New Roman"/>
           <w:i/>
           <w:iCs/>
           <w:sz w:val="24"/>
-          <w:szCs w:val="24"/>
         </w:rPr>
         <w:t>IFEMA</w:t>
       </w:r>
-      <w:r>
-        <w:rPr>
-          <w:rFonts w:ascii="Times New Roman" w:hAnsi="Times New Roman" w:cs="Times New Roman"/>
-          <w:sz w:val="24"/>
-          <w:szCs w:val="24"/>
-        </w:rPr>
-        <w:t>, s/f, párr. 7)</w:t>
-      </w:r>
-      <w:r>
-        <w:rPr>
-          <w:rFonts w:ascii="Times New Roman" w:hAnsi="Times New Roman" w:cs="Times New Roman"/>
-          <w:color w:val="2C2C2C"/>
-          <w:sz w:val="24"/>
-          <w:szCs w:val="24"/>
-          <w:shd w:val="clear" w:color="auto" w:fill="FFFFFF"/>
-        </w:rPr>
-        <w:fldChar w:fldCharType="end"/>
-      </w:r>
-      <w:r>
-        <w:rPr>
-          <w:rFonts w:ascii="Times New Roman" w:hAnsi="Times New Roman" w:cs="Times New Roman"/>
-          <w:color w:val="2C2C2C"/>
-          <w:sz w:val="24"/>
-          <w:szCs w:val="24"/>
-          <w:shd w:val="clear" w:color="auto" w:fill="FFFFFF"/>
-        </w:rPr>
-        <w:t>.</w:t>
-      </w:r>
-    </w:p>
-    <w:p>
-      <w:pPr>
-        <w:spacing w:line="480" w:lineRule="auto"/>
-        <w:ind w:firstLine="706"/>
-        <w:rPr>
-          <w:rFonts w:ascii="Times New Roman" w:hAnsi="Times New Roman" w:cs="Times New Roman"/>
-          <w:color w:val="2C2C2C"/>
-          <w:sz w:val="24"/>
-          <w:szCs w:val="24"/>
-          <w:shd w:val="clear" w:color="auto" w:fill="FFFFFF"/>
-        </w:rPr>
-      </w:pPr>
-      <w:r>
-        <w:rPr>
-          <w:rFonts w:ascii="Times New Roman" w:hAnsi="Times New Roman" w:cs="Times New Roman"/>
-          <w:color w:val="2C2C2C"/>
-          <w:sz w:val="24"/>
-          <w:szCs w:val="24"/>
-          <w:shd w:val="clear" w:color="auto" w:fill="FFFFFF"/>
-        </w:rPr>
-        <w:t xml:space="preserve">Puede que antes los videojuegos si eran malos, pero ahora con la nueva tecnología todo cambio. Ahora podemos hacer un videojuego fácil por ahora tenemos mucha variedad de lenguaje de programación. Algunos son más fáciles que otros, pero usualmente los que son más difícil de usar son usados para hacer juegos grandes. Dijo Andrew que impulsan otras series de beneficio pero que exactamente. Según </w:t>
-      </w:r>
-      <w:proofErr w:type="spellStart"/>
-      <w:r>
-        <w:rPr>
-          <w:rFonts w:ascii="Times New Roman" w:hAnsi="Times New Roman" w:cs="Times New Roman"/>
-          <w:color w:val="2C2C2C"/>
-          <w:sz w:val="24"/>
-          <w:szCs w:val="24"/>
-          <w:shd w:val="clear" w:color="auto" w:fill="FFFFFF"/>
-        </w:rPr>
-        <w:t>Ifema</w:t>
-      </w:r>
-      <w:proofErr w:type="spellEnd"/>
-      <w:r>
-        <w:rPr>
-          <w:rFonts w:ascii="Times New Roman" w:hAnsi="Times New Roman" w:cs="Times New Roman"/>
-          <w:color w:val="2C2C2C"/>
-          <w:sz w:val="24"/>
-          <w:szCs w:val="24"/>
-          <w:shd w:val="clear" w:color="auto" w:fill="FFFFFF"/>
-        </w:rPr>
-        <w:t xml:space="preserve"> Madrid los video juegos nos ayuda a mejorar la capacidad lectora y atención visual, ayuda a tratar la ambliopía u ojo vago, ayuda a reducir la sensación de dolor y también dice que son una herramienta para la fisioterapia. Esos son pocos ejemplos de todos los que no proviene los videojuegos.</w:t>
-      </w:r>
-    </w:p>
-    <w:p>
-      <w:pPr>
-        <w:spacing w:line="480" w:lineRule="auto"/>
-        <w:ind w:firstLine="706"/>
-        <w:rPr>
-          <w:rFonts w:ascii="Times New Roman" w:hAnsi="Times New Roman" w:cs="Times New Roman"/>
-          <w:color w:val="2C2C2C"/>
-          <w:sz w:val="24"/>
-          <w:szCs w:val="24"/>
-          <w:shd w:val="clear" w:color="auto" w:fill="FFFFFF"/>
-        </w:rPr>
-      </w:pPr>
-      <w:r>
-        <w:rPr>
-          <w:rFonts w:ascii="Times New Roman" w:hAnsi="Times New Roman" w:cs="Times New Roman"/>
-          <w:color w:val="2C2C2C"/>
-          <w:sz w:val="24"/>
-          <w:szCs w:val="24"/>
-          <w:shd w:val="clear" w:color="auto" w:fill="FFFFFF"/>
-        </w:rPr>
-        <w:lastRenderedPageBreak/>
-        <w:t xml:space="preserve">No solo proviene beneficios a nuestra vidas, también </w:t>
-      </w:r>
-    </w:p>
-    <w:p>
-      <w:pPr>
-        <w:spacing w:line="480" w:lineRule="auto"/>
-        <w:rPr>
-          <w:rFonts w:ascii="Times New Roman" w:hAnsi="Times New Roman" w:cs="Times New Roman"/>
-          <w:sz w:val="24"/>
-          <w:szCs w:val="24"/>
-        </w:rPr>
-      </w:pPr>
-    </w:p>
-    <w:p>
-      <w:pPr>
-        <w:spacing w:line="480" w:lineRule="auto"/>
-        <w:rPr>
-          <w:rFonts w:ascii="Times New Roman" w:hAnsi="Times New Roman" w:cs="Times New Roman"/>
-          <w:sz w:val="24"/>
-          <w:szCs w:val="24"/>
-        </w:rPr>
-      </w:pPr>
-    </w:p>
-    <w:p>
-      <w:pPr>
-        <w:spacing w:line="480" w:lineRule="auto"/>
-        <w:rPr>
-          <w:rFonts w:ascii="Times New Roman" w:hAnsi="Times New Roman" w:cs="Times New Roman"/>
-          <w:sz w:val="24"/>
-          <w:szCs w:val="24"/>
-        </w:rPr>
-      </w:pPr>
-    </w:p>
-    <w:p>
-      <w:pPr>
-        <w:spacing w:line="480" w:lineRule="auto"/>
-        <w:rPr>
-          <w:rFonts w:ascii="Times New Roman" w:hAnsi="Times New Roman" w:cs="Times New Roman"/>
-          <w:sz w:val="24"/>
-          <w:szCs w:val="24"/>
-        </w:rPr>
-      </w:pPr>
-    </w:p>
-    <w:p>
-      <w:pPr>
-        <w:spacing w:line="480" w:lineRule="auto"/>
-        <w:rPr>
-          <w:rFonts w:ascii="Times New Roman" w:hAnsi="Times New Roman" w:cs="Times New Roman"/>
-          <w:sz w:val="24"/>
-          <w:szCs w:val="24"/>
-        </w:rPr>
-      </w:pPr>
-    </w:p>
-    <w:p>
-      <w:pPr>
-        <w:spacing w:line="480" w:lineRule="auto"/>
-        <w:rPr>
-          <w:rFonts w:ascii="Times New Roman" w:hAnsi="Times New Roman" w:cs="Times New Roman"/>
-          <w:sz w:val="24"/>
-          <w:szCs w:val="24"/>
-        </w:rPr>
-      </w:pPr>
-    </w:p>
-    <w:p>
-      <w:pPr>
-        <w:spacing w:line="480" w:lineRule="auto"/>
-        <w:rPr>
-          <w:rFonts w:ascii="Times New Roman" w:hAnsi="Times New Roman" w:cs="Times New Roman"/>
-          <w:sz w:val="24"/>
-          <w:szCs w:val="24"/>
-        </w:rPr>
-      </w:pPr>
-    </w:p>
-    <w:p>
-      <w:pPr>
-        <w:spacing w:line="480" w:lineRule="auto"/>
-        <w:rPr>
-          <w:rFonts w:ascii="Times New Roman" w:hAnsi="Times New Roman" w:cs="Times New Roman"/>
-          <w:sz w:val="24"/>
-          <w:szCs w:val="24"/>
-        </w:rPr>
-      </w:pPr>
-    </w:p>
-    <w:p>
-      <w:pPr>
-        <w:spacing w:line="480" w:lineRule="auto"/>
-        <w:rPr>
-          <w:rFonts w:ascii="Times New Roman" w:hAnsi="Times New Roman" w:cs="Times New Roman"/>
-          <w:sz w:val="24"/>
-          <w:szCs w:val="24"/>
-        </w:rPr>
-      </w:pPr>
-    </w:p>
-    <w:p>
-      <w:pPr>
-        <w:spacing w:line="480" w:lineRule="auto"/>
-        <w:rPr>
-          <w:rFonts w:ascii="Times New Roman" w:hAnsi="Times New Roman" w:cs="Times New Roman"/>
-          <w:sz w:val="24"/>
-          <w:szCs w:val="24"/>
-        </w:rPr>
-      </w:pPr>
-    </w:p>
-    <w:p>
-      <w:pPr>
-        <w:spacing w:line="480" w:lineRule="auto"/>
-        <w:rPr>
-          <w:rFonts w:ascii="Times New Roman" w:hAnsi="Times New Roman" w:cs="Times New Roman"/>
-          <w:sz w:val="24"/>
-          <w:szCs w:val="24"/>
-        </w:rPr>
-      </w:pPr>
-    </w:p>
-    <w:p>
-      <w:pPr>
-        <w:spacing w:line="480" w:lineRule="auto"/>
-        <w:rPr>
-          <w:rFonts w:ascii="Times New Roman" w:hAnsi="Times New Roman" w:cs="Times New Roman"/>
-          <w:sz w:val="24"/>
-          <w:szCs w:val="24"/>
-        </w:rPr>
-      </w:pPr>
-    </w:p>
-    <w:p>
-      <w:pPr>
-        <w:spacing w:line="480" w:lineRule="auto"/>
-        <w:rPr>
-          <w:rFonts w:ascii="Times New Roman" w:hAnsi="Times New Roman" w:cs="Times New Roman"/>
-          <w:sz w:val="24"/>
-          <w:szCs w:val="24"/>
-        </w:rPr>
-      </w:pPr>
-    </w:p>
-    <w:p>
-      <w:pPr>
-        <w:spacing w:line="480" w:lineRule="auto"/>
-        <w:rPr>
-          <w:rFonts w:ascii="Times New Roman" w:hAnsi="Times New Roman" w:cs="Times New Roman"/>
-          <w:sz w:val="24"/>
-          <w:szCs w:val="24"/>
-        </w:rPr>
-      </w:pPr>
-    </w:p>
-    <w:p>
-      <w:pPr>
-        <w:spacing w:line="480" w:lineRule="auto"/>
-        <w:rPr>
-          <w:rFonts w:ascii="Times New Roman" w:hAnsi="Times New Roman" w:cs="Times New Roman"/>
-          <w:sz w:val="24"/>
-          <w:szCs w:val="24"/>
-        </w:rPr>
-      </w:pPr>
-    </w:p>
-    <w:p>
-      <w:pPr>
-        <w:spacing w:line="480" w:lineRule="auto"/>
-        <w:rPr>
-          <w:rFonts w:ascii="Times New Roman" w:hAnsi="Times New Roman" w:cs="Times New Roman"/>
-          <w:sz w:val="24"/>
-          <w:szCs w:val="24"/>
-        </w:rPr>
-      </w:pPr>
-    </w:p>
-    <w:p>
-      <w:pPr>
-        <w:spacing w:line="480" w:lineRule="auto"/>
-        <w:rPr>
-          <w:rFonts w:ascii="Times New Roman" w:hAnsi="Times New Roman" w:cs="Times New Roman"/>
-          <w:sz w:val="24"/>
-          <w:szCs w:val="24"/>
-        </w:rPr>
-      </w:pPr>
-    </w:p>
-    <w:p>
-      <w:pPr>
-        <w:spacing w:line="480" w:lineRule="auto"/>
-        <w:rPr>
-          <w:rFonts w:ascii="Times New Roman" w:hAnsi="Times New Roman" w:cs="Times New Roman"/>
-          <w:sz w:val="24"/>
-          <w:szCs w:val="24"/>
-        </w:rPr>
-      </w:pPr>
-    </w:p>
-    <w:p>
-      <w:pPr>
-        <w:spacing w:line="480" w:lineRule="auto"/>
-        <w:jc w:val="center"/>
-        <w:rPr>
-          <w:rFonts w:ascii="Times New Roman" w:hAnsi="Times New Roman" w:cs="Times New Roman"/>
-          <w:sz w:val="24"/>
-          <w:szCs w:val="24"/>
-        </w:rPr>
-      </w:pPr>
-      <w:r>
-        <w:rPr>
-          <w:rFonts w:ascii="Times New Roman" w:hAnsi="Times New Roman" w:cs="Times New Roman"/>
-          <w:b/>
-          <w:bCs/>
-          <w:sz w:val="24"/>
-          <w:szCs w:val="24"/>
-        </w:rPr>
-        <w:t>Referencias</w:t>
-      </w:r>
-    </w:p>
-    <w:p>
-      <w:pPr>
-        <w:pStyle w:val="Bibliography"/>
-        <w:rPr>
-          <w:rFonts w:ascii="Times New Roman" w:hAnsi="Times New Roman" w:cs="Times New Roman"/>
-          <w:sz w:val="24"/>
-        </w:rPr>
-      </w:pPr>
       <w:r>
         <w:rPr>
           <w:rFonts w:ascii="Times New Roman" w:hAnsi="Times New Roman" w:cs="Times New Roman"/>
@@ -919,13 +1171,10 @@
           <w:iCs/>
           <w:sz w:val="24"/>
         </w:rPr>
-        <w:t>IFEMA</w:t>
+        <w:t>. (2020).</w:t>
       </w:r>
       <w:r>
         <w:t xml:space="preserve"> </w:t>
-      </w:r>
-      <w:r>
-        <w:t>(2020).</w:t>
       </w:r>
       <w:r>
         <w:fldChar w:fldCharType="begin"/>
@@ -950,21 +1199,7 @@
           <w:rFonts w:ascii="Times New Roman" w:hAnsi="Times New Roman" w:cs="Times New Roman"/>
           <w:sz w:val="24"/>
         </w:rPr>
-        <w:t xml:space="preserve">. </w:t>
-      </w:r>
-      <w:r>
-        <w:rPr>
-          <w:rFonts w:ascii="Times New Roman" w:hAnsi="Times New Roman" w:cs="Times New Roman"/>
-          <w:sz w:val="24"/>
-        </w:rPr>
-        <w:t xml:space="preserve">Recuperado </w:t>
-      </w:r>
-      <w:r>
-        <w:rPr>
-          <w:rFonts w:ascii="Times New Roman" w:hAnsi="Times New Roman" w:cs="Times New Roman"/>
-          <w:sz w:val="24"/>
-        </w:rPr>
-        <w:t>de https://www.ifema.es/noticias/videojuegos/beneficios-videojuegos</w:t>
+        <w:t>. Recuperado de https://www.ifema.es/noticias/videojuegos/beneficios-videojuegos</w:t>
       </w:r>
     </w:p>
     <w:p>

</xml_diff>

<commit_message>
Documento IEEE con conceptos agrgados
</commit_message>
<xml_diff>
--- a/IEEE/IEEE.docx
+++ b/IEEE/IEEE.docx
@@ -590,16 +590,16 @@
           <w:szCs w:val="24"/>
           <w:shd w:val="clear" w:color="auto" w:fill="FFFFFF"/>
         </w:rPr>
-        <w:t xml:space="preserve"> utilizando la librería Pygame. Se realiza un juego tipo RPG </w:t>
-      </w:r>
-      <w:r>
-        <w:rPr>
-          <w:rFonts w:ascii="Times New Roman" w:hAnsi="Times New Roman" w:cs="Times New Roman"/>
-          <w:sz w:val="24"/>
-          <w:szCs w:val="24"/>
-          <w:shd w:val="clear" w:color="auto" w:fill="FFFFFF"/>
-        </w:rPr>
-        <w:t>básico con ataques simples de cualquier videojuego y generación de enemigos</w:t>
+        <w:t xml:space="preserve"> utilizando la </w:t>
+      </w:r>
+      <w:r>
+        <w:rPr>
+          <w:rFonts w:ascii="Times New Roman" w:hAnsi="Times New Roman" w:cs="Times New Roman"/>
+          <w:sz w:val="24"/>
+          <w:szCs w:val="24"/>
+          <w:shd w:val="clear" w:color="auto" w:fill="FFFFFF"/>
+        </w:rPr>
+        <w:t>librería Pygame. Se realiza un juego tipo RPG básico con ataques simples de cualquier videojuego y generación de enemigos</w:t>
       </w:r>
       <w:r>
         <w:rPr>
@@ -1164,11 +1164,768 @@
         <w:t>asta millones de dólares por participar en torneos de videojuego.</w:t>
       </w:r>
     </w:p>
+    <w:p>
+      <w:pPr>
+        <w:spacing w:after="0" w:line="240" w:lineRule="auto"/>
+        <w:jc w:val="center"/>
+        <w:rPr>
+          <w:rFonts w:ascii="Times New Roman" w:hAnsi="Times New Roman" w:cs="Times New Roman"/>
+          <w:b/>
+          <w:bCs/>
+          <w:sz w:val="28"/>
+          <w:szCs w:val="28"/>
+        </w:rPr>
+      </w:pPr>
+      <w:r>
+        <w:rPr>
+          <w:rFonts w:ascii="Times New Roman" w:hAnsi="Times New Roman" w:cs="Times New Roman"/>
+          <w:b/>
+          <w:bCs/>
+          <w:sz w:val="28"/>
+          <w:szCs w:val="28"/>
+        </w:rPr>
+        <w:t>II. DESARROLLO</w:t>
+      </w:r>
+    </w:p>
+    <w:p>
+      <w:pPr>
+        <w:spacing w:after="0" w:line="240" w:lineRule="auto"/>
+        <w:rPr>
+          <w:rFonts w:ascii="Times New Roman" w:hAnsi="Times New Roman" w:cs="Times New Roman"/>
+          <w:sz w:val="24"/>
+          <w:szCs w:val="24"/>
+        </w:rPr>
+      </w:pPr>
+    </w:p>
+    <w:p>
+      <w:pPr>
+        <w:spacing w:after="0" w:line="240" w:lineRule="auto"/>
+        <w:rPr>
+          <w:rFonts w:ascii="Times New Roman" w:hAnsi="Times New Roman" w:cs="Times New Roman"/>
+          <w:b/>
+          <w:bCs/>
+          <w:sz w:val="28"/>
+          <w:szCs w:val="28"/>
+        </w:rPr>
+      </w:pPr>
+      <w:r>
+        <w:rPr>
+          <w:rFonts w:ascii="Times New Roman" w:hAnsi="Times New Roman" w:cs="Times New Roman"/>
+          <w:b/>
+          <w:bCs/>
+          <w:i/>
+          <w:iCs/>
+          <w:sz w:val="28"/>
+          <w:szCs w:val="28"/>
+        </w:rPr>
+        <w:t>A.</w:t>
+      </w:r>
+      <w:r>
+        <w:rPr>
+          <w:rFonts w:ascii="Times New Roman" w:hAnsi="Times New Roman" w:cs="Times New Roman"/>
+          <w:b/>
+          <w:bCs/>
+          <w:i/>
+          <w:iCs/>
+          <w:sz w:val="28"/>
+          <w:szCs w:val="28"/>
+        </w:rPr>
+        <w:t xml:space="preserve"> </w:t>
+      </w:r>
+      <w:r>
+        <w:rPr>
+          <w:rFonts w:ascii="Times New Roman" w:hAnsi="Times New Roman" w:cs="Times New Roman"/>
+          <w:b/>
+          <w:bCs/>
+          <w:i/>
+          <w:iCs/>
+          <w:sz w:val="28"/>
+          <w:szCs w:val="28"/>
+        </w:rPr>
+        <w:t>Conceptos</w:t>
+      </w:r>
+    </w:p>
+    <w:p>
+      <w:pPr>
+        <w:spacing w:after="0" w:line="240" w:lineRule="auto"/>
+        <w:rPr>
+          <w:rFonts w:ascii="Times New Roman" w:hAnsi="Times New Roman" w:cs="Times New Roman"/>
+          <w:b/>
+          <w:bCs/>
+          <w:sz w:val="28"/>
+          <w:szCs w:val="28"/>
+        </w:rPr>
+      </w:pPr>
+    </w:p>
+    <w:p>
+      <w:pPr>
+        <w:spacing w:line="252" w:lineRule="auto"/>
+        <w:ind w:firstLine="720"/>
+        <w:jc w:val="both"/>
+        <w:rPr>
+          <w:rFonts w:ascii="Times New Roman" w:hAnsi="Times New Roman" w:cs="Times New Roman"/>
+          <w:sz w:val="24"/>
+          <w:szCs w:val="24"/>
+        </w:rPr>
+      </w:pPr>
+      <w:r>
+        <w:rPr>
+          <w:rFonts w:ascii="Times New Roman" w:hAnsi="Times New Roman" w:cs="Times New Roman"/>
+          <w:sz w:val="24"/>
+          <w:szCs w:val="24"/>
+        </w:rPr>
+        <w:t xml:space="preserve">Python es un lenguaje de programación interpretado, multiparadigma y multiplataforma usado, principalmente, en Big Data, AI (Inteligencia Artificial), Data </w:t>
+      </w:r>
+      <w:proofErr w:type="spellStart"/>
+      <w:r>
+        <w:rPr>
+          <w:rFonts w:ascii="Times New Roman" w:hAnsi="Times New Roman" w:cs="Times New Roman"/>
+          <w:sz w:val="24"/>
+          <w:szCs w:val="24"/>
+        </w:rPr>
+        <w:t>Science</w:t>
+      </w:r>
+      <w:proofErr w:type="spellEnd"/>
+      <w:r>
+        <w:rPr>
+          <w:rFonts w:ascii="Times New Roman" w:hAnsi="Times New Roman" w:cs="Times New Roman"/>
+          <w:sz w:val="24"/>
+          <w:szCs w:val="24"/>
+        </w:rPr>
+        <w:t xml:space="preserve">, </w:t>
+      </w:r>
+      <w:proofErr w:type="spellStart"/>
+      <w:r>
+        <w:rPr>
+          <w:rFonts w:ascii="Times New Roman" w:hAnsi="Times New Roman" w:cs="Times New Roman"/>
+          <w:sz w:val="24"/>
+          <w:szCs w:val="24"/>
+        </w:rPr>
+        <w:t>frameworks</w:t>
+      </w:r>
+      <w:proofErr w:type="spellEnd"/>
+      <w:r>
+        <w:rPr>
+          <w:rFonts w:ascii="Times New Roman" w:hAnsi="Times New Roman" w:cs="Times New Roman"/>
+          <w:sz w:val="24"/>
+          <w:szCs w:val="24"/>
+        </w:rPr>
+        <w:t xml:space="preserve"> de pruebas y desarrollo web. Esto lo convierte en un lenguaje de propósito general de gran nivel debido a su extensa biblioteca, cuya colección ofrece una amplia gama de instalaciones.</w:t>
+      </w:r>
+      <w:r>
+        <w:rPr>
+          <w:rFonts w:ascii="Times New Roman" w:hAnsi="Times New Roman" w:cs="Times New Roman"/>
+          <w:sz w:val="24"/>
+          <w:szCs w:val="24"/>
+        </w:rPr>
+        <w:t xml:space="preserve"> [3]</w:t>
+      </w:r>
+    </w:p>
+    <w:p>
+      <w:pPr>
+        <w:spacing w:line="252" w:lineRule="auto"/>
+        <w:jc w:val="both"/>
+        <w:rPr>
+          <w:rFonts w:ascii="Times New Roman" w:hAnsi="Times New Roman" w:cs="Times New Roman"/>
+          <w:sz w:val="24"/>
+          <w:szCs w:val="24"/>
+        </w:rPr>
+      </w:pPr>
+      <w:r>
+        <w:rPr>
+          <w:rFonts w:ascii="Times New Roman" w:hAnsi="Times New Roman" w:cs="Times New Roman"/>
+          <w:sz w:val="24"/>
+          <w:szCs w:val="24"/>
+        </w:rPr>
+        <w:tab/>
+        <w:t>Como se mencionó anteriormente, Python ofrece una gran biblioteca</w:t>
+      </w:r>
+      <w:r>
+        <w:rPr>
+          <w:rFonts w:ascii="Times New Roman" w:hAnsi="Times New Roman" w:cs="Times New Roman"/>
+          <w:sz w:val="24"/>
+          <w:szCs w:val="24"/>
+        </w:rPr>
+        <w:t xml:space="preserve">, y una de las librerías que nos ofrece Python es Pygame, </w:t>
+      </w:r>
+      <w:proofErr w:type="spellStart"/>
+      <w:r>
+        <w:rPr>
+          <w:rFonts w:ascii="Times New Roman" w:hAnsi="Times New Roman" w:cs="Times New Roman"/>
+          <w:sz w:val="24"/>
+          <w:szCs w:val="24"/>
+        </w:rPr>
+        <w:t>PyGame</w:t>
+      </w:r>
+      <w:proofErr w:type="spellEnd"/>
+      <w:r>
+        <w:rPr>
+          <w:rFonts w:ascii="Times New Roman" w:hAnsi="Times New Roman" w:cs="Times New Roman"/>
+          <w:sz w:val="24"/>
+          <w:szCs w:val="24"/>
+        </w:rPr>
+        <w:t xml:space="preserve"> es un módulo del lenguaje de programación Python que permiten la creación de videojuegos en dos dimensiones de una manera sencilla. Mediante </w:t>
+      </w:r>
+      <w:proofErr w:type="spellStart"/>
+      <w:r>
+        <w:rPr>
+          <w:rFonts w:ascii="Times New Roman" w:hAnsi="Times New Roman" w:cs="Times New Roman"/>
+          <w:sz w:val="24"/>
+          <w:szCs w:val="24"/>
+        </w:rPr>
+        <w:t>PyGame</w:t>
+      </w:r>
+      <w:proofErr w:type="spellEnd"/>
+      <w:r>
+        <w:rPr>
+          <w:rFonts w:ascii="Times New Roman" w:hAnsi="Times New Roman" w:cs="Times New Roman"/>
+          <w:sz w:val="24"/>
+          <w:szCs w:val="24"/>
+        </w:rPr>
+        <w:t xml:space="preserve"> podemos utilizar sprites (objetos), cargar y mostrar imágenes en diferentes formatos, sonidos, </w:t>
+      </w:r>
+      <w:proofErr w:type="spellStart"/>
+      <w:r>
+        <w:rPr>
+          <w:rFonts w:ascii="Times New Roman" w:hAnsi="Times New Roman" w:cs="Times New Roman"/>
+          <w:sz w:val="24"/>
+          <w:szCs w:val="24"/>
+        </w:rPr>
+        <w:t>etc</w:t>
+      </w:r>
+      <w:proofErr w:type="spellEnd"/>
+      <w:r>
+        <w:rPr>
+          <w:rFonts w:ascii="Times New Roman" w:hAnsi="Times New Roman" w:cs="Times New Roman"/>
+          <w:sz w:val="24"/>
+          <w:szCs w:val="24"/>
+        </w:rPr>
+        <w:t xml:space="preserve"> [4].</w:t>
+      </w:r>
+    </w:p>
+    <w:p>
+      <w:pPr>
+        <w:spacing w:line="252" w:lineRule="auto"/>
+        <w:ind w:firstLine="720"/>
+        <w:jc w:val="both"/>
+        <w:rPr>
+          <w:rFonts w:ascii="Times New Roman" w:hAnsi="Times New Roman" w:cs="Times New Roman"/>
+          <w:sz w:val="24"/>
+          <w:szCs w:val="24"/>
+        </w:rPr>
+      </w:pPr>
+      <w:r>
+        <w:rPr>
+          <w:rFonts w:ascii="Times New Roman" w:hAnsi="Times New Roman" w:cs="Times New Roman"/>
+          <w:sz w:val="24"/>
+          <w:szCs w:val="24"/>
+        </w:rPr>
+        <w:t xml:space="preserve">El origen del término </w:t>
+      </w:r>
+      <w:proofErr w:type="spellStart"/>
+      <w:r>
+        <w:rPr>
+          <w:rFonts w:ascii="Times New Roman" w:hAnsi="Times New Roman" w:cs="Times New Roman"/>
+          <w:sz w:val="24"/>
+          <w:szCs w:val="24"/>
+        </w:rPr>
+        <w:t>sprite</w:t>
+      </w:r>
+      <w:proofErr w:type="spellEnd"/>
+      <w:r>
+        <w:rPr>
+          <w:rFonts w:ascii="Times New Roman" w:hAnsi="Times New Roman" w:cs="Times New Roman"/>
+          <w:sz w:val="24"/>
+          <w:szCs w:val="24"/>
+        </w:rPr>
+        <w:t xml:space="preserve"> es inglés y su significado es duende. Sin embargo, en el desarrollo de videojuego se utiliza </w:t>
+      </w:r>
+      <w:proofErr w:type="spellStart"/>
+      <w:r>
+        <w:rPr>
+          <w:rFonts w:ascii="Times New Roman" w:hAnsi="Times New Roman" w:cs="Times New Roman"/>
+          <w:sz w:val="24"/>
+          <w:szCs w:val="24"/>
+        </w:rPr>
+        <w:t>sprite</w:t>
+      </w:r>
+      <w:proofErr w:type="spellEnd"/>
+      <w:r>
+        <w:rPr>
+          <w:rFonts w:ascii="Times New Roman" w:hAnsi="Times New Roman" w:cs="Times New Roman"/>
+          <w:sz w:val="24"/>
+          <w:szCs w:val="24"/>
+        </w:rPr>
+        <w:t xml:space="preserve"> para denominar el mapa de bits que creaba en la pantalla un hardware gráfico </w:t>
+      </w:r>
+      <w:r>
+        <w:rPr>
+          <w:rFonts w:ascii="Times New Roman" w:hAnsi="Times New Roman" w:cs="Times New Roman"/>
+          <w:sz w:val="24"/>
+          <w:szCs w:val="24"/>
+        </w:rPr>
+        <w:t>especializado,</w:t>
+      </w:r>
+      <w:r>
+        <w:rPr>
+          <w:rFonts w:ascii="Times New Roman" w:hAnsi="Times New Roman" w:cs="Times New Roman"/>
+          <w:sz w:val="24"/>
+          <w:szCs w:val="24"/>
+        </w:rPr>
+        <w:t xml:space="preserve"> pero sin necesidad de usar la CPU del </w:t>
+      </w:r>
+      <w:r>
+        <w:rPr>
+          <w:rFonts w:ascii="Times New Roman" w:hAnsi="Times New Roman" w:cs="Times New Roman"/>
+          <w:sz w:val="24"/>
+          <w:szCs w:val="24"/>
+        </w:rPr>
+        <w:t>ordenador.</w:t>
+      </w:r>
+      <w:r>
+        <w:rPr>
+          <w:rFonts w:ascii="Times New Roman" w:hAnsi="Times New Roman" w:cs="Times New Roman"/>
+          <w:sz w:val="24"/>
+          <w:szCs w:val="24"/>
+        </w:rPr>
+        <w:t xml:space="preserve"> </w:t>
+      </w:r>
+      <w:r>
+        <w:rPr>
+          <w:rFonts w:ascii="Times New Roman" w:hAnsi="Times New Roman" w:cs="Times New Roman"/>
+          <w:sz w:val="24"/>
+          <w:szCs w:val="24"/>
+        </w:rPr>
+        <w:t xml:space="preserve">Por eso, los sprites se usaban para los personajes protagonistas de los videojuegos, ya que con un </w:t>
+      </w:r>
+      <w:proofErr w:type="spellStart"/>
+      <w:r>
+        <w:rPr>
+          <w:rFonts w:ascii="Times New Roman" w:hAnsi="Times New Roman" w:cs="Times New Roman"/>
+          <w:sz w:val="24"/>
+          <w:szCs w:val="24"/>
+        </w:rPr>
+        <w:t>sprite</w:t>
+      </w:r>
+      <w:proofErr w:type="spellEnd"/>
+      <w:r>
+        <w:rPr>
+          <w:rFonts w:ascii="Times New Roman" w:hAnsi="Times New Roman" w:cs="Times New Roman"/>
+          <w:sz w:val="24"/>
+          <w:szCs w:val="24"/>
+        </w:rPr>
+        <w:t xml:space="preserve"> es más fácil gestionar </w:t>
+      </w:r>
+      <w:r>
+        <w:rPr>
+          <w:rFonts w:ascii="Times New Roman" w:hAnsi="Times New Roman" w:cs="Times New Roman"/>
+          <w:sz w:val="24"/>
+          <w:szCs w:val="24"/>
+        </w:rPr>
+        <w:t>un personaje</w:t>
+      </w:r>
+      <w:r>
+        <w:rPr>
+          <w:rFonts w:ascii="Times New Roman" w:hAnsi="Times New Roman" w:cs="Times New Roman"/>
+          <w:sz w:val="24"/>
+          <w:szCs w:val="24"/>
+        </w:rPr>
+        <w:t xml:space="preserve"> independientemente del fondo.</w:t>
+      </w:r>
+      <w:r>
+        <w:rPr>
+          <w:rFonts w:ascii="Times New Roman" w:hAnsi="Times New Roman" w:cs="Times New Roman"/>
+          <w:sz w:val="24"/>
+          <w:szCs w:val="24"/>
+        </w:rPr>
+        <w:t xml:space="preserve"> </w:t>
+      </w:r>
+      <w:r>
+        <w:rPr>
+          <w:rFonts w:ascii="Times New Roman" w:hAnsi="Times New Roman" w:cs="Times New Roman"/>
+          <w:sz w:val="24"/>
+          <w:szCs w:val="24"/>
+        </w:rPr>
+        <w:t xml:space="preserve">Sin embargo, el término </w:t>
+      </w:r>
+      <w:proofErr w:type="spellStart"/>
+      <w:r>
+        <w:rPr>
+          <w:rFonts w:ascii="Times New Roman" w:hAnsi="Times New Roman" w:cs="Times New Roman"/>
+          <w:sz w:val="24"/>
+          <w:szCs w:val="24"/>
+        </w:rPr>
+        <w:t>sprite</w:t>
+      </w:r>
+      <w:proofErr w:type="spellEnd"/>
+      <w:r>
+        <w:rPr>
+          <w:rFonts w:ascii="Times New Roman" w:hAnsi="Times New Roman" w:cs="Times New Roman"/>
+          <w:sz w:val="24"/>
+          <w:szCs w:val="24"/>
+        </w:rPr>
+        <w:t xml:space="preserve"> acabó por evolucionar con el tiempo y se utilizaba para todas las imágenes de mapa de bits que aparecían en la pantalla y están relacionados con los personajes del videojuego.</w:t>
+      </w:r>
+      <w:r>
+        <w:rPr>
+          <w:rFonts w:ascii="Times New Roman" w:hAnsi="Times New Roman" w:cs="Times New Roman"/>
+          <w:sz w:val="24"/>
+          <w:szCs w:val="24"/>
+        </w:rPr>
+        <w:t xml:space="preserve"> </w:t>
+      </w:r>
+      <w:r>
+        <w:rPr>
+          <w:rFonts w:ascii="Times New Roman" w:hAnsi="Times New Roman" w:cs="Times New Roman"/>
+          <w:sz w:val="24"/>
+          <w:szCs w:val="24"/>
+        </w:rPr>
+        <w:t xml:space="preserve">Finalmente, un </w:t>
+      </w:r>
+      <w:proofErr w:type="spellStart"/>
+      <w:r>
+        <w:rPr>
+          <w:rFonts w:ascii="Times New Roman" w:hAnsi="Times New Roman" w:cs="Times New Roman"/>
+          <w:sz w:val="24"/>
+          <w:szCs w:val="24"/>
+        </w:rPr>
+        <w:t>sprite</w:t>
+      </w:r>
+      <w:proofErr w:type="spellEnd"/>
+      <w:r>
+        <w:rPr>
+          <w:rFonts w:ascii="Times New Roman" w:hAnsi="Times New Roman" w:cs="Times New Roman"/>
+          <w:sz w:val="24"/>
+          <w:szCs w:val="24"/>
+        </w:rPr>
+        <w:t xml:space="preserve"> consiste en la </w:t>
+      </w:r>
+      <w:r>
+        <w:rPr>
+          <w:rFonts w:ascii="Times New Roman" w:hAnsi="Times New Roman" w:cs="Times New Roman"/>
+          <w:sz w:val="24"/>
+          <w:szCs w:val="24"/>
+        </w:rPr>
+        <w:t>máscara</w:t>
+      </w:r>
+      <w:r>
+        <w:rPr>
+          <w:rFonts w:ascii="Times New Roman" w:hAnsi="Times New Roman" w:cs="Times New Roman"/>
+          <w:sz w:val="24"/>
+          <w:szCs w:val="24"/>
+        </w:rPr>
+        <w:t xml:space="preserve"> o la imagen que el desarrollador de videojuegos asigna a un objeto que puede colisionar</w:t>
+      </w:r>
+      <w:r>
+        <w:rPr>
+          <w:rFonts w:ascii="Times New Roman" w:hAnsi="Times New Roman" w:cs="Times New Roman"/>
+          <w:sz w:val="24"/>
+          <w:szCs w:val="24"/>
+        </w:rPr>
+        <w:t xml:space="preserve"> [5]</w:t>
+      </w:r>
+      <w:r>
+        <w:rPr>
+          <w:rFonts w:ascii="Times New Roman" w:hAnsi="Times New Roman" w:cs="Times New Roman"/>
+          <w:sz w:val="24"/>
+          <w:szCs w:val="24"/>
+        </w:rPr>
+        <w:t>.</w:t>
+      </w:r>
+    </w:p>
+    <w:p>
+      <w:pPr>
+        <w:spacing w:after="0" w:line="240" w:lineRule="auto"/>
+        <w:jc w:val="both"/>
+        <w:rPr>
+          <w:rFonts w:ascii="Times New Roman" w:hAnsi="Times New Roman" w:cs="Times New Roman"/>
+          <w:sz w:val="24"/>
+          <w:szCs w:val="24"/>
+        </w:rPr>
+      </w:pPr>
+      <w:r>
+        <w:rPr>
+          <w:rFonts w:ascii="Times New Roman" w:hAnsi="Times New Roman" w:cs="Times New Roman"/>
+          <w:sz w:val="24"/>
+          <w:szCs w:val="24"/>
+        </w:rPr>
+        <w:br w:type="page"/>
+      </w:r>
+    </w:p>
+    <w:p>
+      <w:pPr>
+        <w:spacing w:line="252" w:lineRule="auto"/>
+        <w:jc w:val="center"/>
+        <w:rPr>
+          <w:rFonts w:ascii="Times New Roman" w:hAnsi="Times New Roman" w:cs="Times New Roman"/>
+          <w:b/>
+          <w:bCs/>
+          <w:sz w:val="24"/>
+          <w:szCs w:val="24"/>
+        </w:rPr>
+      </w:pPr>
+    </w:p>
+    <w:p>
+      <w:pPr>
+        <w:spacing w:line="252" w:lineRule="auto"/>
+        <w:jc w:val="center"/>
+        <w:rPr>
+          <w:rFonts w:ascii="Times New Roman" w:hAnsi="Times New Roman" w:cs="Times New Roman"/>
+          <w:b/>
+          <w:bCs/>
+          <w:sz w:val="24"/>
+          <w:szCs w:val="24"/>
+        </w:rPr>
+        <w:sectPr>
+          <w:type w:val="continuous"/>
+          <w:pgSz w:w="12240" w:h="15840"/>
+          <w:pgMar w:top="1440" w:right="1440" w:bottom="1440" w:left="1440" w:header="720" w:footer="720" w:gutter="0"/>
+          <w:cols w:num="2" w:space="238"/>
+          <w:docGrid w:linePitch="360"/>
+        </w:sectPr>
+      </w:pPr>
+    </w:p>
+    <w:p>
+      <w:pPr>
+        <w:spacing w:line="252" w:lineRule="auto"/>
+        <w:jc w:val="center"/>
+        <w:rPr>
+          <w:rFonts w:ascii="Times New Roman" w:hAnsi="Times New Roman" w:cs="Times New Roman"/>
+          <w:b/>
+          <w:bCs/>
+          <w:sz w:val="24"/>
+          <w:szCs w:val="24"/>
+        </w:rPr>
+      </w:pPr>
+      <w:r>
+        <w:rPr>
+          <w:rFonts w:ascii="Times New Roman" w:hAnsi="Times New Roman" w:cs="Times New Roman"/>
+          <w:b/>
+          <w:bCs/>
+          <w:sz w:val="24"/>
+          <w:szCs w:val="24"/>
+        </w:rPr>
+        <w:t>Referencias</w:t>
+      </w:r>
+    </w:p>
+    <w:p>
+      <w:pPr>
+        <w:spacing w:line="252" w:lineRule="auto"/>
+        <w:rPr>
+          <w:rFonts w:ascii="Times New Roman" w:hAnsi="Times New Roman" w:cs="Times New Roman"/>
+          <w:sz w:val="24"/>
+          <w:szCs w:val="24"/>
+        </w:rPr>
+      </w:pPr>
+      <w:r>
+        <w:rPr>
+          <w:rFonts w:ascii="Times New Roman" w:hAnsi="Times New Roman" w:cs="Times New Roman"/>
+          <w:sz w:val="24"/>
+          <w:szCs w:val="24"/>
+        </w:rPr>
+        <w:t>[1] Iberdrola (s/f). ¿Por qué tus hijos sí deberían jugar a videojuegos? [Online]. Available: https://www.iberdrola.com/talento/beneficios-videojuegos-aprendizaje</w:t>
+      </w:r>
+    </w:p>
+    <w:p>
+      <w:pPr>
+        <w:spacing w:line="252" w:lineRule="auto"/>
+        <w:rPr>
+          <w:rFonts w:ascii="Times New Roman" w:hAnsi="Times New Roman" w:cs="Times New Roman"/>
+          <w:sz w:val="24"/>
+          <w:szCs w:val="24"/>
+          <w:lang w:val="en-US"/>
+        </w:rPr>
+      </w:pPr>
+      <w:r>
+        <w:rPr>
+          <w:rFonts w:ascii="Times New Roman" w:hAnsi="Times New Roman" w:cs="Times New Roman"/>
+          <w:sz w:val="24"/>
+          <w:szCs w:val="24"/>
+        </w:rPr>
+        <w:t xml:space="preserve">[2] IFEMA. (2020, diciembre, 15). Beneficios que pueden aportarte los videojuegos [Online]. </w:t>
+      </w:r>
+      <w:r>
+        <w:rPr>
+          <w:rFonts w:ascii="Times New Roman" w:hAnsi="Times New Roman" w:cs="Times New Roman"/>
+          <w:sz w:val="24"/>
+          <w:szCs w:val="24"/>
+          <w:lang w:val="en-US"/>
+        </w:rPr>
+        <w:t>Available: https://www.ifema.es/noticias/videojuegos/beneficios-videojuegos</w:t>
+      </w:r>
+    </w:p>
+    <w:p>
+      <w:pPr>
+        <w:spacing w:line="252" w:lineRule="auto"/>
+        <w:rPr>
+          <w:rFonts w:ascii="Times New Roman" w:hAnsi="Times New Roman" w:cs="Times New Roman"/>
+          <w:sz w:val="24"/>
+          <w:szCs w:val="24"/>
+          <w:lang w:val="en-US"/>
+        </w:rPr>
+      </w:pPr>
+      <w:r>
+        <w:rPr>
+          <w:rFonts w:ascii="Times New Roman" w:hAnsi="Times New Roman" w:cs="Times New Roman"/>
+          <w:sz w:val="24"/>
+          <w:szCs w:val="24"/>
+        </w:rPr>
+        <w:t xml:space="preserve">[3] F. Machuca (2021, mayo, 20). </w:t>
+      </w:r>
+      <w:r>
+        <w:rPr>
+          <w:rFonts w:ascii="Times New Roman" w:hAnsi="Times New Roman" w:cs="Times New Roman"/>
+          <w:sz w:val="24"/>
+          <w:szCs w:val="24"/>
+        </w:rPr>
+        <w:t>¿Qué es Python? El lenguaje de programación más popular para aprender en 2021</w:t>
+      </w:r>
+      <w:r>
+        <w:rPr>
+          <w:rFonts w:ascii="Times New Roman" w:hAnsi="Times New Roman" w:cs="Times New Roman"/>
+          <w:sz w:val="24"/>
+          <w:szCs w:val="24"/>
+        </w:rPr>
+        <w:t xml:space="preserve"> [Online]. </w:t>
+      </w:r>
+      <w:r>
+        <w:rPr>
+          <w:rFonts w:ascii="Times New Roman" w:hAnsi="Times New Roman" w:cs="Times New Roman"/>
+          <w:sz w:val="24"/>
+          <w:szCs w:val="24"/>
+          <w:lang w:val="en-US"/>
+        </w:rPr>
+        <w:t xml:space="preserve">Available: </w:t>
+      </w:r>
+      <w:r>
+        <w:rPr>
+          <w:rFonts w:ascii="Times New Roman" w:hAnsi="Times New Roman" w:cs="Times New Roman"/>
+          <w:sz w:val="24"/>
+          <w:szCs w:val="24"/>
+          <w:lang w:val="en-US"/>
+        </w:rPr>
+        <w:t>https://www.crehana.com/mx/blog/web/que-es-python/</w:t>
+      </w:r>
+    </w:p>
+    <w:p>
+      <w:pPr>
+        <w:spacing w:line="252" w:lineRule="auto"/>
+        <w:rPr>
+          <w:rFonts w:ascii="Times New Roman" w:hAnsi="Times New Roman" w:cs="Times New Roman"/>
+          <w:sz w:val="24"/>
+          <w:szCs w:val="24"/>
+          <w:lang w:val="en-US"/>
+        </w:rPr>
+      </w:pPr>
+      <w:r>
+        <w:rPr>
+          <w:rFonts w:ascii="Times New Roman" w:hAnsi="Times New Roman" w:cs="Times New Roman"/>
+          <w:sz w:val="24"/>
+          <w:szCs w:val="24"/>
+        </w:rPr>
+        <w:t xml:space="preserve">[4] Programo Ergo Sum (2021). </w:t>
+      </w:r>
+      <w:r>
+        <w:rPr>
+          <w:rFonts w:ascii="Times New Roman" w:hAnsi="Times New Roman" w:cs="Times New Roman"/>
+          <w:sz w:val="24"/>
+          <w:szCs w:val="24"/>
+        </w:rPr>
+        <w:t xml:space="preserve">Curso de programación de videojuegos con </w:t>
+      </w:r>
+      <w:proofErr w:type="spellStart"/>
+      <w:r>
+        <w:rPr>
+          <w:rFonts w:ascii="Times New Roman" w:hAnsi="Times New Roman" w:cs="Times New Roman"/>
+          <w:sz w:val="24"/>
+          <w:szCs w:val="24"/>
+        </w:rPr>
+        <w:t>PyGame</w:t>
+      </w:r>
+      <w:proofErr w:type="spellEnd"/>
+      <w:r>
+        <w:rPr>
+          <w:rFonts w:ascii="Times New Roman" w:hAnsi="Times New Roman" w:cs="Times New Roman"/>
+          <w:sz w:val="24"/>
+          <w:szCs w:val="24"/>
+        </w:rPr>
+        <w:t xml:space="preserve"> [Online]. </w:t>
+      </w:r>
+      <w:r>
+        <w:rPr>
+          <w:rFonts w:ascii="Times New Roman" w:hAnsi="Times New Roman" w:cs="Times New Roman"/>
+          <w:sz w:val="24"/>
+          <w:szCs w:val="24"/>
+          <w:lang w:val="en-US"/>
+        </w:rPr>
+        <w:t xml:space="preserve">Available: </w:t>
+      </w:r>
+      <w:r>
+        <w:rPr>
+          <w:rFonts w:ascii="Times New Roman" w:hAnsi="Times New Roman" w:cs="Times New Roman"/>
+          <w:sz w:val="24"/>
+          <w:szCs w:val="24"/>
+          <w:lang w:val="en-US"/>
+        </w:rPr>
+        <w:t>https://www.programoergosum.com/cursos-online/raspberry-pi/246-videojuegos-en-python-con-pygame/que-es-pygame</w:t>
+      </w:r>
+    </w:p>
+    <w:p>
+      <w:pPr>
+        <w:spacing w:line="252" w:lineRule="auto"/>
+        <w:rPr>
+          <w:rFonts w:ascii="Times New Roman" w:hAnsi="Times New Roman" w:cs="Times New Roman"/>
+          <w:sz w:val="24"/>
+          <w:szCs w:val="24"/>
+          <w:lang w:val="en-US"/>
+        </w:rPr>
+      </w:pPr>
+      <w:r>
+        <w:rPr>
+          <w:rFonts w:ascii="Times New Roman" w:hAnsi="Times New Roman" w:cs="Times New Roman"/>
+          <w:sz w:val="24"/>
+          <w:szCs w:val="24"/>
+          <w:lang w:val="en-US"/>
+        </w:rPr>
+        <w:t xml:space="preserve">[5] R. V. (2019, Abril, 23). Sprites [Online]. Available: </w:t>
+      </w:r>
+      <w:r>
+        <w:rPr>
+          <w:rFonts w:ascii="Times New Roman" w:hAnsi="Times New Roman" w:cs="Times New Roman"/>
+          <w:sz w:val="24"/>
+          <w:szCs w:val="24"/>
+          <w:lang w:val="en-US"/>
+        </w:rPr>
+        <w:t>https://www.geekno.com/glosario/sprites</w:t>
+      </w:r>
+    </w:p>
+    <w:p>
+      <w:pPr>
+        <w:spacing w:line="252" w:lineRule="auto"/>
+        <w:rPr>
+          <w:rFonts w:ascii="Times New Roman" w:hAnsi="Times New Roman" w:cs="Times New Roman"/>
+          <w:sz w:val="24"/>
+          <w:szCs w:val="24"/>
+          <w:lang w:val="en-US"/>
+        </w:rPr>
+      </w:pPr>
+    </w:p>
+    <w:p>
+      <w:pPr>
+        <w:spacing w:line="252" w:lineRule="auto"/>
+        <w:rPr>
+          <w:rFonts w:ascii="Times New Roman" w:hAnsi="Times New Roman" w:cs="Times New Roman"/>
+          <w:sz w:val="24"/>
+          <w:szCs w:val="24"/>
+          <w:lang w:val="en-US"/>
+        </w:rPr>
+      </w:pPr>
+    </w:p>
     <w:sectPr>
       <w:type w:val="continuous"/>
       <w:pgSz w:w="12240" w:h="15840"/>
       <w:pgMar w:top="1440" w:right="1440" w:bottom="1440" w:left="1440" w:header="720" w:footer="720" w:gutter="0"/>
-      <w:cols w:num="2" w:space="238"/>
+      <w:cols w:space="238"/>
       <w:docGrid w:linePitch="360"/>
     </w:sectPr>
   </w:body>
@@ -1841,6 +2598,29 @@
       <w:contextualSpacing/>
     </w:pPr>
   </w:style>
+  <w:style w:type="character" w:styleId="Hipervnculo">
+    <w:name w:val="Hyperlink"/>
+    <w:basedOn w:val="Fuentedeprrafopredeter"/>
+    <w:uiPriority w:val="99"/>
+    <w:unhideWhenUsed/>
+    <w:rsid w:val="000349CA"/>
+    <w:rPr>
+      <w:color w:val="0563C1" w:themeColor="hyperlink"/>
+      <w:u w:val="single"/>
+    </w:rPr>
+  </w:style>
+  <w:style w:type="character" w:styleId="Mencinsinresolver">
+    <w:name w:val="Unresolved Mention"/>
+    <w:basedOn w:val="Fuentedeprrafopredeter"/>
+    <w:uiPriority w:val="99"/>
+    <w:semiHidden/>
+    <w:unhideWhenUsed/>
+    <w:rsid w:val="000349CA"/>
+    <w:rPr>
+      <w:color w:val="605E5C"/>
+      <w:shd w:val="clear" w:color="auto" w:fill="E1DFDD"/>
+    </w:rPr>
+  </w:style>
 </w:styles>
 </file>
 

</xml_diff>

<commit_message>
Documento en IEEE terminado
</commit_message>
<xml_diff>
--- a/IEEE/IEEE.docx
+++ b/IEEE/IEEE.docx
@@ -61,7 +61,7 @@
                     </pic:cNvPicPr>
                   </pic:nvPicPr>
                   <pic:blipFill>
-                    <a:blip r:embed="rId5" cstate="print">
+                    <a:blip r:embed="rId6" cstate="print">
                       <a:extLst>
                         <a:ext uri="{28A0092B-C50C-407E-A947-70E740481C1C}">
                           <a14:useLocalDpi xmlns:a14="http://schemas.microsoft.com/office/drawing/2010/main" val="0"/>
@@ -912,7 +912,7 @@
       </w:r>
       <w:r>
         <w:rPr>
-          <w:rStyle w:val="Strong"/>
+          <w:rStyle w:val="Textoennegrita"/>
           <w:rFonts w:ascii="Times New Roman" w:hAnsi="Times New Roman" w:cs="Times New Roman"/>
           <w:b w:val="0"/>
           <w:sz w:val="24"/>
@@ -1069,7 +1069,7 @@
                     </pic:cNvPicPr>
                   </pic:nvPicPr>
                   <pic:blipFill>
-                    <a:blip r:embed="rId6" cstate="print">
+                    <a:blip r:embed="rId7" cstate="print">
                       <a:extLst>
                         <a:ext uri="{28A0092B-C50C-407E-A947-70E740481C1C}">
                           <a14:useLocalDpi xmlns:a14="http://schemas.microsoft.com/office/drawing/2010/main" val="0"/>
@@ -1393,6 +1393,32 @@
     <w:p>
       <w:pPr>
         <w:spacing w:line="252" w:lineRule="auto"/>
+        <w:rPr>
+          <w:rFonts w:ascii="Times New Roman" w:hAnsi="Times New Roman" w:cs="Times New Roman"/>
+          <w:b/>
+          <w:bCs/>
+          <w:i/>
+          <w:iCs/>
+          <w:sz w:val="28"/>
+          <w:szCs w:val="28"/>
+        </w:rPr>
+      </w:pPr>
+      <w:r>
+        <w:rPr>
+          <w:rFonts w:ascii="Times New Roman" w:hAnsi="Times New Roman" w:cs="Times New Roman"/>
+          <w:b/>
+          <w:bCs/>
+          <w:i/>
+          <w:iCs/>
+          <w:sz w:val="28"/>
+          <w:szCs w:val="28"/>
+        </w:rPr>
+        <w:t>B. Funcionalidad</w:t>
+      </w:r>
+    </w:p>
+    <w:p>
+      <w:pPr>
+        <w:spacing w:line="252" w:lineRule="auto"/>
         <w:ind w:firstLine="720"/>
         <w:jc w:val="both"/>
         <w:rPr>
@@ -1431,7 +1457,7 @@
           <w:sz w:val="24"/>
           <w:szCs w:val="24"/>
         </w:rPr>
-        <w:t xml:space="preserve"> usando una clase en la que se llamó a la imagen que deseamos usar como el fondo de nuestro videojuego, en nuestro caso usamos un fondo azul con </w:t>
+        <w:t xml:space="preserve"> usando una clase en la que se llamó a la imagen que deseamos usar como el fondo de nuestro videojuego, en nuestro caso usamos un fondo azul con nubes. Posteriormente se creó una clase para el suelo, el código para este suelo es similar al que se usó para crear el fondo, pero a éste se le agregó un “rect object” también conocido por los jugadores como “hitbox” esto es un rectángulo que es necesario para que se pueda dar la interacción con otros objetos que rodeará la imagen deseada detectando si hay alguna interacción. Una vez ya creado nuestro fondo y suelo necesitamos mostrarlo al jugador, para esto debemos tener en cuenta que el orden </w:t>
       </w:r>
       <w:r>
         <w:rPr>
@@ -1439,104 +1465,8 @@
           <w:sz w:val="24"/>
           <w:szCs w:val="24"/>
         </w:rPr>
-        <w:t>nubes. Posteriormente</w:t>
-      </w:r>
-      <w:r>
-        <w:rPr>
-          <w:rFonts w:ascii="Times New Roman" w:eastAsia="Times New Roman" w:hAnsi="Times New Roman" w:cs="Times New Roman"/>
-          <w:sz w:val="24"/>
-          <w:szCs w:val="24"/>
-        </w:rPr>
-        <w:t xml:space="preserve"> se creó una clase para el suelo, el </w:t>
-      </w:r>
-      <w:r>
-        <w:rPr>
-          <w:rFonts w:ascii="Times New Roman" w:eastAsia="Times New Roman" w:hAnsi="Times New Roman" w:cs="Times New Roman"/>
-          <w:sz w:val="24"/>
-          <w:szCs w:val="24"/>
-        </w:rPr>
-        <w:t>código</w:t>
-      </w:r>
-      <w:r>
-        <w:rPr>
-          <w:rFonts w:ascii="Times New Roman" w:eastAsia="Times New Roman" w:hAnsi="Times New Roman" w:cs="Times New Roman"/>
-          <w:sz w:val="24"/>
-          <w:szCs w:val="24"/>
-        </w:rPr>
-        <w:t xml:space="preserve"> para este suelo es similar al que se usó para crear el </w:t>
-      </w:r>
-      <w:r>
-        <w:rPr>
-          <w:rFonts w:ascii="Times New Roman" w:eastAsia="Times New Roman" w:hAnsi="Times New Roman" w:cs="Times New Roman"/>
-          <w:sz w:val="24"/>
-          <w:szCs w:val="24"/>
-        </w:rPr>
-        <w:t>fondo,</w:t>
-      </w:r>
-      <w:r>
-        <w:rPr>
-          <w:rFonts w:ascii="Times New Roman" w:eastAsia="Times New Roman" w:hAnsi="Times New Roman" w:cs="Times New Roman"/>
-          <w:sz w:val="24"/>
-          <w:szCs w:val="24"/>
-        </w:rPr>
-        <w:t xml:space="preserve"> pero a éste se le agregó un “rect object” también conocido por los jugadores como “hitbox” esto es un rectángulo que es necesario para que se pueda dar la interacción con otros objetos que rodeará la imagen deseada detectando si hay alguna </w:t>
-      </w:r>
-      <w:r>
-        <w:rPr>
-          <w:rFonts w:ascii="Times New Roman" w:eastAsia="Times New Roman" w:hAnsi="Times New Roman" w:cs="Times New Roman"/>
-          <w:sz w:val="24"/>
-          <w:szCs w:val="24"/>
-        </w:rPr>
-        <w:t>interacción. Una</w:t>
-      </w:r>
-      <w:r>
-        <w:rPr>
-          <w:rFonts w:ascii="Times New Roman" w:eastAsia="Times New Roman" w:hAnsi="Times New Roman" w:cs="Times New Roman"/>
-          <w:sz w:val="24"/>
-          <w:szCs w:val="24"/>
-        </w:rPr>
-        <w:t xml:space="preserve"> vez ya creado nuestro fondo y suelo necesitamos mostrarlo al jugador, para esto </w:t>
-      </w:r>
-      <w:r>
-        <w:rPr>
-          <w:rFonts w:ascii="Times New Roman" w:eastAsia="Times New Roman" w:hAnsi="Times New Roman" w:cs="Times New Roman"/>
-          <w:sz w:val="24"/>
-          <w:szCs w:val="24"/>
-        </w:rPr>
-        <w:t>debemos tener</w:t>
-      </w:r>
-      <w:r>
-        <w:rPr>
-          <w:rFonts w:ascii="Times New Roman" w:eastAsia="Times New Roman" w:hAnsi="Times New Roman" w:cs="Times New Roman"/>
-          <w:sz w:val="24"/>
-          <w:szCs w:val="24"/>
-        </w:rPr>
-        <w:t xml:space="preserve"> en cuenta que el orden en que hacemos renderizado es muy importante, si </w:t>
-      </w:r>
-      <w:r>
-        <w:rPr>
-          <w:rFonts w:ascii="Times New Roman" w:eastAsia="Times New Roman" w:hAnsi="Times New Roman" w:cs="Times New Roman"/>
-          <w:sz w:val="24"/>
-          <w:szCs w:val="24"/>
-        </w:rPr>
-        <w:t>llegáramos</w:t>
-      </w:r>
-      <w:r>
-        <w:rPr>
-          <w:rFonts w:ascii="Times New Roman" w:eastAsia="Times New Roman" w:hAnsi="Times New Roman" w:cs="Times New Roman"/>
-          <w:sz w:val="24"/>
-          <w:szCs w:val="24"/>
-        </w:rPr>
-        <w:t xml:space="preserve"> a renderizar el suelo primero que </w:t>
-      </w:r>
-      <w:r>
-        <w:rPr>
-          <w:rFonts w:ascii="Times New Roman" w:eastAsia="Times New Roman" w:hAnsi="Times New Roman" w:cs="Times New Roman"/>
-          <w:sz w:val="24"/>
-          <w:szCs w:val="24"/>
-        </w:rPr>
         <w:lastRenderedPageBreak/>
-        <w:t>el fondo, este se vería oculto por el fondo lo cual no sería ideal.</w:t>
+        <w:t>en que hacemos renderizado es muy importante, si llegáramos a renderizar el suelo primero que el fondo, este se vería oculto por el fondo lo cual no sería ideal.</w:t>
       </w:r>
     </w:p>
     <w:p>
@@ -1556,39 +1486,7 @@
           <w:sz w:val="24"/>
           <w:szCs w:val="24"/>
         </w:rPr>
-        <w:t xml:space="preserve">Ya teniendo esto se puede empezar a trabajar en una clase nueva que será la del jugador la cual será la más importante en este RPG ya que será la encargada de todo lo que tenga relación con el jugador, desde los movimientos hasta los ataques. Creamos variables que guardan la dirección, la </w:t>
-      </w:r>
-      <w:r>
-        <w:rPr>
-          <w:rFonts w:ascii="Times New Roman" w:eastAsia="Times New Roman" w:hAnsi="Times New Roman" w:cs="Times New Roman"/>
-          <w:sz w:val="24"/>
-          <w:szCs w:val="24"/>
-        </w:rPr>
-        <w:t>posición, la</w:t>
-      </w:r>
-      <w:r>
-        <w:rPr>
-          <w:rFonts w:ascii="Times New Roman" w:eastAsia="Times New Roman" w:hAnsi="Times New Roman" w:cs="Times New Roman"/>
-          <w:sz w:val="24"/>
-          <w:szCs w:val="24"/>
-        </w:rPr>
-        <w:t xml:space="preserve"> velocidad y su aceleración. Después para esto se tiene que crear el objeto en base a la clase posteriormente creada al jugador en la que se tendrán todas las interacciones, el hecho que tengamos al jugador basado en una clase nos abre la posibilidad de hacerlo multijugador local. Lo siguiente será agregar el movimiento al jugador lo que se hará, se empezó añadiendo la opción de correr que en conjunto a la fricción y la aceleración logra que el personaje se siga moviendo si hay la suficiente velocidad incluso después de haber detectado que se </w:t>
-      </w:r>
-      <w:r>
-        <w:rPr>
-          <w:rFonts w:ascii="Times New Roman" w:eastAsia="Times New Roman" w:hAnsi="Times New Roman" w:cs="Times New Roman"/>
-          <w:sz w:val="24"/>
-          <w:szCs w:val="24"/>
-        </w:rPr>
-        <w:t>presionó</w:t>
-      </w:r>
-      <w:r>
-        <w:rPr>
-          <w:rFonts w:ascii="Times New Roman" w:eastAsia="Times New Roman" w:hAnsi="Times New Roman" w:cs="Times New Roman"/>
-          <w:sz w:val="24"/>
-          <w:szCs w:val="24"/>
-        </w:rPr>
-        <w:t xml:space="preserve"> la tecla de movimiento, dicho movimiento que será detectado por una tecla es parte de la función de movimiento que se le agregó al código.</w:t>
+        <w:t>Ya teniendo esto se puede empezar a trabajar en una clase nueva que será la del jugador la cual será la más importante en este RPG ya que será la encargada de todo lo que tenga relación con el jugador, desde los movimientos hasta los ataques. Creamos variables que guardan la dirección, la posición, la velocidad y su aceleración. Después para esto se tiene que crear el objeto en base a la clase posteriormente creada al jugador en la que se tendrán todas las interacciones, el hecho que tengamos al jugador basado en una clase nos abre la posibilidad de hacerlo multijugador local. Lo siguiente será agregar el movimiento al jugador lo que se hará, se empezó añadiendo la opción de correr que en conjunto a la fricción y la aceleración logra que el personaje se siga moviendo si hay la suficiente velocidad incluso después de haber detectado que se presionó la tecla de movimiento, dicho movimiento que será detectado por una tecla es parte de la función de movimiento que se le agregó al código.</w:t>
       </w:r>
     </w:p>
     <w:p>
@@ -1648,47 +1546,7 @@
           <w:sz w:val="24"/>
           <w:szCs w:val="24"/>
         </w:rPr>
-        <w:t xml:space="preserve">Una vez que el personaje es capaz de moverse y atacar necesitaremos un enemigo con el cual interactuar. Se </w:t>
-      </w:r>
-      <w:r>
-        <w:rPr>
-          <w:rFonts w:ascii="Times New Roman" w:eastAsia="Times New Roman" w:hAnsi="Times New Roman" w:cs="Times New Roman"/>
-          <w:sz w:val="24"/>
-          <w:szCs w:val="24"/>
-        </w:rPr>
-        <w:t>agregará</w:t>
-      </w:r>
-      <w:r>
-        <w:rPr>
-          <w:rFonts w:ascii="Times New Roman" w:eastAsia="Times New Roman" w:hAnsi="Times New Roman" w:cs="Times New Roman"/>
-          <w:sz w:val="24"/>
-          <w:szCs w:val="24"/>
-        </w:rPr>
-        <w:t xml:space="preserve"> una nueva clase </w:t>
-      </w:r>
-      <w:r>
-        <w:rPr>
-          <w:rFonts w:ascii="Times New Roman" w:eastAsia="Times New Roman" w:hAnsi="Times New Roman" w:cs="Times New Roman"/>
-          <w:sz w:val="24"/>
-          <w:szCs w:val="24"/>
-        </w:rPr>
-        <w:t xml:space="preserve">llamada enemigo en la que se cargará un sprite con la imagen que se desee para dicho </w:t>
-      </w:r>
-      <w:r>
-        <w:rPr>
-          <w:rFonts w:ascii="Times New Roman" w:eastAsia="Times New Roman" w:hAnsi="Times New Roman" w:cs="Times New Roman"/>
-          <w:sz w:val="24"/>
-          <w:szCs w:val="24"/>
-        </w:rPr>
-        <w:t>enemigo. Para</w:t>
-      </w:r>
-      <w:r>
-        <w:rPr>
-          <w:rFonts w:ascii="Times New Roman" w:eastAsia="Times New Roman" w:hAnsi="Times New Roman" w:cs="Times New Roman"/>
-          <w:sz w:val="24"/>
-          <w:szCs w:val="24"/>
-        </w:rPr>
-        <w:t xml:space="preserve"> evitar que el enemigo sea aburrido este contará con una dirección y velocidad aleatoria y posteriormente este se renderiza para que el jugador sea capaz de verlo en pantalla.</w:t>
+        <w:t>Una vez que el personaje es capaz de moverse y atacar necesitaremos un enemigo con el cual interactuar. Se agregará una nueva clase llamada enemigo en la que se cargará un sprite con la imagen que se desee para dicho enemigo. Para evitar que el enemigo sea aburrido este contará con una dirección y velocidad aleatoria y posteriormente este se renderiza para que el jugador sea capaz de verlo en pantalla.</w:t>
       </w:r>
     </w:p>
     <w:p>
@@ -1714,6 +1572,28 @@
     <w:p>
       <w:pPr>
         <w:spacing w:line="252" w:lineRule="auto"/>
+        <w:rPr>
+          <w:rFonts w:ascii="Times New Roman" w:eastAsia="Times New Roman" w:hAnsi="Times New Roman" w:cs="Times New Roman"/>
+          <w:b/>
+          <w:bCs/>
+          <w:sz w:val="28"/>
+          <w:szCs w:val="28"/>
+        </w:rPr>
+      </w:pPr>
+      <w:r>
+        <w:rPr>
+          <w:rFonts w:ascii="Times New Roman" w:eastAsia="Times New Roman" w:hAnsi="Times New Roman" w:cs="Times New Roman"/>
+          <w:b/>
+          <w:bCs/>
+          <w:sz w:val="28"/>
+          <w:szCs w:val="28"/>
+        </w:rPr>
+        <w:t>C. Estado del arte</w:t>
+      </w:r>
+    </w:p>
+    <w:p>
+      <w:pPr>
+        <w:spacing w:line="252" w:lineRule="auto"/>
         <w:ind w:firstLine="720"/>
         <w:jc w:val="both"/>
         <w:rPr>
@@ -1728,23 +1608,7 @@
           <w:sz w:val="24"/>
           <w:szCs w:val="24"/>
         </w:rPr>
-        <w:t xml:space="preserve">Todo esto fue la base que compuso este simple videojuego pero hay muchas más tecnologías que se están usando en cuanto </w:t>
-      </w:r>
-      <w:r>
-        <w:rPr>
-          <w:rFonts w:ascii="Times New Roman" w:eastAsia="Times New Roman" w:hAnsi="Times New Roman" w:cs="Times New Roman"/>
-          <w:sz w:val="24"/>
-          <w:szCs w:val="24"/>
-        </w:rPr>
-        <w:t>programación</w:t>
-      </w:r>
-      <w:r>
-        <w:rPr>
-          <w:rFonts w:ascii="Times New Roman" w:eastAsia="Times New Roman" w:hAnsi="Times New Roman" w:cs="Times New Roman"/>
-          <w:sz w:val="24"/>
-          <w:szCs w:val="24"/>
-        </w:rPr>
-        <w:t xml:space="preserve">, algunas que son más novedosas que prometen cambiar la manera en la que los desarrolladores de videojuegos trabajan, una de estas tecnologías prometedoras es el Raytracing o trazado de rayos que simula con gran precisión el comportamiento de la luz en la vida real, esto promete hacer que aplicar efectos de iluminación sean tan simples como modificar variables de luminosidad y reflexión dejando atrás los mapas de sombras o reflejos. </w:t>
+        <w:t xml:space="preserve">Todo esto fue la base que compuso este simple videojuego pero hay muchas más tecnologías que se están usando en cuanto programación, algunas que son más novedosas que prometen cambiar la manera en la que los desarrolladores de videojuegos trabajan, una de estas tecnologías prometedoras es el Raytracing o trazado de rayos que simula con gran precisión el comportamiento de la luz en la vida real, esto promete hacer que aplicar efectos de iluminación sean tan simples como modificar variables de luminosidad y reflexión dejando atrás los mapas de sombras o reflejos. </w:t>
       </w:r>
     </w:p>
     <w:p>
@@ -1791,7 +1655,7 @@
           <w:sz w:val="24"/>
           <w:szCs w:val="24"/>
         </w:rPr>
-        <w:t xml:space="preserve">Los videojuegos pueden ofrecer una gran variedad de beneficios cognitivos como el mejoramiento de la habilidad lectora. Estos videojuegos son creados gracias a diversos programas y lenguajes de programación los cuales ofrecen una gran cantidad de opciones como lo son </w:t>
+        <w:t xml:space="preserve">Los videojuegos pueden ofrecer una gran variedad de beneficios cognitivos como el mejoramiento de la habilidad lectora. Estos videojuegos son creados gracias a diversos </w:t>
       </w:r>
       <w:r>
         <w:rPr>
@@ -1799,7 +1663,8 @@
           <w:sz w:val="24"/>
           <w:szCs w:val="24"/>
         </w:rPr>
-        <w:t>las diversas librerías</w:t>
+        <w:lastRenderedPageBreak/>
+        <w:t>programas y lenguajes de programación los cuales ofrecen una gran cantidad de opciones como lo son las diversas librerías para la creación de videojuegos como lo es Pygame en el cual se basó el proyecto realizado, en el cual se demostró el uso de todo lo que se aprendió en clase e incluso m</w:t>
       </w:r>
       <w:r>
         <w:rPr>
@@ -1807,7 +1672,7 @@
           <w:sz w:val="24"/>
           <w:szCs w:val="24"/>
         </w:rPr>
-        <w:t xml:space="preserve"> para la </w:t>
+        <w:t>ás</w:t>
       </w:r>
       <w:r>
         <w:rPr>
@@ -1815,24 +1680,7 @@
           <w:sz w:val="24"/>
           <w:szCs w:val="24"/>
         </w:rPr>
-        <w:t>creación de</w:t>
-      </w:r>
-      <w:r>
-        <w:rPr>
-          <w:rFonts w:ascii="Times New Roman" w:eastAsia="Times New Roman" w:hAnsi="Times New Roman" w:cs="Times New Roman"/>
-          <w:sz w:val="24"/>
-          <w:szCs w:val="24"/>
-        </w:rPr>
-        <w:t xml:space="preserve"> videojuegos como lo es Pygame en el cual se basó el proyecto realizado, en el cual </w:t>
-      </w:r>
-      <w:r>
-        <w:rPr>
-          <w:rFonts w:ascii="Times New Roman" w:eastAsia="Times New Roman" w:hAnsi="Times New Roman" w:cs="Times New Roman"/>
-          <w:sz w:val="24"/>
-          <w:szCs w:val="24"/>
-        </w:rPr>
-        <w:lastRenderedPageBreak/>
-        <w:t xml:space="preserve">se demostró el uso de todo lo que se aprendió en clase e incluso ma. </w:t>
+        <w:t xml:space="preserve">. </w:t>
       </w:r>
     </w:p>
     <w:p>
@@ -1845,6 +1693,73 @@
           <w:szCs w:val="24"/>
         </w:rPr>
       </w:pPr>
+    </w:p>
+    <w:p>
+      <w:pPr>
+        <w:spacing w:line="252" w:lineRule="auto"/>
+        <w:jc w:val="both"/>
+        <w:rPr>
+          <w:rFonts w:ascii="Times New Roman" w:hAnsi="Times New Roman" w:cs="Times New Roman"/>
+          <w:b/>
+          <w:bCs/>
+          <w:i/>
+          <w:iCs/>
+          <w:sz w:val="28"/>
+          <w:szCs w:val="28"/>
+        </w:rPr>
+      </w:pPr>
+      <w:r>
+        <w:rPr>
+          <w:rFonts w:ascii="Times New Roman" w:hAnsi="Times New Roman" w:cs="Times New Roman"/>
+          <w:b/>
+          <w:bCs/>
+          <w:i/>
+          <w:iCs/>
+          <w:sz w:val="28"/>
+          <w:szCs w:val="28"/>
+        </w:rPr>
+        <w:t>A. Trabajo futuro.</w:t>
+      </w:r>
+    </w:p>
+    <w:p>
+      <w:pPr>
+        <w:spacing w:line="252" w:lineRule="auto"/>
+        <w:ind w:firstLine="720"/>
+        <w:jc w:val="both"/>
+        <w:rPr>
+          <w:rFonts w:ascii="Times New Roman" w:hAnsi="Times New Roman" w:cs="Times New Roman"/>
+          <w:sz w:val="24"/>
+          <w:szCs w:val="24"/>
+        </w:rPr>
+      </w:pPr>
+      <w:r>
+        <w:rPr>
+          <w:rFonts w:ascii="Times New Roman" w:hAnsi="Times New Roman" w:cs="Times New Roman"/>
+          <w:sz w:val="24"/>
+          <w:szCs w:val="24"/>
+        </w:rPr>
+        <w:t>En un futuro nos gustaría añadirle más contenido al videojuego, como otros tipos de enemigos diferentes, más personajes jugables, modos de juegos diferentes, distintos tipos de ataques, entre otras cosas. También nos gustaría agregar cierta inteligencia a los enemigos para que ataquen al jugador en lugar de solo seguir un patrón de movimiento predeterminado y fijo.</w:t>
+      </w:r>
+    </w:p>
+    <w:p>
+      <w:pPr>
+        <w:spacing w:line="252" w:lineRule="auto"/>
+        <w:ind w:firstLine="720"/>
+        <w:jc w:val="both"/>
+        <w:rPr>
+          <w:rFonts w:ascii="Times New Roman" w:hAnsi="Times New Roman" w:cs="Times New Roman"/>
+          <w:sz w:val="24"/>
+          <w:szCs w:val="24"/>
+        </w:rPr>
+      </w:pPr>
+      <w:r>
+        <w:rPr>
+          <w:rFonts w:ascii="Times New Roman" w:hAnsi="Times New Roman" w:cs="Times New Roman"/>
+          <w:sz w:val="24"/>
+          <w:szCs w:val="24"/>
+        </w:rPr>
+        <w:t>En algún momento también nos gustaría probar con otro tipo de videojuegos. El que realizamos es un videojuego tipo RPG (RolePlay Game), pero también nos gustaría tratar con un Run and Gun, Platformer, y otros tipos de juegos para estudiar las distintas mecánicas que caracterizan a cada uno de ellos.</w:t>
+      </w:r>
     </w:p>
     <w:p>
       <w:pPr>
@@ -2588,7 +2503,6 @@
           <w:sz w:val="24"/>
           <w:szCs w:val="24"/>
         </w:rPr>
-        <w:lastRenderedPageBreak/>
         <w:t>Referencias</w:t>
       </w:r>
     </w:p>
@@ -2746,74 +2660,86 @@
         </w:rPr>
         <w:t xml:space="preserve">[5] R. V. (2019, Abril, 23). Sprites [Online]. Available: </w:t>
       </w:r>
-      <w:hyperlink r:id="rId7" w:history="1">
-        <w:r>
-          <w:rPr>
-            <w:rStyle w:val="Hyperlink"/>
-            <w:rFonts w:ascii="Times New Roman" w:hAnsi="Times New Roman" w:cs="Times New Roman"/>
-            <w:sz w:val="24"/>
-            <w:szCs w:val="24"/>
-            <w:lang w:val="en-US"/>
-          </w:rPr>
-          <w:t>https://www.geekno.com/glosario/sprites</w:t>
-        </w:r>
-      </w:hyperlink>
-    </w:p>
-    <w:p>
-      <w:pPr>
-        <w:spacing w:line="252" w:lineRule="auto"/>
+      <w:r>
         <w:rPr>
           <w:rFonts w:ascii="Times New Roman" w:hAnsi="Times New Roman" w:cs="Times New Roman"/>
           <w:sz w:val="24"/>
           <w:szCs w:val="24"/>
           <w:lang w:val="en-US"/>
         </w:rPr>
-      </w:pPr>
-      <w:r>
+        <w:t>https://www.geekno.com/glosario/sprites</w:t>
+      </w:r>
+    </w:p>
+    <w:p>
+      <w:pPr>
+        <w:spacing w:line="252" w:lineRule="auto"/>
         <w:rPr>
           <w:rFonts w:ascii="Times New Roman" w:hAnsi="Times New Roman" w:cs="Times New Roman"/>
           <w:sz w:val="24"/>
           <w:szCs w:val="24"/>
           <w:lang w:val="en-US"/>
         </w:rPr>
-        <w:t>[6] Richter, F. (2019). Fortnite World Champion Bags $3 Million Prize. Available</w:t>
-      </w:r>
-      <w:r>
-        <w:rPr>
+      </w:pPr>
+      <w:r>
+        <w:rPr>
+          <w:rFonts w:ascii="Times New Roman" w:hAnsi="Times New Roman" w:cs="Times New Roman"/>
+          <w:sz w:val="24"/>
+          <w:szCs w:val="24"/>
           <w:lang w:val="en-US"/>
         </w:rPr>
+        <w:t>[6] Richter, F. (2019). Fortnite World Champion Bags $3 Million Prize</w:t>
+      </w:r>
+      <w:r>
+        <w:rPr>
+          <w:rFonts w:ascii="Times New Roman" w:hAnsi="Times New Roman" w:cs="Times New Roman"/>
+          <w:sz w:val="24"/>
+          <w:szCs w:val="24"/>
+          <w:lang w:val="en-US"/>
+        </w:rPr>
+        <w:t xml:space="preserve"> [Online]</w:t>
+      </w:r>
+      <w:r>
+        <w:rPr>
+          <w:rFonts w:ascii="Times New Roman" w:hAnsi="Times New Roman" w:cs="Times New Roman"/>
+          <w:sz w:val="24"/>
+          <w:szCs w:val="24"/>
+          <w:lang w:val="en-US"/>
+        </w:rPr>
+        <w:t>. Available</w:t>
+      </w:r>
+      <w:r>
+        <w:rPr>
+          <w:lang w:val="en-US"/>
+        </w:rPr>
         <w:t xml:space="preserve"> </w:t>
       </w:r>
-      <w:hyperlink r:id="rId8" w:history="1">
-        <w:r>
-          <w:rPr>
-            <w:rStyle w:val="Hyperlink"/>
-            <w:rFonts w:ascii="Times New Roman" w:hAnsi="Times New Roman" w:cs="Times New Roman"/>
-            <w:sz w:val="24"/>
-            <w:szCs w:val="24"/>
-            <w:lang w:val="en-US"/>
-          </w:rPr>
-          <w:t>https://www.statista.com/chart/17607/fortnite-world-cup-prize-money-in-perspective/</w:t>
-        </w:r>
-      </w:hyperlink>
-    </w:p>
-    <w:p>
-      <w:pPr>
-        <w:spacing w:line="252" w:lineRule="auto"/>
+      <w:r>
         <w:rPr>
           <w:rFonts w:ascii="Times New Roman" w:hAnsi="Times New Roman" w:cs="Times New Roman"/>
           <w:sz w:val="24"/>
           <w:szCs w:val="24"/>
           <w:lang w:val="en-US"/>
         </w:rPr>
-      </w:pPr>
-      <w:r>
+        <w:t>https://www.statista.com/chart/17607/fortnite-world-cup-prize-money-in-perspective/</w:t>
+      </w:r>
+    </w:p>
+    <w:p>
+      <w:pPr>
+        <w:spacing w:line="252" w:lineRule="auto"/>
         <w:rPr>
           <w:rFonts w:ascii="Times New Roman" w:hAnsi="Times New Roman" w:cs="Times New Roman"/>
           <w:sz w:val="24"/>
           <w:szCs w:val="24"/>
           <w:lang w:val="en-US"/>
         </w:rPr>
+      </w:pPr>
+      <w:r>
+        <w:rPr>
+          <w:rFonts w:ascii="Times New Roman" w:hAnsi="Times New Roman" w:cs="Times New Roman"/>
+          <w:sz w:val="24"/>
+          <w:szCs w:val="24"/>
+          <w:lang w:val="en-US"/>
+        </w:rPr>
         <w:t>[</w:t>
       </w:r>
       <w:r>
@@ -2832,7 +2758,7 @@
           <w:szCs w:val="24"/>
           <w:lang w:val="en-US"/>
         </w:rPr>
-        <w:t xml:space="preserve">] </w:t>
+        <w:t>] Feldman, S. (2019). The Most Popular Programming Languages</w:t>
       </w:r>
       <w:r>
         <w:rPr>
@@ -2841,7 +2767,7 @@
           <w:szCs w:val="24"/>
           <w:lang w:val="en-US"/>
         </w:rPr>
-        <w:t>Feldman</w:t>
+        <w:t xml:space="preserve"> [Online]</w:t>
       </w:r>
       <w:r>
         <w:rPr>
@@ -2850,16 +2776,13 @@
           <w:szCs w:val="24"/>
           <w:lang w:val="en-US"/>
         </w:rPr>
-        <w:t xml:space="preserve">, </w:t>
-      </w:r>
-      <w:r>
-        <w:rPr>
-          <w:rFonts w:ascii="Times New Roman" w:hAnsi="Times New Roman" w:cs="Times New Roman"/>
-          <w:sz w:val="24"/>
-          <w:szCs w:val="24"/>
+        <w:t>. Available</w:t>
+      </w:r>
+      <w:r>
+        <w:rPr>
           <w:lang w:val="en-US"/>
         </w:rPr>
-        <w:t>S</w:t>
+        <w:t xml:space="preserve"> </w:t>
       </w:r>
       <w:r>
         <w:rPr>
@@ -2868,44 +2791,8 @@
           <w:szCs w:val="24"/>
           <w:lang w:val="en-US"/>
         </w:rPr>
-        <w:t xml:space="preserve">. (2019). </w:t>
-      </w:r>
-      <w:r>
-        <w:rPr>
-          <w:rFonts w:ascii="Times New Roman" w:hAnsi="Times New Roman" w:cs="Times New Roman"/>
-          <w:sz w:val="24"/>
-          <w:szCs w:val="24"/>
-          <w:lang w:val="en-US"/>
-        </w:rPr>
-        <w:t>The Most Popular Programming Languages</w:t>
-      </w:r>
-      <w:r>
-        <w:rPr>
-          <w:rFonts w:ascii="Times New Roman" w:hAnsi="Times New Roman" w:cs="Times New Roman"/>
-          <w:sz w:val="24"/>
-          <w:szCs w:val="24"/>
-          <w:lang w:val="en-US"/>
-        </w:rPr>
-        <w:t>. Available</w:t>
-      </w:r>
-      <w:r>
-        <w:rPr>
-          <w:lang w:val="en-US"/>
-        </w:rPr>
-        <w:t xml:space="preserve"> </w:t>
-      </w:r>
-      <w:hyperlink r:id="rId9" w:history="1">
-        <w:r>
-          <w:rPr>
-            <w:rStyle w:val="Hyperlink"/>
-            <w:rFonts w:ascii="Times New Roman" w:hAnsi="Times New Roman" w:cs="Times New Roman"/>
-            <w:sz w:val="24"/>
-            <w:szCs w:val="24"/>
-            <w:lang w:val="en-US"/>
-          </w:rPr>
-          <w:t>https://www.statista.com/chart/17607/fortnite-world-cup-prize-money-in-perspective/</w:t>
-        </w:r>
-      </w:hyperlink>
+        <w:t>https://www.statista.com/chart/17607/fortnite-world-cup-prize-money-in-perspective/</w:t>
+      </w:r>
     </w:p>
     <w:p>
       <w:pPr>
@@ -3466,11 +3353,11 @@
       <w:lang w:val="es-MX"/>
     </w:rPr>
   </w:style>
-  <w:style w:type="paragraph" w:styleId="Heading1">
+  <w:style w:type="paragraph" w:styleId="Ttulo1">
     <w:name w:val="heading 1"/>
     <w:basedOn w:val="Normal"/>
     <w:next w:val="Normal"/>
-    <w:link w:val="Heading1Char"/>
+    <w:link w:val="Ttulo1Car"/>
     <w:uiPriority w:val="9"/>
     <w:qFormat/>
     <w:rsid w:val="00487A15"/>
@@ -3487,11 +3374,11 @@
       <w:szCs w:val="32"/>
     </w:rPr>
   </w:style>
-  <w:style w:type="paragraph" w:styleId="Heading2">
+  <w:style w:type="paragraph" w:styleId="Ttulo2">
     <w:name w:val="heading 2"/>
     <w:basedOn w:val="Normal"/>
     <w:next w:val="Normal"/>
-    <w:link w:val="Heading2Char"/>
+    <w:link w:val="Ttulo2Car"/>
     <w:uiPriority w:val="9"/>
     <w:semiHidden/>
     <w:unhideWhenUsed/>
@@ -3511,13 +3398,13 @@
       <w:szCs w:val="26"/>
     </w:rPr>
   </w:style>
-  <w:style w:type="character" w:default="1" w:styleId="DefaultParagraphFont">
+  <w:style w:type="character" w:default="1" w:styleId="Fuentedeprrafopredeter">
     <w:name w:val="Default Paragraph Font"/>
     <w:uiPriority w:val="1"/>
     <w:semiHidden/>
     <w:unhideWhenUsed/>
   </w:style>
-  <w:style w:type="table" w:default="1" w:styleId="TableNormal">
+  <w:style w:type="table" w:default="1" w:styleId="Tablanormal">
     <w:name w:val="Normal Table"/>
     <w:uiPriority w:val="99"/>
     <w:semiHidden/>
@@ -3532,17 +3419,17 @@
       </w:tblCellMar>
     </w:tblPr>
   </w:style>
-  <w:style w:type="numbering" w:default="1" w:styleId="NoList">
+  <w:style w:type="numbering" w:default="1" w:styleId="Sinlista">
     <w:name w:val="No List"/>
     <w:uiPriority w:val="99"/>
     <w:semiHidden/>
     <w:unhideWhenUsed/>
   </w:style>
-  <w:style w:type="paragraph" w:styleId="Title">
+  <w:style w:type="paragraph" w:styleId="Ttulo">
     <w:name w:val="Title"/>
     <w:basedOn w:val="Normal"/>
     <w:next w:val="Normal"/>
-    <w:link w:val="TitleChar"/>
+    <w:link w:val="TtuloCar"/>
     <w:uiPriority w:val="10"/>
     <w:qFormat/>
     <w:rsid w:val="00487A15"/>
@@ -3559,10 +3446,10 @@
       <w:szCs w:val="56"/>
     </w:rPr>
   </w:style>
-  <w:style w:type="character" w:customStyle="1" w:styleId="TitleChar">
-    <w:name w:val="Title Char"/>
-    <w:basedOn w:val="DefaultParagraphFont"/>
-    <w:link w:val="Title"/>
+  <w:style w:type="character" w:customStyle="1" w:styleId="TtuloCar">
+    <w:name w:val="Título Car"/>
+    <w:basedOn w:val="Fuentedeprrafopredeter"/>
+    <w:link w:val="Ttulo"/>
     <w:uiPriority w:val="10"/>
     <w:rsid w:val="00487A15"/>
     <w:rPr>
@@ -3574,10 +3461,10 @@
       <w:szCs w:val="56"/>
     </w:rPr>
   </w:style>
-  <w:style w:type="character" w:customStyle="1" w:styleId="Heading1Char">
-    <w:name w:val="Heading 1 Char"/>
-    <w:basedOn w:val="DefaultParagraphFont"/>
-    <w:link w:val="Heading1"/>
+  <w:style w:type="character" w:customStyle="1" w:styleId="Ttulo1Car">
+    <w:name w:val="Título 1 Car"/>
+    <w:basedOn w:val="Fuentedeprrafopredeter"/>
+    <w:link w:val="Ttulo1"/>
     <w:uiPriority w:val="9"/>
     <w:rsid w:val="00487A15"/>
     <w:rPr>
@@ -3587,10 +3474,10 @@
       <w:szCs w:val="32"/>
     </w:rPr>
   </w:style>
-  <w:style w:type="character" w:customStyle="1" w:styleId="Heading2Char">
-    <w:name w:val="Heading 2 Char"/>
-    <w:basedOn w:val="DefaultParagraphFont"/>
-    <w:link w:val="Heading2"/>
+  <w:style w:type="character" w:customStyle="1" w:styleId="Ttulo2Car">
+    <w:name w:val="Título 2 Car"/>
+    <w:basedOn w:val="Fuentedeprrafopredeter"/>
+    <w:link w:val="Ttulo2"/>
     <w:uiPriority w:val="9"/>
     <w:semiHidden/>
     <w:rsid w:val="00487A15"/>
@@ -3603,12 +3490,12 @@
   </w:style>
   <w:style w:type="character" w:customStyle="1" w:styleId="cursivatexto">
     <w:name w:val="cursiva_texto"/>
-    <w:basedOn w:val="DefaultParagraphFont"/>
+    <w:basedOn w:val="Fuentedeprrafopredeter"/>
     <w:rsid w:val="00EE5D40"/>
   </w:style>
-  <w:style w:type="character" w:styleId="Strong">
+  <w:style w:type="character" w:styleId="Textoennegrita">
     <w:name w:val="Strong"/>
-    <w:basedOn w:val="DefaultParagraphFont"/>
+    <w:basedOn w:val="Fuentedeprrafopredeter"/>
     <w:uiPriority w:val="22"/>
     <w:qFormat/>
     <w:rsid w:val="00EE5D40"/>
@@ -3617,7 +3504,7 @@
       <w:bCs/>
     </w:rPr>
   </w:style>
-  <w:style w:type="paragraph" w:styleId="ListParagraph">
+  <w:style w:type="paragraph" w:styleId="Prrafodelista">
     <w:name w:val="List Paragraph"/>
     <w:basedOn w:val="Normal"/>
     <w:uiPriority w:val="34"/>
@@ -3628,9 +3515,9 @@
       <w:contextualSpacing/>
     </w:pPr>
   </w:style>
-  <w:style w:type="character" w:styleId="Hyperlink">
+  <w:style w:type="character" w:styleId="Hipervnculo">
     <w:name w:val="Hyperlink"/>
-    <w:basedOn w:val="DefaultParagraphFont"/>
+    <w:basedOn w:val="Fuentedeprrafopredeter"/>
     <w:uiPriority w:val="99"/>
     <w:unhideWhenUsed/>
     <w:rsid w:val="000349CA"/>
@@ -3639,9 +3526,9 @@
       <w:u w:val="single"/>
     </w:rPr>
   </w:style>
-  <w:style w:type="character" w:styleId="UnresolvedMention">
+  <w:style w:type="character" w:styleId="Mencinsinresolver">
     <w:name w:val="Unresolved Mention"/>
-    <w:basedOn w:val="DefaultParagraphFont"/>
+    <w:basedOn w:val="Fuentedeprrafopredeter"/>
     <w:uiPriority w:val="99"/>
     <w:semiHidden/>
     <w:unhideWhenUsed/>
@@ -3947,4 +3834,16 @@
     </a:ext>
   </a:extLst>
 </a:theme>
+</file>
+
+<file path=customXml/item1.xml><?xml version="1.0" encoding="utf-8"?>
+<b:Sources xmlns:b="http://schemas.openxmlformats.org/officeDocument/2006/bibliography" xmlns="http://schemas.openxmlformats.org/officeDocument/2006/bibliography" SelectedStyle="\APASixthEditionOfficeOnline.xsl" StyleName="APA" Version="6"/>
+</file>
+
+<file path=customXml/itemProps1.xml><?xml version="1.0" encoding="utf-8"?>
+<ds:datastoreItem xmlns:ds="http://schemas.openxmlformats.org/officeDocument/2006/customXml" ds:itemID="{D2D97354-6B40-47E8-8FF8-69C639F4DA45}">
+  <ds:schemaRefs>
+    <ds:schemaRef ds:uri="http://schemas.openxmlformats.org/officeDocument/2006/bibliography"/>
+  </ds:schemaRefs>
+</ds:datastoreItem>
 </file>
</xml_diff>

<commit_message>
Documento IEEE corregido finalizado
</commit_message>
<xml_diff>
--- a/IEEE/IEEE.docx
+++ b/IEEE/IEEE.docx
@@ -14,6 +14,8 @@
           <w:szCs w:val="28"/>
         </w:rPr>
       </w:pPr>
+      <w:bookmarkStart w:id="0" w:name="_Hlk73522307"/>
+      <w:bookmarkStart w:id="1" w:name="_Hlk73522328"/>
       <w:r>
         <w:rPr>
           <w:rFonts w:ascii="Times New Roman" w:hAnsi="Times New Roman" w:cs="Times New Roman"/>
@@ -627,7 +629,27 @@
           <w:szCs w:val="24"/>
           <w:shd w:val="clear" w:color="auto" w:fill="FFFFFF"/>
         </w:rPr>
-        <w:t>librería Pygame. Se realiza un juego tipo RPG básico con ataques simples de cualquier videojuego y generación de enemigos</w:t>
+        <w:t xml:space="preserve">librería </w:t>
+      </w:r>
+      <w:proofErr w:type="spellStart"/>
+      <w:r>
+        <w:rPr>
+          <w:rFonts w:ascii="Times New Roman" w:hAnsi="Times New Roman" w:cs="Times New Roman"/>
+          <w:sz w:val="24"/>
+          <w:szCs w:val="24"/>
+          <w:shd w:val="clear" w:color="auto" w:fill="FFFFFF"/>
+        </w:rPr>
+        <w:t>Pygame</w:t>
+      </w:r>
+      <w:proofErr w:type="spellEnd"/>
+      <w:r>
+        <w:rPr>
+          <w:rFonts w:ascii="Times New Roman" w:hAnsi="Times New Roman" w:cs="Times New Roman"/>
+          <w:sz w:val="24"/>
+          <w:szCs w:val="24"/>
+          <w:shd w:val="clear" w:color="auto" w:fill="FFFFFF"/>
+        </w:rPr>
+        <w:t>. Se realiza un juego tipo RPG básico con ataques simples de cualquier videojuego y generación de enemigos</w:t>
       </w:r>
       <w:r>
         <w:rPr>
@@ -688,7 +710,27 @@
           <w:szCs w:val="20"/>
           <w:shd w:val="clear" w:color="auto" w:fill="FFFFFF"/>
         </w:rPr>
-        <w:t>— Pygame, Python, videojuego, programación, RPG, desarrollo.</w:t>
+        <w:t xml:space="preserve">— </w:t>
+      </w:r>
+      <w:proofErr w:type="spellStart"/>
+      <w:r>
+        <w:rPr>
+          <w:rFonts w:ascii="Times New Roman" w:hAnsi="Times New Roman" w:cs="Times New Roman"/>
+          <w:sz w:val="20"/>
+          <w:szCs w:val="20"/>
+          <w:shd w:val="clear" w:color="auto" w:fill="FFFFFF"/>
+        </w:rPr>
+        <w:t>Pygame</w:t>
+      </w:r>
+      <w:proofErr w:type="spellEnd"/>
+      <w:r>
+        <w:rPr>
+          <w:rFonts w:ascii="Times New Roman" w:hAnsi="Times New Roman" w:cs="Times New Roman"/>
+          <w:sz w:val="20"/>
+          <w:szCs w:val="20"/>
+          <w:shd w:val="clear" w:color="auto" w:fill="FFFFFF"/>
+        </w:rPr>
+        <w:t>, Python, videojuego, programación, RPG, desarrollo.</w:t>
       </w:r>
     </w:p>
     <w:p>
@@ -724,7 +766,51 @@
           <w:shd w:val="clear" w:color="auto" w:fill="FFFFFF"/>
           <w:lang w:val="en-US"/>
         </w:rPr>
-        <w:t xml:space="preserve"> — In this project a videogame is developed using basic concepts of Object-programming and functions from the programming language Python, with the library Pygame. It was made a basic RPG with simple attacks visibles on any videogame and a basic enemy generation system.</w:t>
+        <w:t xml:space="preserve"> — In this project a videogame is developed using basic concepts of Object-programming and functions from the programming language Python, with the library </w:t>
+      </w:r>
+      <w:proofErr w:type="spellStart"/>
+      <w:r>
+        <w:rPr>
+          <w:rFonts w:ascii="Times New Roman" w:hAnsi="Times New Roman" w:cs="Times New Roman"/>
+          <w:sz w:val="24"/>
+          <w:szCs w:val="24"/>
+          <w:shd w:val="clear" w:color="auto" w:fill="FFFFFF"/>
+          <w:lang w:val="en-US"/>
+        </w:rPr>
+        <w:t>Pygame</w:t>
+      </w:r>
+      <w:proofErr w:type="spellEnd"/>
+      <w:r>
+        <w:rPr>
+          <w:rFonts w:ascii="Times New Roman" w:hAnsi="Times New Roman" w:cs="Times New Roman"/>
+          <w:sz w:val="24"/>
+          <w:szCs w:val="24"/>
+          <w:shd w:val="clear" w:color="auto" w:fill="FFFFFF"/>
+          <w:lang w:val="en-US"/>
+        </w:rPr>
+        <w:t xml:space="preserve">. It was made a basic RPG with simple attacks </w:t>
+      </w:r>
+      <w:proofErr w:type="spellStart"/>
+      <w:r>
+        <w:rPr>
+          <w:rFonts w:ascii="Times New Roman" w:hAnsi="Times New Roman" w:cs="Times New Roman"/>
+          <w:sz w:val="24"/>
+          <w:szCs w:val="24"/>
+          <w:shd w:val="clear" w:color="auto" w:fill="FFFFFF"/>
+          <w:lang w:val="en-US"/>
+        </w:rPr>
+        <w:t>visibles</w:t>
+      </w:r>
+      <w:proofErr w:type="spellEnd"/>
+      <w:r>
+        <w:rPr>
+          <w:rFonts w:ascii="Times New Roman" w:hAnsi="Times New Roman" w:cs="Times New Roman"/>
+          <w:sz w:val="24"/>
+          <w:szCs w:val="24"/>
+          <w:shd w:val="clear" w:color="auto" w:fill="FFFFFF"/>
+          <w:lang w:val="en-US"/>
+        </w:rPr>
+        <w:t xml:space="preserve"> on any videogame and a basic enemy generation system.</w:t>
       </w:r>
     </w:p>
     <w:p>
@@ -773,7 +859,29 @@
           <w:shd w:val="clear" w:color="auto" w:fill="FFFFFF"/>
           <w:lang w:val="en-US"/>
         </w:rPr>
-        <w:t xml:space="preserve"> — Pygame, Python, videogames, programming, RPG, developing.</w:t>
+        <w:t xml:space="preserve"> — </w:t>
+      </w:r>
+      <w:proofErr w:type="spellStart"/>
+      <w:r>
+        <w:rPr>
+          <w:rFonts w:ascii="Times New Roman" w:hAnsi="Times New Roman" w:cs="Times New Roman"/>
+          <w:sz w:val="20"/>
+          <w:szCs w:val="20"/>
+          <w:shd w:val="clear" w:color="auto" w:fill="FFFFFF"/>
+          <w:lang w:val="en-US"/>
+        </w:rPr>
+        <w:t>Pygame</w:t>
+      </w:r>
+      <w:proofErr w:type="spellEnd"/>
+      <w:r>
+        <w:rPr>
+          <w:rFonts w:ascii="Times New Roman" w:hAnsi="Times New Roman" w:cs="Times New Roman"/>
+          <w:sz w:val="20"/>
+          <w:szCs w:val="20"/>
+          <w:shd w:val="clear" w:color="auto" w:fill="FFFFFF"/>
+          <w:lang w:val="en-US"/>
+        </w:rPr>
+        <w:t>, Python, videogames, programming, RPG, developing.</w:t>
       </w:r>
     </w:p>
     <w:p>
@@ -838,7 +946,133 @@
           <w:sz w:val="24"/>
           <w:szCs w:val="24"/>
         </w:rPr>
-        <w:t xml:space="preserve">Los video juegos han hecho su propia historia desde generaciones. Empezando con los juegos hechos en puro pixeles hasta lo que tenemos ahora de juegos virtuales. Todos los videojuegos que tenemos ahora son gracias a todos los diferentes tipos de lenguajes de programación que existe para crear juegos básicos o juegos complicados. Ejemplos de programas más usados para hacer videojuegos según Yeeply son: GameSalad, Stencyl, GDevelop, GameMaker Studio, Unity, Unreal Engine. Gracias a estos programas nosotros </w:t>
+        <w:t xml:space="preserve">Los video juegos han hecho su propia historia desde generaciones. Empezando con los juegos hechos en puro pixeles hasta lo que tenemos ahora de juegos virtuales. Todos los videojuegos que tenemos ahora son gracias a todos los diferentes tipos de lenguajes de programación que existe para crear juegos básicos o juegos complicados. Ejemplos de programas más usados para hacer videojuegos según </w:t>
+      </w:r>
+      <w:proofErr w:type="spellStart"/>
+      <w:r>
+        <w:rPr>
+          <w:rFonts w:ascii="Times New Roman" w:hAnsi="Times New Roman" w:cs="Times New Roman"/>
+          <w:sz w:val="24"/>
+          <w:szCs w:val="24"/>
+        </w:rPr>
+        <w:t>Yeeply</w:t>
+      </w:r>
+      <w:proofErr w:type="spellEnd"/>
+      <w:r>
+        <w:rPr>
+          <w:rFonts w:ascii="Times New Roman" w:hAnsi="Times New Roman" w:cs="Times New Roman"/>
+          <w:sz w:val="24"/>
+          <w:szCs w:val="24"/>
+        </w:rPr>
+        <w:t xml:space="preserve"> son: </w:t>
+      </w:r>
+      <w:proofErr w:type="spellStart"/>
+      <w:r>
+        <w:rPr>
+          <w:rFonts w:ascii="Times New Roman" w:hAnsi="Times New Roman" w:cs="Times New Roman"/>
+          <w:sz w:val="24"/>
+          <w:szCs w:val="24"/>
+        </w:rPr>
+        <w:t>GameSalad</w:t>
+      </w:r>
+      <w:proofErr w:type="spellEnd"/>
+      <w:r>
+        <w:rPr>
+          <w:rFonts w:ascii="Times New Roman" w:hAnsi="Times New Roman" w:cs="Times New Roman"/>
+          <w:sz w:val="24"/>
+          <w:szCs w:val="24"/>
+        </w:rPr>
+        <w:t xml:space="preserve">, </w:t>
+      </w:r>
+      <w:proofErr w:type="spellStart"/>
+      <w:r>
+        <w:rPr>
+          <w:rFonts w:ascii="Times New Roman" w:hAnsi="Times New Roman" w:cs="Times New Roman"/>
+          <w:sz w:val="24"/>
+          <w:szCs w:val="24"/>
+        </w:rPr>
+        <w:t>Stencyl</w:t>
+      </w:r>
+      <w:proofErr w:type="spellEnd"/>
+      <w:r>
+        <w:rPr>
+          <w:rFonts w:ascii="Times New Roman" w:hAnsi="Times New Roman" w:cs="Times New Roman"/>
+          <w:sz w:val="24"/>
+          <w:szCs w:val="24"/>
+        </w:rPr>
+        <w:t xml:space="preserve">, </w:t>
+      </w:r>
+      <w:proofErr w:type="spellStart"/>
+      <w:r>
+        <w:rPr>
+          <w:rFonts w:ascii="Times New Roman" w:hAnsi="Times New Roman" w:cs="Times New Roman"/>
+          <w:sz w:val="24"/>
+          <w:szCs w:val="24"/>
+        </w:rPr>
+        <w:t>GDevelop</w:t>
+      </w:r>
+      <w:proofErr w:type="spellEnd"/>
+      <w:r>
+        <w:rPr>
+          <w:rFonts w:ascii="Times New Roman" w:hAnsi="Times New Roman" w:cs="Times New Roman"/>
+          <w:sz w:val="24"/>
+          <w:szCs w:val="24"/>
+        </w:rPr>
+        <w:t xml:space="preserve">, </w:t>
+      </w:r>
+      <w:proofErr w:type="spellStart"/>
+      <w:r>
+        <w:rPr>
+          <w:rFonts w:ascii="Times New Roman" w:hAnsi="Times New Roman" w:cs="Times New Roman"/>
+          <w:sz w:val="24"/>
+          <w:szCs w:val="24"/>
+        </w:rPr>
+        <w:t>GameMaker</w:t>
+      </w:r>
+      <w:proofErr w:type="spellEnd"/>
+      <w:r>
+        <w:rPr>
+          <w:rFonts w:ascii="Times New Roman" w:hAnsi="Times New Roman" w:cs="Times New Roman"/>
+          <w:sz w:val="24"/>
+          <w:szCs w:val="24"/>
+        </w:rPr>
+        <w:t xml:space="preserve"> Studio, Unity, </w:t>
+      </w:r>
+      <w:proofErr w:type="spellStart"/>
+      <w:r>
+        <w:rPr>
+          <w:rFonts w:ascii="Times New Roman" w:hAnsi="Times New Roman" w:cs="Times New Roman"/>
+          <w:sz w:val="24"/>
+          <w:szCs w:val="24"/>
+        </w:rPr>
+        <w:t>Unreal</w:t>
+      </w:r>
+      <w:proofErr w:type="spellEnd"/>
+      <w:r>
+        <w:rPr>
+          <w:rFonts w:ascii="Times New Roman" w:hAnsi="Times New Roman" w:cs="Times New Roman"/>
+          <w:sz w:val="24"/>
+          <w:szCs w:val="24"/>
+        </w:rPr>
+        <w:t xml:space="preserve"> </w:t>
+      </w:r>
+      <w:proofErr w:type="spellStart"/>
+      <w:r>
+        <w:rPr>
+          <w:rFonts w:ascii="Times New Roman" w:hAnsi="Times New Roman" w:cs="Times New Roman"/>
+          <w:sz w:val="24"/>
+          <w:szCs w:val="24"/>
+        </w:rPr>
+        <w:t>Engine</w:t>
+      </w:r>
+      <w:proofErr w:type="spellEnd"/>
+      <w:r>
+        <w:rPr>
+          <w:rFonts w:ascii="Times New Roman" w:hAnsi="Times New Roman" w:cs="Times New Roman"/>
+          <w:sz w:val="24"/>
+          <w:szCs w:val="24"/>
+        </w:rPr>
+        <w:t xml:space="preserve">. Gracias a estos programas nosotros </w:t>
       </w:r>
       <w:r>
         <w:rPr>
@@ -887,8 +1121,29 @@
           <w:szCs w:val="24"/>
           <w:shd w:val="clear" w:color="auto" w:fill="FFFFFF"/>
         </w:rPr>
-        <w:t>Andrew Przybylski [1], psicólogo del Instituto de Internet de la Universidad de Oxford, ya en 2014 publicaba un estudio en la revista </w:t>
-      </w:r>
+        <w:t xml:space="preserve">Andrew </w:t>
+      </w:r>
+      <w:proofErr w:type="spellStart"/>
+      <w:r>
+        <w:rPr>
+          <w:rFonts w:ascii="Times New Roman" w:hAnsi="Times New Roman" w:cs="Times New Roman"/>
+          <w:sz w:val="24"/>
+          <w:szCs w:val="24"/>
+          <w:shd w:val="clear" w:color="auto" w:fill="FFFFFF"/>
+        </w:rPr>
+        <w:t>Przybylski</w:t>
+      </w:r>
+      <w:proofErr w:type="spellEnd"/>
+      <w:r>
+        <w:rPr>
+          <w:rFonts w:ascii="Times New Roman" w:hAnsi="Times New Roman" w:cs="Times New Roman"/>
+          <w:sz w:val="24"/>
+          <w:szCs w:val="24"/>
+          <w:shd w:val="clear" w:color="auto" w:fill="FFFFFF"/>
+        </w:rPr>
+        <w:t xml:space="preserve"> [1], psicólogo del Instituto de Internet de la Universidad de Oxford, ya en 2014 publicaba un estudio en la revista </w:t>
+      </w:r>
+      <w:proofErr w:type="spellStart"/>
       <w:r>
         <w:rPr>
           <w:rStyle w:val="cursivatexto"/>
@@ -901,6 +1156,7 @@
         </w:rPr>
         <w:t>Pediatrics</w:t>
       </w:r>
+      <w:proofErr w:type="spellEnd"/>
       <w:r>
         <w:rPr>
           <w:rFonts w:ascii="Times New Roman" w:hAnsi="Times New Roman" w:cs="Times New Roman"/>
@@ -1211,7 +1467,43 @@
           <w:sz w:val="24"/>
           <w:szCs w:val="24"/>
         </w:rPr>
-        <w:t>Python es un lenguaje de programación interpretado, multiparadigma y multiplataforma usado, principalmente, en Big Data, AI (Inteligencia Artificial), Data Science, frameworks de pruebas y desarrollo web. Esto lo convierte en un lenguaje de propósito general de gran nivel debido a su extensa biblioteca, cuya colección ofrece una amplia gama de instalaciones.</w:t>
+        <w:t xml:space="preserve">Python es un lenguaje de programación interpretado, multiparadigma y multiplataforma usado, principalmente, en Big Data, AI (Inteligencia Artificial), Data </w:t>
+      </w:r>
+      <w:proofErr w:type="spellStart"/>
+      <w:r>
+        <w:rPr>
+          <w:rFonts w:ascii="Times New Roman" w:hAnsi="Times New Roman" w:cs="Times New Roman"/>
+          <w:sz w:val="24"/>
+          <w:szCs w:val="24"/>
+        </w:rPr>
+        <w:t>Science</w:t>
+      </w:r>
+      <w:proofErr w:type="spellEnd"/>
+      <w:r>
+        <w:rPr>
+          <w:rFonts w:ascii="Times New Roman" w:hAnsi="Times New Roman" w:cs="Times New Roman"/>
+          <w:sz w:val="24"/>
+          <w:szCs w:val="24"/>
+        </w:rPr>
+        <w:t xml:space="preserve">, </w:t>
+      </w:r>
+      <w:proofErr w:type="spellStart"/>
+      <w:r>
+        <w:rPr>
+          <w:rFonts w:ascii="Times New Roman" w:hAnsi="Times New Roman" w:cs="Times New Roman"/>
+          <w:sz w:val="24"/>
+          <w:szCs w:val="24"/>
+        </w:rPr>
+        <w:t>frameworks</w:t>
+      </w:r>
+      <w:proofErr w:type="spellEnd"/>
+      <w:r>
+        <w:rPr>
+          <w:rFonts w:ascii="Times New Roman" w:hAnsi="Times New Roman" w:cs="Times New Roman"/>
+          <w:sz w:val="24"/>
+          <w:szCs w:val="24"/>
+        </w:rPr>
+        <w:t xml:space="preserve"> de pruebas y desarrollo web. Esto lo convierte en un lenguaje de propósito general de gran nivel debido a su extensa biblioteca, cuya colección ofrece una amplia gama de instalaciones.</w:t>
       </w:r>
       <w:r>
         <w:rPr>
@@ -1247,16 +1539,90 @@
           <w:sz w:val="24"/>
           <w:szCs w:val="24"/>
         </w:rPr>
-        <w:t xml:space="preserve">, y una de las librerías que nos ofrece Python es Pygame, </w:t>
-      </w:r>
-      <w:r>
-        <w:rPr>
-          <w:rFonts w:ascii="Times New Roman" w:hAnsi="Times New Roman" w:cs="Times New Roman"/>
-          <w:sz w:val="24"/>
-          <w:szCs w:val="24"/>
-        </w:rPr>
-        <w:t>PyGame es un módulo del lenguaje de programación Python que permiten la creación de videojuegos en dos dimensiones de una manera sencilla. Mediante PyGame podemos utilizar sprites (objetos), cargar y mostrar imágenes en diferentes formatos, sonidos, etc</w:t>
-      </w:r>
+        <w:t xml:space="preserve">, y una de las librerías que nos ofrece Python es </w:t>
+      </w:r>
+      <w:proofErr w:type="spellStart"/>
+      <w:r>
+        <w:rPr>
+          <w:rFonts w:ascii="Times New Roman" w:hAnsi="Times New Roman" w:cs="Times New Roman"/>
+          <w:sz w:val="24"/>
+          <w:szCs w:val="24"/>
+        </w:rPr>
+        <w:t>Pygame</w:t>
+      </w:r>
+      <w:proofErr w:type="spellEnd"/>
+      <w:r>
+        <w:rPr>
+          <w:rFonts w:ascii="Times New Roman" w:hAnsi="Times New Roman" w:cs="Times New Roman"/>
+          <w:sz w:val="24"/>
+          <w:szCs w:val="24"/>
+        </w:rPr>
+        <w:t xml:space="preserve">, </w:t>
+      </w:r>
+      <w:proofErr w:type="spellStart"/>
+      <w:r>
+        <w:rPr>
+          <w:rFonts w:ascii="Times New Roman" w:hAnsi="Times New Roman" w:cs="Times New Roman"/>
+          <w:sz w:val="24"/>
+          <w:szCs w:val="24"/>
+        </w:rPr>
+        <w:t>PyGame</w:t>
+      </w:r>
+      <w:proofErr w:type="spellEnd"/>
+      <w:r>
+        <w:rPr>
+          <w:rFonts w:ascii="Times New Roman" w:hAnsi="Times New Roman" w:cs="Times New Roman"/>
+          <w:sz w:val="24"/>
+          <w:szCs w:val="24"/>
+        </w:rPr>
+        <w:t xml:space="preserve"> es un módulo del lenguaje de programación Python que permiten la creación de videojuegos en dos dimensiones de una manera sencilla. Mediante </w:t>
+      </w:r>
+      <w:proofErr w:type="spellStart"/>
+      <w:r>
+        <w:rPr>
+          <w:rFonts w:ascii="Times New Roman" w:hAnsi="Times New Roman" w:cs="Times New Roman"/>
+          <w:sz w:val="24"/>
+          <w:szCs w:val="24"/>
+        </w:rPr>
+        <w:t>PyGame</w:t>
+      </w:r>
+      <w:proofErr w:type="spellEnd"/>
+      <w:r>
+        <w:rPr>
+          <w:rFonts w:ascii="Times New Roman" w:hAnsi="Times New Roman" w:cs="Times New Roman"/>
+          <w:sz w:val="24"/>
+          <w:szCs w:val="24"/>
+        </w:rPr>
+        <w:t xml:space="preserve"> podemos utilizar </w:t>
+      </w:r>
+      <w:proofErr w:type="spellStart"/>
+      <w:r>
+        <w:rPr>
+          <w:rFonts w:ascii="Times New Roman" w:hAnsi="Times New Roman" w:cs="Times New Roman"/>
+          <w:sz w:val="24"/>
+          <w:szCs w:val="24"/>
+        </w:rPr>
+        <w:t>sprites</w:t>
+      </w:r>
+      <w:proofErr w:type="spellEnd"/>
+      <w:r>
+        <w:rPr>
+          <w:rFonts w:ascii="Times New Roman" w:hAnsi="Times New Roman" w:cs="Times New Roman"/>
+          <w:sz w:val="24"/>
+          <w:szCs w:val="24"/>
+        </w:rPr>
+        <w:t xml:space="preserve"> (objetos), cargar y mostrar imágenes en diferentes formatos, sonidos, </w:t>
+      </w:r>
+      <w:proofErr w:type="spellStart"/>
+      <w:r>
+        <w:rPr>
+          <w:rFonts w:ascii="Times New Roman" w:hAnsi="Times New Roman" w:cs="Times New Roman"/>
+          <w:sz w:val="24"/>
+          <w:szCs w:val="24"/>
+        </w:rPr>
+        <w:t>etc</w:t>
+      </w:r>
+      <w:proofErr w:type="spellEnd"/>
       <w:r>
         <w:rPr>
           <w:rFonts w:ascii="Times New Roman" w:hAnsi="Times New Roman" w:cs="Times New Roman"/>
@@ -1283,7 +1649,43 @@
           <w:sz w:val="24"/>
           <w:szCs w:val="24"/>
         </w:rPr>
-        <w:t xml:space="preserve">El origen del término sprite es inglés y su significado es duende. Sin embargo, en el desarrollo de videojuego se utiliza sprite para denominar el mapa de bits que creaba en la pantalla un hardware gráfico </w:t>
+        <w:t xml:space="preserve">El origen del término </w:t>
+      </w:r>
+      <w:proofErr w:type="spellStart"/>
+      <w:r>
+        <w:rPr>
+          <w:rFonts w:ascii="Times New Roman" w:hAnsi="Times New Roman" w:cs="Times New Roman"/>
+          <w:sz w:val="24"/>
+          <w:szCs w:val="24"/>
+        </w:rPr>
+        <w:t>sprite</w:t>
+      </w:r>
+      <w:proofErr w:type="spellEnd"/>
+      <w:r>
+        <w:rPr>
+          <w:rFonts w:ascii="Times New Roman" w:hAnsi="Times New Roman" w:cs="Times New Roman"/>
+          <w:sz w:val="24"/>
+          <w:szCs w:val="24"/>
+        </w:rPr>
+        <w:t xml:space="preserve"> es inglés y su significado es duende. Sin embargo, en el desarrollo de videojuego se utiliza </w:t>
+      </w:r>
+      <w:proofErr w:type="spellStart"/>
+      <w:r>
+        <w:rPr>
+          <w:rFonts w:ascii="Times New Roman" w:hAnsi="Times New Roman" w:cs="Times New Roman"/>
+          <w:sz w:val="24"/>
+          <w:szCs w:val="24"/>
+        </w:rPr>
+        <w:t>sprite</w:t>
+      </w:r>
+      <w:proofErr w:type="spellEnd"/>
+      <w:r>
+        <w:rPr>
+          <w:rFonts w:ascii="Times New Roman" w:hAnsi="Times New Roman" w:cs="Times New Roman"/>
+          <w:sz w:val="24"/>
+          <w:szCs w:val="24"/>
+        </w:rPr>
+        <w:t xml:space="preserve"> para denominar el mapa de bits que creaba en la pantalla un hardware gráfico </w:t>
       </w:r>
       <w:r>
         <w:rPr>
@@ -1315,7 +1717,43 @@
           <w:sz w:val="24"/>
           <w:szCs w:val="24"/>
         </w:rPr>
-        <w:t xml:space="preserve">Por eso, los sprites se usaban para los personajes protagonistas de los videojuegos, ya que con un sprite es más fácil gestionar </w:t>
+        <w:t xml:space="preserve">Por eso, los </w:t>
+      </w:r>
+      <w:proofErr w:type="spellStart"/>
+      <w:r>
+        <w:rPr>
+          <w:rFonts w:ascii="Times New Roman" w:hAnsi="Times New Roman" w:cs="Times New Roman"/>
+          <w:sz w:val="24"/>
+          <w:szCs w:val="24"/>
+        </w:rPr>
+        <w:t>sprites</w:t>
+      </w:r>
+      <w:proofErr w:type="spellEnd"/>
+      <w:r>
+        <w:rPr>
+          <w:rFonts w:ascii="Times New Roman" w:hAnsi="Times New Roman" w:cs="Times New Roman"/>
+          <w:sz w:val="24"/>
+          <w:szCs w:val="24"/>
+        </w:rPr>
+        <w:t xml:space="preserve"> se usaban para los personajes protagonistas de los videojuegos, ya que con un </w:t>
+      </w:r>
+      <w:proofErr w:type="spellStart"/>
+      <w:r>
+        <w:rPr>
+          <w:rFonts w:ascii="Times New Roman" w:hAnsi="Times New Roman" w:cs="Times New Roman"/>
+          <w:sz w:val="24"/>
+          <w:szCs w:val="24"/>
+        </w:rPr>
+        <w:t>sprite</w:t>
+      </w:r>
+      <w:proofErr w:type="spellEnd"/>
+      <w:r>
+        <w:rPr>
+          <w:rFonts w:ascii="Times New Roman" w:hAnsi="Times New Roman" w:cs="Times New Roman"/>
+          <w:sz w:val="24"/>
+          <w:szCs w:val="24"/>
+        </w:rPr>
+        <w:t xml:space="preserve"> es más fácil gestionar </w:t>
       </w:r>
       <w:r>
         <w:rPr>
@@ -1347,7 +1785,25 @@
           <w:sz w:val="24"/>
           <w:szCs w:val="24"/>
         </w:rPr>
-        <w:t>Sin embargo, el término sprite acabó por evolucionar con el tiempo y se utilizaba para todas las imágenes de mapa de bits que aparecían en la pantalla y están relacionados con los personajes del videojuego.</w:t>
+        <w:t xml:space="preserve">Sin embargo, el término </w:t>
+      </w:r>
+      <w:proofErr w:type="spellStart"/>
+      <w:r>
+        <w:rPr>
+          <w:rFonts w:ascii="Times New Roman" w:hAnsi="Times New Roman" w:cs="Times New Roman"/>
+          <w:sz w:val="24"/>
+          <w:szCs w:val="24"/>
+        </w:rPr>
+        <w:t>sprite</w:t>
+      </w:r>
+      <w:proofErr w:type="spellEnd"/>
+      <w:r>
+        <w:rPr>
+          <w:rFonts w:ascii="Times New Roman" w:hAnsi="Times New Roman" w:cs="Times New Roman"/>
+          <w:sz w:val="24"/>
+          <w:szCs w:val="24"/>
+        </w:rPr>
+        <w:t xml:space="preserve"> acabó por evolucionar con el tiempo y se utilizaba para todas las imágenes de mapa de bits que aparecían en la pantalla y están relacionados con los personajes del videojuego.</w:t>
       </w:r>
       <w:r>
         <w:rPr>
@@ -1363,7 +1819,25 @@
           <w:sz w:val="24"/>
           <w:szCs w:val="24"/>
         </w:rPr>
-        <w:t>Finalmente, un sprite consiste en la máscara o la imagen que el desarrollador de videojuegos asigna a un objeto que puede colisionar</w:t>
+        <w:t xml:space="preserve">Finalmente, un </w:t>
+      </w:r>
+      <w:proofErr w:type="spellStart"/>
+      <w:r>
+        <w:rPr>
+          <w:rFonts w:ascii="Times New Roman" w:hAnsi="Times New Roman" w:cs="Times New Roman"/>
+          <w:sz w:val="24"/>
+          <w:szCs w:val="24"/>
+        </w:rPr>
+        <w:t>sprite</w:t>
+      </w:r>
+      <w:proofErr w:type="spellEnd"/>
+      <w:r>
+        <w:rPr>
+          <w:rFonts w:ascii="Times New Roman" w:hAnsi="Times New Roman" w:cs="Times New Roman"/>
+          <w:sz w:val="24"/>
+          <w:szCs w:val="24"/>
+        </w:rPr>
+        <w:t xml:space="preserve"> consiste en la máscara o la imagen que el desarrollador de videojuegos asigna a un objeto que puede colisionar</w:t>
       </w:r>
       <w:r>
         <w:rPr>
@@ -1443,21 +1917,85 @@
         </w:rPr>
         <w:t>Primero para crear el mundo en el videojuego se creó un fondo o “</w:t>
       </w:r>
-      <w:r>
-        <w:rPr>
-          <w:rFonts w:ascii="Times New Roman" w:eastAsia="Times New Roman" w:hAnsi="Times New Roman" w:cs="Times New Roman"/>
-          <w:sz w:val="24"/>
-          <w:szCs w:val="24"/>
-        </w:rPr>
-        <w:t>background”</w:t>
-      </w:r>
-      <w:r>
-        <w:rPr>
-          <w:rFonts w:ascii="Times New Roman" w:eastAsia="Times New Roman" w:hAnsi="Times New Roman" w:cs="Times New Roman"/>
-          <w:sz w:val="24"/>
-          <w:szCs w:val="24"/>
-        </w:rPr>
-        <w:t xml:space="preserve"> usando una clase en la que se llamó a la imagen que deseamos usar como el fondo de nuestro videojuego, en nuestro caso usamos un fondo azul con nubes. Posteriormente se creó una clase para el suelo, el código para este suelo es similar al que se usó para crear el fondo, pero a éste se le agregó un “rect object” también conocido por los jugadores como “hitbox” esto es un rectángulo que es necesario para que se pueda dar la interacción con otros objetos que rodeará la imagen deseada detectando si hay alguna interacción. Una vez ya creado nuestro fondo y suelo necesitamos mostrarlo al jugador, para esto debemos tener en cuenta que el orden </w:t>
+      <w:proofErr w:type="spellStart"/>
+      <w:r>
+        <w:rPr>
+          <w:rFonts w:ascii="Times New Roman" w:eastAsia="Times New Roman" w:hAnsi="Times New Roman" w:cs="Times New Roman"/>
+          <w:sz w:val="24"/>
+          <w:szCs w:val="24"/>
+        </w:rPr>
+        <w:t>background</w:t>
+      </w:r>
+      <w:proofErr w:type="spellEnd"/>
+      <w:r>
+        <w:rPr>
+          <w:rFonts w:ascii="Times New Roman" w:eastAsia="Times New Roman" w:hAnsi="Times New Roman" w:cs="Times New Roman"/>
+          <w:sz w:val="24"/>
+          <w:szCs w:val="24"/>
+        </w:rPr>
+        <w:t>”</w:t>
+      </w:r>
+      <w:r>
+        <w:rPr>
+          <w:rFonts w:ascii="Times New Roman" w:eastAsia="Times New Roman" w:hAnsi="Times New Roman" w:cs="Times New Roman"/>
+          <w:sz w:val="24"/>
+          <w:szCs w:val="24"/>
+        </w:rPr>
+        <w:t xml:space="preserve"> usando una clase en la que se llamó a la imagen que deseamos usar como el fondo de nuestro videojuego, en nuestro caso usamos un fondo azul con nubes. Posteriormente se creó una clase para el suelo, el código para este suelo es similar al que se usó para crear el fondo, pero a éste se le agregó un “</w:t>
+      </w:r>
+      <w:proofErr w:type="spellStart"/>
+      <w:r>
+        <w:rPr>
+          <w:rFonts w:ascii="Times New Roman" w:eastAsia="Times New Roman" w:hAnsi="Times New Roman" w:cs="Times New Roman"/>
+          <w:sz w:val="24"/>
+          <w:szCs w:val="24"/>
+        </w:rPr>
+        <w:t>rect</w:t>
+      </w:r>
+      <w:proofErr w:type="spellEnd"/>
+      <w:r>
+        <w:rPr>
+          <w:rFonts w:ascii="Times New Roman" w:eastAsia="Times New Roman" w:hAnsi="Times New Roman" w:cs="Times New Roman"/>
+          <w:sz w:val="24"/>
+          <w:szCs w:val="24"/>
+        </w:rPr>
+        <w:t xml:space="preserve"> </w:t>
+      </w:r>
+      <w:proofErr w:type="spellStart"/>
+      <w:r>
+        <w:rPr>
+          <w:rFonts w:ascii="Times New Roman" w:eastAsia="Times New Roman" w:hAnsi="Times New Roman" w:cs="Times New Roman"/>
+          <w:sz w:val="24"/>
+          <w:szCs w:val="24"/>
+        </w:rPr>
+        <w:t>object</w:t>
+      </w:r>
+      <w:proofErr w:type="spellEnd"/>
+      <w:r>
+        <w:rPr>
+          <w:rFonts w:ascii="Times New Roman" w:eastAsia="Times New Roman" w:hAnsi="Times New Roman" w:cs="Times New Roman"/>
+          <w:sz w:val="24"/>
+          <w:szCs w:val="24"/>
+        </w:rPr>
+        <w:t>” también conocido por los jugadores como “</w:t>
+      </w:r>
+      <w:proofErr w:type="spellStart"/>
+      <w:r>
+        <w:rPr>
+          <w:rFonts w:ascii="Times New Roman" w:eastAsia="Times New Roman" w:hAnsi="Times New Roman" w:cs="Times New Roman"/>
+          <w:sz w:val="24"/>
+          <w:szCs w:val="24"/>
+        </w:rPr>
+        <w:t>hitbox</w:t>
+      </w:r>
+      <w:proofErr w:type="spellEnd"/>
+      <w:r>
+        <w:rPr>
+          <w:rFonts w:ascii="Times New Roman" w:eastAsia="Times New Roman" w:hAnsi="Times New Roman" w:cs="Times New Roman"/>
+          <w:sz w:val="24"/>
+          <w:szCs w:val="24"/>
+        </w:rPr>
+        <w:t xml:space="preserve">” esto es un rectángulo que es necesario para que se pueda dar la interacción con otros objetos que rodeará la imagen deseada detectando si hay alguna interacción. Una vez ya creado nuestro fondo y suelo necesitamos mostrarlo al jugador, para esto debemos tener en cuenta que el orden </w:t>
       </w:r>
       <w:r>
         <w:rPr>
@@ -1506,7 +2044,25 @@
           <w:sz w:val="24"/>
           <w:szCs w:val="24"/>
         </w:rPr>
-        <w:t>Se agregó a la función de movimiento una aceleración de 0.5 la cual representa la constante gravitacional del videojuego, por eso es que esta aceleración será con dirección al suelo o hacia abajo, esto creará un problema, el jugador caerá atravesando el suelo, lo que se arregla con un chequeo de colisión entre el jugador y el suelo.</w:t>
+        <w:t xml:space="preserve">Se agregó a la función de movimiento una aceleración de 0.5 la cual representa la constante gravitacional del videojuego, por eso es </w:t>
+      </w:r>
+      <w:proofErr w:type="gramStart"/>
+      <w:r>
+        <w:rPr>
+          <w:rFonts w:ascii="Times New Roman" w:eastAsia="Times New Roman" w:hAnsi="Times New Roman" w:cs="Times New Roman"/>
+          <w:sz w:val="24"/>
+          <w:szCs w:val="24"/>
+        </w:rPr>
+        <w:t>que</w:t>
+      </w:r>
+      <w:proofErr w:type="gramEnd"/>
+      <w:r>
+        <w:rPr>
+          <w:rFonts w:ascii="Times New Roman" w:eastAsia="Times New Roman" w:hAnsi="Times New Roman" w:cs="Times New Roman"/>
+          <w:sz w:val="24"/>
+          <w:szCs w:val="24"/>
+        </w:rPr>
+        <w:t xml:space="preserve"> esta aceleración será con dirección al suelo o hacia abajo, esto creará un problema, el jugador caerá atravesando el suelo, lo que se arregla con un chequeo de colisión entre el jugador y el suelo.</w:t>
       </w:r>
     </w:p>
     <w:p>
@@ -1546,7 +2102,25 @@
           <w:sz w:val="24"/>
           <w:szCs w:val="24"/>
         </w:rPr>
-        <w:t>Una vez que el personaje es capaz de moverse y atacar necesitaremos un enemigo con el cual interactuar. Se agregará una nueva clase llamada enemigo en la que se cargará un sprite con la imagen que se desee para dicho enemigo. Para evitar que el enemigo sea aburrido este contará con una dirección y velocidad aleatoria y posteriormente este se renderiza para que el jugador sea capaz de verlo en pantalla.</w:t>
+        <w:t xml:space="preserve">Una vez que el personaje es capaz de moverse y atacar necesitaremos un enemigo con el cual interactuar. Se agregará una nueva clase llamada enemigo en la que se cargará un </w:t>
+      </w:r>
+      <w:proofErr w:type="spellStart"/>
+      <w:r>
+        <w:rPr>
+          <w:rFonts w:ascii="Times New Roman" w:eastAsia="Times New Roman" w:hAnsi="Times New Roman" w:cs="Times New Roman"/>
+          <w:sz w:val="24"/>
+          <w:szCs w:val="24"/>
+        </w:rPr>
+        <w:t>sprite</w:t>
+      </w:r>
+      <w:proofErr w:type="spellEnd"/>
+      <w:r>
+        <w:rPr>
+          <w:rFonts w:ascii="Times New Roman" w:eastAsia="Times New Roman" w:hAnsi="Times New Roman" w:cs="Times New Roman"/>
+          <w:sz w:val="24"/>
+          <w:szCs w:val="24"/>
+        </w:rPr>
+        <w:t xml:space="preserve"> con la imagen que se desee para dicho enemigo. Para evitar que el enemigo sea aburrido este contará con una dirección y velocidad aleatoria y posteriormente este se renderiza para que el jugador sea capaz de verlo en pantalla.</w:t>
       </w:r>
     </w:p>
     <w:p>
@@ -1608,7 +2182,25 @@
           <w:sz w:val="24"/>
           <w:szCs w:val="24"/>
         </w:rPr>
-        <w:t xml:space="preserve">Todo esto fue la base que compuso este simple videojuego pero hay muchas más tecnologías que se están usando en cuanto programación, algunas que son más novedosas que prometen cambiar la manera en la que los desarrolladores de videojuegos trabajan, una de estas tecnologías prometedoras es el Raytracing o trazado de rayos que simula con gran precisión el comportamiento de la luz en la vida real, esto promete hacer que aplicar efectos de iluminación sean tan simples como modificar variables de luminosidad y reflexión dejando atrás los mapas de sombras o reflejos. </w:t>
+        <w:t xml:space="preserve">Todo esto fue la base que compuso este simple videojuego pero hay muchas más tecnologías que se están usando en cuanto programación, algunas que son más novedosas que prometen cambiar la manera en la que los desarrolladores de videojuegos trabajan, una de estas tecnologías prometedoras es el </w:t>
+      </w:r>
+      <w:proofErr w:type="spellStart"/>
+      <w:r>
+        <w:rPr>
+          <w:rFonts w:ascii="Times New Roman" w:eastAsia="Times New Roman" w:hAnsi="Times New Roman" w:cs="Times New Roman"/>
+          <w:sz w:val="24"/>
+          <w:szCs w:val="24"/>
+        </w:rPr>
+        <w:t>Raytracing</w:t>
+      </w:r>
+      <w:proofErr w:type="spellEnd"/>
+      <w:r>
+        <w:rPr>
+          <w:rFonts w:ascii="Times New Roman" w:eastAsia="Times New Roman" w:hAnsi="Times New Roman" w:cs="Times New Roman"/>
+          <w:sz w:val="24"/>
+          <w:szCs w:val="24"/>
+        </w:rPr>
+        <w:t xml:space="preserve"> o trazado de rayos que simula con gran precisión el comportamiento de la luz en la vida real, esto promete hacer que aplicar efectos de iluminación sean tan simples como modificar variables de luminosidad y reflexión dejando atrás los mapas de sombras o reflejos. </w:t>
       </w:r>
     </w:p>
     <w:p>
@@ -1664,7 +2256,25 @@
           <w:szCs w:val="24"/>
         </w:rPr>
         <w:lastRenderedPageBreak/>
-        <w:t>programas y lenguajes de programación los cuales ofrecen una gran cantidad de opciones como lo son las diversas librerías para la creación de videojuegos como lo es Pygame en el cual se basó el proyecto realizado, en el cual se demostró el uso de todo lo que se aprendió en clase e incluso m</w:t>
+        <w:t xml:space="preserve">programas y lenguajes de programación los cuales ofrecen una gran cantidad de opciones como lo son las diversas librerías para la creación de videojuegos como lo es </w:t>
+      </w:r>
+      <w:proofErr w:type="spellStart"/>
+      <w:r>
+        <w:rPr>
+          <w:rFonts w:ascii="Times New Roman" w:eastAsia="Times New Roman" w:hAnsi="Times New Roman" w:cs="Times New Roman"/>
+          <w:sz w:val="24"/>
+          <w:szCs w:val="24"/>
+        </w:rPr>
+        <w:t>Pygame</w:t>
+      </w:r>
+      <w:proofErr w:type="spellEnd"/>
+      <w:r>
+        <w:rPr>
+          <w:rFonts w:ascii="Times New Roman" w:eastAsia="Times New Roman" w:hAnsi="Times New Roman" w:cs="Times New Roman"/>
+          <w:sz w:val="24"/>
+          <w:szCs w:val="24"/>
+        </w:rPr>
+        <w:t xml:space="preserve"> en el cual se basó el proyecto realizado, en el cual se demostró el uso de todo lo que se aprendió en clase e incluso m</w:t>
       </w:r>
       <w:r>
         <w:rPr>
@@ -1758,13 +2368,76 @@
           <w:sz w:val="24"/>
           <w:szCs w:val="24"/>
         </w:rPr>
-        <w:t>En algún momento también nos gustaría probar con otro tipo de videojuegos. El que realizamos es un videojuego tipo RPG (RolePlay Game), pero también nos gustaría tratar con un Run and Gun, Platformer, y otros tipos de juegos para estudiar las distintas mecánicas que caracterizan a cada uno de ellos.</w:t>
-      </w:r>
-    </w:p>
-    <w:p>
-      <w:pPr>
-        <w:spacing w:line="252" w:lineRule="auto"/>
-        <w:jc w:val="center"/>
+        <w:t>En algún momento también nos gustaría probar con otro tipo de videojuegos. El que realizamos es un videojuego tipo RPG (</w:t>
+      </w:r>
+      <w:proofErr w:type="spellStart"/>
+      <w:r>
+        <w:rPr>
+          <w:rFonts w:ascii="Times New Roman" w:hAnsi="Times New Roman" w:cs="Times New Roman"/>
+          <w:sz w:val="24"/>
+          <w:szCs w:val="24"/>
+        </w:rPr>
+        <w:t>RolePlay</w:t>
+      </w:r>
+      <w:proofErr w:type="spellEnd"/>
+      <w:r>
+        <w:rPr>
+          <w:rFonts w:ascii="Times New Roman" w:hAnsi="Times New Roman" w:cs="Times New Roman"/>
+          <w:sz w:val="24"/>
+          <w:szCs w:val="24"/>
+        </w:rPr>
+        <w:t xml:space="preserve"> </w:t>
+      </w:r>
+      <w:proofErr w:type="spellStart"/>
+      <w:r>
+        <w:rPr>
+          <w:rFonts w:ascii="Times New Roman" w:hAnsi="Times New Roman" w:cs="Times New Roman"/>
+          <w:sz w:val="24"/>
+          <w:szCs w:val="24"/>
+        </w:rPr>
+        <w:t>Game</w:t>
+      </w:r>
+      <w:proofErr w:type="spellEnd"/>
+      <w:r>
+        <w:rPr>
+          <w:rFonts w:ascii="Times New Roman" w:hAnsi="Times New Roman" w:cs="Times New Roman"/>
+          <w:sz w:val="24"/>
+          <w:szCs w:val="24"/>
+        </w:rPr>
+        <w:t xml:space="preserve">), pero también nos gustaría tratar con un Run and Gun, </w:t>
+      </w:r>
+      <w:proofErr w:type="spellStart"/>
+      <w:r>
+        <w:rPr>
+          <w:rFonts w:ascii="Times New Roman" w:hAnsi="Times New Roman" w:cs="Times New Roman"/>
+          <w:sz w:val="24"/>
+          <w:szCs w:val="24"/>
+        </w:rPr>
+        <w:t>Platformer</w:t>
+      </w:r>
+      <w:proofErr w:type="spellEnd"/>
+      <w:r>
+        <w:rPr>
+          <w:rFonts w:ascii="Times New Roman" w:hAnsi="Times New Roman" w:cs="Times New Roman"/>
+          <w:sz w:val="24"/>
+          <w:szCs w:val="24"/>
+        </w:rPr>
+        <w:t>, y otros tipos de juegos para estudiar las distintas mecánicas que caracterizan a cada uno de ellos</w:t>
+      </w:r>
+      <w:bookmarkEnd w:id="0"/>
+      <w:r>
+        <w:rPr>
+          <w:rFonts w:ascii="Times New Roman" w:hAnsi="Times New Roman" w:cs="Times New Roman"/>
+          <w:sz w:val="24"/>
+          <w:szCs w:val="24"/>
+        </w:rPr>
+        <w:t>.</w:t>
+      </w:r>
+      <w:bookmarkEnd w:id="1"/>
+    </w:p>
+    <w:p>
+      <w:pPr>
+        <w:spacing w:line="252" w:lineRule="auto"/>
         <w:rPr>
           <w:rFonts w:ascii="Times New Roman" w:hAnsi="Times New Roman" w:cs="Times New Roman"/>
           <w:b/>
@@ -1773,11 +2446,7 @@
           <w:szCs w:val="24"/>
         </w:rPr>
       </w:pPr>
-    </w:p>
-    <w:p>
-      <w:pPr>
-        <w:spacing w:line="252" w:lineRule="auto"/>
-        <w:jc w:val="center"/>
+      <w:r>
         <w:rPr>
           <w:rFonts w:ascii="Times New Roman" w:hAnsi="Times New Roman" w:cs="Times New Roman"/>
           <w:b/>
@@ -1785,12 +2454,9 @@
           <w:sz w:val="24"/>
           <w:szCs w:val="24"/>
         </w:rPr>
-      </w:pPr>
-    </w:p>
-    <w:p>
-      <w:pPr>
-        <w:spacing w:line="252" w:lineRule="auto"/>
-        <w:jc w:val="center"/>
+        <w:br w:type="column"/>
+      </w:r>
+      <w:r>
         <w:rPr>
           <w:rFonts w:ascii="Times New Roman" w:hAnsi="Times New Roman" w:cs="Times New Roman"/>
           <w:b/>
@@ -1798,681 +2464,312 @@
           <w:sz w:val="24"/>
           <w:szCs w:val="24"/>
         </w:rPr>
-      </w:pPr>
-    </w:p>
-    <w:p>
-      <w:pPr>
-        <w:spacing w:line="252" w:lineRule="auto"/>
-        <w:jc w:val="center"/>
+        <w:t>Referencias</w:t>
+      </w:r>
+    </w:p>
+    <w:p>
+      <w:pPr>
+        <w:spacing w:line="252" w:lineRule="auto"/>
+        <w:rPr>
+          <w:rFonts w:ascii="Times New Roman" w:hAnsi="Times New Roman" w:cs="Times New Roman"/>
+          <w:sz w:val="24"/>
+          <w:szCs w:val="24"/>
+          <w:lang w:val="en-US"/>
+        </w:rPr>
+      </w:pPr>
+      <w:r>
+        <w:rPr>
+          <w:rFonts w:ascii="Times New Roman" w:hAnsi="Times New Roman" w:cs="Times New Roman"/>
+          <w:sz w:val="24"/>
+          <w:szCs w:val="24"/>
+        </w:rPr>
+        <w:t xml:space="preserve">[1] Iberdrola (s/f). ¿Por qué tus hijos sí deberían jugar a videojuegos? </w:t>
+      </w:r>
+      <w:r>
+        <w:rPr>
+          <w:rFonts w:ascii="Times New Roman" w:hAnsi="Times New Roman" w:cs="Times New Roman"/>
+          <w:sz w:val="24"/>
+          <w:szCs w:val="24"/>
+          <w:lang w:val="en-US"/>
+        </w:rPr>
+        <w:t>[Online]. Available: https://www.iberdrola.com/talento/beneficios-videojuegos-aprendizaje</w:t>
+      </w:r>
+    </w:p>
+    <w:p>
+      <w:pPr>
+        <w:spacing w:line="252" w:lineRule="auto"/>
+        <w:rPr>
+          <w:rFonts w:ascii="Times New Roman" w:hAnsi="Times New Roman" w:cs="Times New Roman"/>
+          <w:sz w:val="24"/>
+          <w:szCs w:val="24"/>
+        </w:rPr>
+      </w:pPr>
+      <w:r>
+        <w:rPr>
+          <w:rFonts w:ascii="Times New Roman" w:hAnsi="Times New Roman" w:cs="Times New Roman"/>
+          <w:sz w:val="24"/>
+          <w:szCs w:val="24"/>
+          <w:lang w:val="en-US"/>
+        </w:rPr>
+        <w:t xml:space="preserve">[2] IFEMA. </w:t>
+      </w:r>
+      <w:r>
+        <w:rPr>
+          <w:rFonts w:ascii="Times New Roman" w:hAnsi="Times New Roman" w:cs="Times New Roman"/>
+          <w:sz w:val="24"/>
+          <w:szCs w:val="24"/>
+        </w:rPr>
+        <w:t xml:space="preserve">(2020, diciembre, 15). Beneficios que pueden aportarte los videojuegos [Online]. </w:t>
+      </w:r>
+      <w:proofErr w:type="spellStart"/>
+      <w:r>
+        <w:rPr>
+          <w:rFonts w:ascii="Times New Roman" w:hAnsi="Times New Roman" w:cs="Times New Roman"/>
+          <w:sz w:val="24"/>
+          <w:szCs w:val="24"/>
+        </w:rPr>
+        <w:t>Available</w:t>
+      </w:r>
+      <w:proofErr w:type="spellEnd"/>
+      <w:r>
+        <w:rPr>
+          <w:rFonts w:ascii="Times New Roman" w:hAnsi="Times New Roman" w:cs="Times New Roman"/>
+          <w:sz w:val="24"/>
+          <w:szCs w:val="24"/>
+        </w:rPr>
+        <w:t>: https://www.ifema.es/noticias/videojuegos/beneficios-videojuegos</w:t>
+      </w:r>
+    </w:p>
+    <w:p>
+      <w:pPr>
+        <w:spacing w:line="252" w:lineRule="auto"/>
+        <w:rPr>
+          <w:rFonts w:ascii="Times New Roman" w:hAnsi="Times New Roman" w:cs="Times New Roman"/>
+          <w:sz w:val="24"/>
+          <w:szCs w:val="24"/>
+          <w:lang w:val="en-US"/>
+        </w:rPr>
+      </w:pPr>
+      <w:r>
+        <w:rPr>
+          <w:rFonts w:ascii="Times New Roman" w:hAnsi="Times New Roman" w:cs="Times New Roman"/>
+          <w:sz w:val="24"/>
+          <w:szCs w:val="24"/>
+        </w:rPr>
+        <w:t>[3] F. Machuca (2021, mayo, 20). ¿Qué es Python? El lenguaje de programación más popular para aprender en 2021</w:t>
+      </w:r>
+      <w:r>
+        <w:rPr>
+          <w:rFonts w:ascii="Times New Roman" w:hAnsi="Times New Roman" w:cs="Times New Roman"/>
+          <w:sz w:val="24"/>
+          <w:szCs w:val="24"/>
+        </w:rPr>
+        <w:t xml:space="preserve"> [Online]. </w:t>
+      </w:r>
+      <w:r>
+        <w:rPr>
+          <w:rFonts w:ascii="Times New Roman" w:hAnsi="Times New Roman" w:cs="Times New Roman"/>
+          <w:sz w:val="24"/>
+          <w:szCs w:val="24"/>
+          <w:lang w:val="en-US"/>
+        </w:rPr>
+        <w:t>Available:</w:t>
+      </w:r>
+      <w:r>
+        <w:rPr>
+          <w:rFonts w:ascii="Times New Roman" w:hAnsi="Times New Roman" w:cs="Times New Roman"/>
+          <w:sz w:val="24"/>
+          <w:szCs w:val="24"/>
+          <w:lang w:val="en-US"/>
+        </w:rPr>
+        <w:t xml:space="preserve"> </w:t>
+      </w:r>
+      <w:r>
+        <w:rPr>
+          <w:rFonts w:ascii="Times New Roman" w:hAnsi="Times New Roman" w:cs="Times New Roman"/>
+          <w:sz w:val="24"/>
+          <w:szCs w:val="24"/>
+          <w:lang w:val="en-US"/>
+        </w:rPr>
+        <w:t>https://www.crehana.com/mx/blog/web/que-es-python/</w:t>
+      </w:r>
+    </w:p>
+    <w:p>
+      <w:pPr>
+        <w:spacing w:line="252" w:lineRule="auto"/>
+        <w:rPr>
+          <w:rFonts w:ascii="Times New Roman" w:hAnsi="Times New Roman" w:cs="Times New Roman"/>
+          <w:sz w:val="24"/>
+          <w:szCs w:val="24"/>
+          <w:lang w:val="en-US"/>
+        </w:rPr>
+      </w:pPr>
+      <w:r>
+        <w:rPr>
+          <w:rFonts w:ascii="Times New Roman" w:hAnsi="Times New Roman" w:cs="Times New Roman"/>
+          <w:sz w:val="24"/>
+          <w:szCs w:val="24"/>
+        </w:rPr>
+        <w:t xml:space="preserve">[4] Programo Ergo </w:t>
+      </w:r>
+      <w:proofErr w:type="gramStart"/>
+      <w:r>
+        <w:rPr>
+          <w:rFonts w:ascii="Times New Roman" w:hAnsi="Times New Roman" w:cs="Times New Roman"/>
+          <w:sz w:val="24"/>
+          <w:szCs w:val="24"/>
+        </w:rPr>
+        <w:t>Sum</w:t>
+      </w:r>
+      <w:proofErr w:type="gramEnd"/>
+      <w:r>
+        <w:rPr>
+          <w:rFonts w:ascii="Times New Roman" w:hAnsi="Times New Roman" w:cs="Times New Roman"/>
+          <w:sz w:val="24"/>
+          <w:szCs w:val="24"/>
+        </w:rPr>
+        <w:t xml:space="preserve"> (2021). Curso de programación de videojuegos con </w:t>
+      </w:r>
+      <w:proofErr w:type="spellStart"/>
+      <w:r>
+        <w:rPr>
+          <w:rFonts w:ascii="Times New Roman" w:hAnsi="Times New Roman" w:cs="Times New Roman"/>
+          <w:sz w:val="24"/>
+          <w:szCs w:val="24"/>
+        </w:rPr>
+        <w:t>PyGame</w:t>
+      </w:r>
+      <w:proofErr w:type="spellEnd"/>
+      <w:r>
+        <w:rPr>
+          <w:rFonts w:ascii="Times New Roman" w:hAnsi="Times New Roman" w:cs="Times New Roman"/>
+          <w:sz w:val="24"/>
+          <w:szCs w:val="24"/>
+        </w:rPr>
+        <w:t xml:space="preserve"> [Online]. </w:t>
+      </w:r>
+      <w:r>
+        <w:rPr>
+          <w:rFonts w:ascii="Times New Roman" w:hAnsi="Times New Roman" w:cs="Times New Roman"/>
+          <w:sz w:val="24"/>
+          <w:szCs w:val="24"/>
+          <w:lang w:val="en-US"/>
+        </w:rPr>
+        <w:t>Available: https://www.programoergosum.com/cursos-online/raspberry-pi/246-videojuegos-en-python-con-pygame/que-es-pygame</w:t>
+      </w:r>
+    </w:p>
+    <w:p>
+      <w:pPr>
+        <w:spacing w:line="252" w:lineRule="auto"/>
+        <w:rPr>
+          <w:rFonts w:ascii="Times New Roman" w:hAnsi="Times New Roman" w:cs="Times New Roman"/>
+          <w:sz w:val="24"/>
+          <w:szCs w:val="24"/>
+          <w:lang w:val="en-US"/>
+        </w:rPr>
+      </w:pPr>
+      <w:r>
+        <w:rPr>
+          <w:rFonts w:ascii="Times New Roman" w:hAnsi="Times New Roman" w:cs="Times New Roman"/>
+          <w:sz w:val="24"/>
+          <w:szCs w:val="24"/>
+          <w:lang w:val="en-US"/>
+        </w:rPr>
+        <w:t xml:space="preserve">[5] R. V. (2019, Abril, 23). Sprites [Online]. Available: </w:t>
+      </w:r>
+      <w:r>
+        <w:rPr>
+          <w:rFonts w:ascii="Times New Roman" w:hAnsi="Times New Roman" w:cs="Times New Roman"/>
+          <w:sz w:val="24"/>
+          <w:szCs w:val="24"/>
+          <w:lang w:val="en-US"/>
+        </w:rPr>
+        <w:t>https://www.geekno.com/glosario/sprites</w:t>
+      </w:r>
+    </w:p>
+    <w:p>
+      <w:pPr>
+        <w:spacing w:line="252" w:lineRule="auto"/>
+        <w:rPr>
+          <w:rFonts w:ascii="Times New Roman" w:hAnsi="Times New Roman" w:cs="Times New Roman"/>
+          <w:sz w:val="24"/>
+          <w:szCs w:val="24"/>
+          <w:lang w:val="en-US"/>
+        </w:rPr>
+      </w:pPr>
+      <w:r>
+        <w:rPr>
+          <w:rFonts w:ascii="Times New Roman" w:hAnsi="Times New Roman" w:cs="Times New Roman"/>
+          <w:sz w:val="24"/>
+          <w:szCs w:val="24"/>
+          <w:lang w:val="en-US"/>
+        </w:rPr>
+        <w:t>[6] Richter, F. (2019). Fortnite World Champion Bags $3 Million Prize [Online]. Available</w:t>
+      </w:r>
+      <w:r>
+        <w:rPr>
+          <w:rFonts w:ascii="Times New Roman" w:hAnsi="Times New Roman" w:cs="Times New Roman"/>
+          <w:sz w:val="24"/>
+          <w:szCs w:val="24"/>
+          <w:lang w:val="en-US"/>
+        </w:rPr>
+        <w:t xml:space="preserve"> </w:t>
+      </w:r>
+      <w:r>
+        <w:rPr>
+          <w:rFonts w:ascii="Times New Roman" w:hAnsi="Times New Roman" w:cs="Times New Roman"/>
+          <w:sz w:val="24"/>
+          <w:szCs w:val="24"/>
+          <w:lang w:val="en-US"/>
+        </w:rPr>
+        <w:t>https://www.statista.com/chart/17607/fortnite-world-cup-prize-money-in-perspective/</w:t>
+      </w:r>
+    </w:p>
+    <w:p>
+      <w:pPr>
+        <w:spacing w:line="252" w:lineRule="auto"/>
+        <w:rPr>
+          <w:rFonts w:ascii="Times New Roman" w:hAnsi="Times New Roman" w:cs="Times New Roman"/>
+          <w:sz w:val="24"/>
+          <w:szCs w:val="24"/>
+          <w:lang w:val="en-US"/>
+        </w:rPr>
+      </w:pPr>
+      <w:r>
+        <w:rPr>
+          <w:rFonts w:ascii="Times New Roman" w:hAnsi="Times New Roman" w:cs="Times New Roman"/>
+          <w:sz w:val="24"/>
+          <w:szCs w:val="24"/>
+          <w:lang w:val="en-US"/>
+        </w:rPr>
+        <w:t>[7] Feldman, S. (2019). The Most Popular Programming Languages [Online]. Available</w:t>
+      </w:r>
+      <w:r>
+        <w:rPr>
+          <w:lang w:val="en-US"/>
+        </w:rPr>
+        <w:t xml:space="preserve"> </w:t>
+      </w:r>
+      <w:r>
+        <w:rPr>
+          <w:rFonts w:ascii="Times New Roman" w:hAnsi="Times New Roman" w:cs="Times New Roman"/>
+          <w:sz w:val="24"/>
+          <w:szCs w:val="24"/>
+          <w:lang w:val="en-US"/>
+        </w:rPr>
+        <w:t>https://www.statista.com/chart/17607/fortnite-world-cup-prize-money-in-perspective/</w:t>
+      </w:r>
+    </w:p>
+    <w:p>
+      <w:pPr>
+        <w:spacing w:line="252" w:lineRule="auto"/>
         <w:rPr>
           <w:rFonts w:ascii="Times New Roman" w:hAnsi="Times New Roman" w:cs="Times New Roman"/>
           <w:b/>
           <w:bCs/>
           <w:sz w:val="24"/>
           <w:szCs w:val="24"/>
-        </w:rPr>
-      </w:pPr>
-    </w:p>
-    <w:p>
-      <w:pPr>
-        <w:spacing w:line="252" w:lineRule="auto"/>
-        <w:jc w:val="center"/>
-        <w:rPr>
-          <w:rFonts w:ascii="Times New Roman" w:hAnsi="Times New Roman" w:cs="Times New Roman"/>
-          <w:b/>
-          <w:bCs/>
-          <w:sz w:val="24"/>
-          <w:szCs w:val="24"/>
-        </w:rPr>
-      </w:pPr>
-    </w:p>
-    <w:p>
-      <w:pPr>
-        <w:spacing w:line="252" w:lineRule="auto"/>
-        <w:jc w:val="center"/>
-        <w:rPr>
-          <w:rFonts w:ascii="Times New Roman" w:hAnsi="Times New Roman" w:cs="Times New Roman"/>
-          <w:b/>
-          <w:bCs/>
-          <w:sz w:val="24"/>
-          <w:szCs w:val="24"/>
-        </w:rPr>
-      </w:pPr>
-    </w:p>
-    <w:p>
-      <w:pPr>
-        <w:spacing w:line="252" w:lineRule="auto"/>
-        <w:jc w:val="center"/>
-        <w:rPr>
-          <w:rFonts w:ascii="Times New Roman" w:hAnsi="Times New Roman" w:cs="Times New Roman"/>
-          <w:b/>
-          <w:bCs/>
-          <w:sz w:val="24"/>
-          <w:szCs w:val="24"/>
-        </w:rPr>
-      </w:pPr>
-    </w:p>
-    <w:p>
-      <w:pPr>
-        <w:spacing w:line="252" w:lineRule="auto"/>
-        <w:jc w:val="center"/>
-        <w:rPr>
-          <w:rFonts w:ascii="Times New Roman" w:hAnsi="Times New Roman" w:cs="Times New Roman"/>
-          <w:b/>
-          <w:bCs/>
-          <w:sz w:val="24"/>
-          <w:szCs w:val="24"/>
-        </w:rPr>
-      </w:pPr>
-    </w:p>
-    <w:p>
-      <w:pPr>
-        <w:spacing w:line="252" w:lineRule="auto"/>
-        <w:jc w:val="center"/>
-        <w:rPr>
-          <w:rFonts w:ascii="Times New Roman" w:hAnsi="Times New Roman" w:cs="Times New Roman"/>
-          <w:b/>
-          <w:bCs/>
-          <w:sz w:val="24"/>
-          <w:szCs w:val="24"/>
-        </w:rPr>
-      </w:pPr>
-    </w:p>
-    <w:p>
-      <w:pPr>
-        <w:spacing w:line="252" w:lineRule="auto"/>
-        <w:jc w:val="center"/>
-        <w:rPr>
-          <w:rFonts w:ascii="Times New Roman" w:hAnsi="Times New Roman" w:cs="Times New Roman"/>
-          <w:b/>
-          <w:bCs/>
-          <w:sz w:val="24"/>
-          <w:szCs w:val="24"/>
-        </w:rPr>
-      </w:pPr>
-    </w:p>
-    <w:p>
-      <w:pPr>
-        <w:spacing w:line="252" w:lineRule="auto"/>
-        <w:jc w:val="center"/>
-        <w:rPr>
-          <w:rFonts w:ascii="Times New Roman" w:hAnsi="Times New Roman" w:cs="Times New Roman"/>
-          <w:b/>
-          <w:bCs/>
-          <w:sz w:val="24"/>
-          <w:szCs w:val="24"/>
-        </w:rPr>
-      </w:pPr>
-    </w:p>
-    <w:p>
-      <w:pPr>
-        <w:spacing w:line="252" w:lineRule="auto"/>
-        <w:jc w:val="center"/>
-        <w:rPr>
-          <w:rFonts w:ascii="Times New Roman" w:hAnsi="Times New Roman" w:cs="Times New Roman"/>
-          <w:b/>
-          <w:bCs/>
-          <w:sz w:val="24"/>
-          <w:szCs w:val="24"/>
-        </w:rPr>
-      </w:pPr>
-    </w:p>
-    <w:p>
-      <w:pPr>
-        <w:spacing w:line="252" w:lineRule="auto"/>
-        <w:jc w:val="center"/>
-        <w:rPr>
-          <w:rFonts w:ascii="Times New Roman" w:hAnsi="Times New Roman" w:cs="Times New Roman"/>
-          <w:b/>
-          <w:bCs/>
-          <w:sz w:val="24"/>
-          <w:szCs w:val="24"/>
-        </w:rPr>
-      </w:pPr>
-    </w:p>
-    <w:p>
-      <w:pPr>
-        <w:spacing w:line="252" w:lineRule="auto"/>
-        <w:jc w:val="center"/>
-        <w:rPr>
-          <w:rFonts w:ascii="Times New Roman" w:hAnsi="Times New Roman" w:cs="Times New Roman"/>
-          <w:b/>
-          <w:bCs/>
-          <w:sz w:val="24"/>
-          <w:szCs w:val="24"/>
-        </w:rPr>
-      </w:pPr>
-    </w:p>
-    <w:p>
-      <w:pPr>
-        <w:spacing w:line="252" w:lineRule="auto"/>
-        <w:jc w:val="center"/>
-        <w:rPr>
-          <w:rFonts w:ascii="Times New Roman" w:hAnsi="Times New Roman" w:cs="Times New Roman"/>
-          <w:b/>
-          <w:bCs/>
-          <w:sz w:val="24"/>
-          <w:szCs w:val="24"/>
-        </w:rPr>
-      </w:pPr>
-    </w:p>
-    <w:p>
-      <w:pPr>
-        <w:spacing w:line="252" w:lineRule="auto"/>
-        <w:jc w:val="center"/>
-        <w:rPr>
-          <w:rFonts w:ascii="Times New Roman" w:hAnsi="Times New Roman" w:cs="Times New Roman"/>
-          <w:b/>
-          <w:bCs/>
-          <w:sz w:val="24"/>
-          <w:szCs w:val="24"/>
-        </w:rPr>
-      </w:pPr>
-    </w:p>
-    <w:p>
-      <w:pPr>
-        <w:spacing w:line="252" w:lineRule="auto"/>
-        <w:jc w:val="center"/>
-        <w:rPr>
-          <w:rFonts w:ascii="Times New Roman" w:hAnsi="Times New Roman" w:cs="Times New Roman"/>
-          <w:b/>
-          <w:bCs/>
-          <w:sz w:val="24"/>
-          <w:szCs w:val="24"/>
-        </w:rPr>
-      </w:pPr>
-    </w:p>
-    <w:p>
-      <w:pPr>
-        <w:spacing w:line="252" w:lineRule="auto"/>
-        <w:jc w:val="center"/>
-        <w:rPr>
-          <w:rFonts w:ascii="Times New Roman" w:hAnsi="Times New Roman" w:cs="Times New Roman"/>
-          <w:b/>
-          <w:bCs/>
-          <w:sz w:val="24"/>
-          <w:szCs w:val="24"/>
-        </w:rPr>
-      </w:pPr>
-    </w:p>
-    <w:p>
-      <w:pPr>
-        <w:spacing w:line="252" w:lineRule="auto"/>
-        <w:jc w:val="center"/>
-        <w:rPr>
-          <w:rFonts w:ascii="Times New Roman" w:hAnsi="Times New Roman" w:cs="Times New Roman"/>
-          <w:b/>
-          <w:bCs/>
-          <w:sz w:val="24"/>
-          <w:szCs w:val="24"/>
-        </w:rPr>
-      </w:pPr>
-    </w:p>
-    <w:p>
-      <w:pPr>
-        <w:spacing w:line="252" w:lineRule="auto"/>
-        <w:jc w:val="center"/>
-        <w:rPr>
-          <w:rFonts w:ascii="Times New Roman" w:hAnsi="Times New Roman" w:cs="Times New Roman"/>
-          <w:b/>
-          <w:bCs/>
-          <w:sz w:val="24"/>
-          <w:szCs w:val="24"/>
-        </w:rPr>
-      </w:pPr>
-    </w:p>
-    <w:p>
-      <w:pPr>
-        <w:spacing w:line="252" w:lineRule="auto"/>
-        <w:jc w:val="center"/>
-        <w:rPr>
-          <w:rFonts w:ascii="Times New Roman" w:hAnsi="Times New Roman" w:cs="Times New Roman"/>
-          <w:b/>
-          <w:bCs/>
-          <w:sz w:val="24"/>
-          <w:szCs w:val="24"/>
-        </w:rPr>
-      </w:pPr>
-    </w:p>
-    <w:p>
-      <w:pPr>
-        <w:spacing w:line="252" w:lineRule="auto"/>
-        <w:jc w:val="center"/>
-        <w:rPr>
-          <w:rFonts w:ascii="Times New Roman" w:hAnsi="Times New Roman" w:cs="Times New Roman"/>
-          <w:b/>
-          <w:bCs/>
-          <w:sz w:val="24"/>
-          <w:szCs w:val="24"/>
-        </w:rPr>
-      </w:pPr>
-    </w:p>
-    <w:p>
-      <w:pPr>
-        <w:spacing w:line="252" w:lineRule="auto"/>
-        <w:jc w:val="center"/>
-        <w:rPr>
-          <w:rFonts w:ascii="Times New Roman" w:hAnsi="Times New Roman" w:cs="Times New Roman"/>
-          <w:b/>
-          <w:bCs/>
-          <w:sz w:val="24"/>
-          <w:szCs w:val="24"/>
-        </w:rPr>
-      </w:pPr>
-    </w:p>
-    <w:p>
-      <w:pPr>
-        <w:spacing w:line="252" w:lineRule="auto"/>
-        <w:jc w:val="center"/>
-        <w:rPr>
-          <w:rFonts w:ascii="Times New Roman" w:hAnsi="Times New Roman" w:cs="Times New Roman"/>
-          <w:b/>
-          <w:bCs/>
-          <w:sz w:val="24"/>
-          <w:szCs w:val="24"/>
-        </w:rPr>
-      </w:pPr>
-    </w:p>
-    <w:p>
-      <w:pPr>
-        <w:spacing w:line="252" w:lineRule="auto"/>
-        <w:jc w:val="center"/>
-        <w:rPr>
-          <w:rFonts w:ascii="Times New Roman" w:hAnsi="Times New Roman" w:cs="Times New Roman"/>
-          <w:b/>
-          <w:bCs/>
-          <w:sz w:val="24"/>
-          <w:szCs w:val="24"/>
-        </w:rPr>
-      </w:pPr>
-    </w:p>
-    <w:p>
-      <w:pPr>
-        <w:spacing w:line="252" w:lineRule="auto"/>
-        <w:jc w:val="center"/>
-        <w:rPr>
-          <w:rFonts w:ascii="Times New Roman" w:hAnsi="Times New Roman" w:cs="Times New Roman"/>
-          <w:b/>
-          <w:bCs/>
-          <w:sz w:val="24"/>
-          <w:szCs w:val="24"/>
-        </w:rPr>
-      </w:pPr>
-    </w:p>
-    <w:p>
-      <w:pPr>
-        <w:spacing w:line="252" w:lineRule="auto"/>
-        <w:jc w:val="center"/>
-        <w:rPr>
-          <w:rFonts w:ascii="Times New Roman" w:hAnsi="Times New Roman" w:cs="Times New Roman"/>
-          <w:b/>
-          <w:bCs/>
-          <w:sz w:val="24"/>
-          <w:szCs w:val="24"/>
-        </w:rPr>
-      </w:pPr>
-    </w:p>
-    <w:p>
-      <w:pPr>
-        <w:spacing w:line="252" w:lineRule="auto"/>
-        <w:jc w:val="center"/>
-        <w:rPr>
-          <w:rFonts w:ascii="Times New Roman" w:hAnsi="Times New Roman" w:cs="Times New Roman"/>
-          <w:b/>
-          <w:bCs/>
-          <w:sz w:val="24"/>
-          <w:szCs w:val="24"/>
-        </w:rPr>
-      </w:pPr>
-    </w:p>
-    <w:p>
-      <w:pPr>
-        <w:spacing w:line="252" w:lineRule="auto"/>
-        <w:jc w:val="center"/>
-        <w:rPr>
-          <w:rFonts w:ascii="Times New Roman" w:hAnsi="Times New Roman" w:cs="Times New Roman"/>
-          <w:b/>
-          <w:bCs/>
-          <w:sz w:val="24"/>
-          <w:szCs w:val="24"/>
-        </w:rPr>
-      </w:pPr>
-    </w:p>
-    <w:p>
-      <w:pPr>
-        <w:spacing w:line="252" w:lineRule="auto"/>
-        <w:jc w:val="center"/>
-        <w:rPr>
-          <w:rFonts w:ascii="Times New Roman" w:hAnsi="Times New Roman" w:cs="Times New Roman"/>
-          <w:b/>
-          <w:bCs/>
-          <w:sz w:val="24"/>
-          <w:szCs w:val="24"/>
-        </w:rPr>
-      </w:pPr>
-    </w:p>
-    <w:p>
-      <w:pPr>
-        <w:spacing w:line="252" w:lineRule="auto"/>
-        <w:jc w:val="center"/>
-        <w:rPr>
-          <w:rFonts w:ascii="Times New Roman" w:hAnsi="Times New Roman" w:cs="Times New Roman"/>
-          <w:b/>
-          <w:bCs/>
-          <w:sz w:val="24"/>
-          <w:szCs w:val="24"/>
-        </w:rPr>
-      </w:pPr>
-    </w:p>
-    <w:p>
-      <w:pPr>
-        <w:spacing w:line="252" w:lineRule="auto"/>
-        <w:jc w:val="center"/>
-        <w:rPr>
-          <w:rFonts w:ascii="Times New Roman" w:hAnsi="Times New Roman" w:cs="Times New Roman"/>
-          <w:b/>
-          <w:bCs/>
-          <w:sz w:val="24"/>
-          <w:szCs w:val="24"/>
-        </w:rPr>
-      </w:pPr>
-    </w:p>
-    <w:p>
-      <w:pPr>
-        <w:spacing w:line="252" w:lineRule="auto"/>
-        <w:jc w:val="center"/>
-        <w:rPr>
-          <w:rFonts w:ascii="Times New Roman" w:hAnsi="Times New Roman" w:cs="Times New Roman"/>
-          <w:b/>
-          <w:bCs/>
-          <w:sz w:val="24"/>
-          <w:szCs w:val="24"/>
-        </w:rPr>
-      </w:pPr>
-    </w:p>
-    <w:p>
-      <w:pPr>
-        <w:spacing w:line="252" w:lineRule="auto"/>
-        <w:jc w:val="center"/>
-        <w:rPr>
-          <w:rFonts w:ascii="Times New Roman" w:hAnsi="Times New Roman" w:cs="Times New Roman"/>
-          <w:b/>
-          <w:bCs/>
-          <w:sz w:val="24"/>
-          <w:szCs w:val="24"/>
-        </w:rPr>
-      </w:pPr>
-    </w:p>
-    <w:p>
-      <w:pPr>
-        <w:spacing w:line="252" w:lineRule="auto"/>
-        <w:jc w:val="center"/>
-        <w:rPr>
-          <w:rFonts w:ascii="Times New Roman" w:hAnsi="Times New Roman" w:cs="Times New Roman"/>
-          <w:b/>
-          <w:bCs/>
-          <w:sz w:val="24"/>
-          <w:szCs w:val="24"/>
-        </w:rPr>
-      </w:pPr>
-    </w:p>
-    <w:p>
-      <w:pPr>
-        <w:spacing w:line="252" w:lineRule="auto"/>
-        <w:jc w:val="center"/>
-        <w:rPr>
-          <w:rFonts w:ascii="Times New Roman" w:hAnsi="Times New Roman" w:cs="Times New Roman"/>
-          <w:b/>
-          <w:bCs/>
-          <w:sz w:val="24"/>
-          <w:szCs w:val="24"/>
-        </w:rPr>
-      </w:pPr>
-    </w:p>
-    <w:p>
-      <w:pPr>
-        <w:spacing w:line="252" w:lineRule="auto"/>
-        <w:jc w:val="center"/>
-        <w:rPr>
-          <w:rFonts w:ascii="Times New Roman" w:hAnsi="Times New Roman" w:cs="Times New Roman"/>
-          <w:b/>
-          <w:bCs/>
-          <w:sz w:val="24"/>
-          <w:szCs w:val="24"/>
-        </w:rPr>
-      </w:pPr>
-    </w:p>
-    <w:p>
-      <w:pPr>
-        <w:spacing w:line="252" w:lineRule="auto"/>
-        <w:jc w:val="center"/>
-        <w:rPr>
-          <w:rFonts w:ascii="Times New Roman" w:hAnsi="Times New Roman" w:cs="Times New Roman"/>
-          <w:b/>
-          <w:bCs/>
-          <w:sz w:val="24"/>
-          <w:szCs w:val="24"/>
-        </w:rPr>
-      </w:pPr>
-    </w:p>
-    <w:p>
-      <w:pPr>
-        <w:spacing w:line="252" w:lineRule="auto"/>
-        <w:jc w:val="center"/>
-        <w:rPr>
-          <w:rFonts w:ascii="Times New Roman" w:hAnsi="Times New Roman" w:cs="Times New Roman"/>
-          <w:b/>
-          <w:bCs/>
-          <w:sz w:val="24"/>
-          <w:szCs w:val="24"/>
-        </w:rPr>
-      </w:pPr>
-    </w:p>
-    <w:p>
-      <w:pPr>
-        <w:spacing w:line="252" w:lineRule="auto"/>
-        <w:jc w:val="center"/>
-        <w:rPr>
-          <w:rFonts w:ascii="Times New Roman" w:hAnsi="Times New Roman" w:cs="Times New Roman"/>
-          <w:b/>
-          <w:bCs/>
-          <w:sz w:val="24"/>
-          <w:szCs w:val="24"/>
-        </w:rPr>
-      </w:pPr>
-    </w:p>
-    <w:p>
-      <w:pPr>
-        <w:spacing w:line="252" w:lineRule="auto"/>
-        <w:jc w:val="center"/>
-        <w:rPr>
-          <w:rFonts w:ascii="Times New Roman" w:hAnsi="Times New Roman" w:cs="Times New Roman"/>
-          <w:b/>
-          <w:bCs/>
-          <w:sz w:val="24"/>
-          <w:szCs w:val="24"/>
-        </w:rPr>
-      </w:pPr>
-    </w:p>
-    <w:p>
-      <w:pPr>
-        <w:spacing w:line="252" w:lineRule="auto"/>
-        <w:jc w:val="center"/>
-        <w:rPr>
-          <w:rFonts w:ascii="Times New Roman" w:hAnsi="Times New Roman" w:cs="Times New Roman"/>
-          <w:b/>
-          <w:bCs/>
-          <w:sz w:val="24"/>
-          <w:szCs w:val="24"/>
-        </w:rPr>
-      </w:pPr>
-    </w:p>
-    <w:p>
-      <w:pPr>
-        <w:spacing w:line="252" w:lineRule="auto"/>
-        <w:jc w:val="center"/>
-        <w:rPr>
-          <w:rFonts w:ascii="Times New Roman" w:hAnsi="Times New Roman" w:cs="Times New Roman"/>
-          <w:b/>
-          <w:bCs/>
-          <w:sz w:val="24"/>
-          <w:szCs w:val="24"/>
-        </w:rPr>
-      </w:pPr>
-    </w:p>
-    <w:p>
-      <w:pPr>
-        <w:spacing w:line="252" w:lineRule="auto"/>
-        <w:jc w:val="center"/>
-        <w:rPr>
-          <w:rFonts w:ascii="Times New Roman" w:hAnsi="Times New Roman" w:cs="Times New Roman"/>
-          <w:b/>
-          <w:bCs/>
-          <w:sz w:val="24"/>
-          <w:szCs w:val="24"/>
-        </w:rPr>
-      </w:pPr>
-    </w:p>
-    <w:p>
-      <w:pPr>
-        <w:spacing w:line="252" w:lineRule="auto"/>
-        <w:jc w:val="center"/>
-        <w:rPr>
-          <w:rFonts w:ascii="Times New Roman" w:hAnsi="Times New Roman" w:cs="Times New Roman"/>
-          <w:b/>
-          <w:bCs/>
-          <w:sz w:val="24"/>
-          <w:szCs w:val="24"/>
-        </w:rPr>
-      </w:pPr>
-    </w:p>
-    <w:p>
-      <w:pPr>
-        <w:spacing w:line="252" w:lineRule="auto"/>
-        <w:jc w:val="center"/>
-        <w:rPr>
-          <w:rFonts w:ascii="Times New Roman" w:hAnsi="Times New Roman" w:cs="Times New Roman"/>
-          <w:b/>
-          <w:bCs/>
-          <w:sz w:val="24"/>
-          <w:szCs w:val="24"/>
-        </w:rPr>
-      </w:pPr>
-    </w:p>
-    <w:p>
-      <w:pPr>
-        <w:spacing w:line="252" w:lineRule="auto"/>
-        <w:jc w:val="center"/>
-        <w:rPr>
-          <w:rFonts w:ascii="Times New Roman" w:hAnsi="Times New Roman" w:cs="Times New Roman"/>
-          <w:b/>
-          <w:bCs/>
-          <w:sz w:val="24"/>
-          <w:szCs w:val="24"/>
-        </w:rPr>
-      </w:pPr>
-    </w:p>
-    <w:p>
-      <w:pPr>
-        <w:spacing w:line="252" w:lineRule="auto"/>
-        <w:jc w:val="center"/>
-        <w:rPr>
-          <w:rFonts w:ascii="Times New Roman" w:hAnsi="Times New Roman" w:cs="Times New Roman"/>
-          <w:b/>
-          <w:bCs/>
-          <w:sz w:val="24"/>
-          <w:szCs w:val="24"/>
-        </w:rPr>
-      </w:pPr>
-    </w:p>
-    <w:p>
-      <w:pPr>
-        <w:spacing w:line="252" w:lineRule="auto"/>
-        <w:jc w:val="center"/>
-        <w:rPr>
-          <w:rFonts w:ascii="Times New Roman" w:hAnsi="Times New Roman" w:cs="Times New Roman"/>
-          <w:b/>
-          <w:bCs/>
-          <w:sz w:val="24"/>
-          <w:szCs w:val="24"/>
-        </w:rPr>
-      </w:pPr>
-    </w:p>
-    <w:p>
-      <w:pPr>
-        <w:spacing w:line="252" w:lineRule="auto"/>
-        <w:jc w:val="center"/>
-        <w:rPr>
-          <w:rFonts w:ascii="Times New Roman" w:hAnsi="Times New Roman" w:cs="Times New Roman"/>
-          <w:b/>
-          <w:bCs/>
-          <w:sz w:val="24"/>
-          <w:szCs w:val="24"/>
-        </w:rPr>
-      </w:pPr>
-    </w:p>
-    <w:p>
-      <w:pPr>
-        <w:spacing w:line="252" w:lineRule="auto"/>
-        <w:jc w:val="center"/>
-        <w:rPr>
-          <w:rFonts w:ascii="Times New Roman" w:hAnsi="Times New Roman" w:cs="Times New Roman"/>
-          <w:b/>
-          <w:bCs/>
-          <w:sz w:val="24"/>
-          <w:szCs w:val="24"/>
-        </w:rPr>
-      </w:pPr>
-    </w:p>
-    <w:p>
-      <w:pPr>
-        <w:spacing w:line="252" w:lineRule="auto"/>
-        <w:jc w:val="center"/>
-        <w:rPr>
-          <w:rFonts w:ascii="Times New Roman" w:hAnsi="Times New Roman" w:cs="Times New Roman"/>
-          <w:b/>
-          <w:bCs/>
-          <w:sz w:val="24"/>
-          <w:szCs w:val="24"/>
-        </w:rPr>
-      </w:pPr>
-    </w:p>
-    <w:p>
-      <w:pPr>
-        <w:spacing w:line="252" w:lineRule="auto"/>
-        <w:jc w:val="center"/>
-        <w:rPr>
-          <w:rFonts w:ascii="Times New Roman" w:hAnsi="Times New Roman" w:cs="Times New Roman"/>
-          <w:b/>
-          <w:bCs/>
-          <w:sz w:val="24"/>
-          <w:szCs w:val="24"/>
-        </w:rPr>
-      </w:pPr>
-    </w:p>
-    <w:p>
-      <w:pPr>
-        <w:spacing w:line="252" w:lineRule="auto"/>
-        <w:jc w:val="center"/>
-        <w:rPr>
-          <w:rFonts w:ascii="Times New Roman" w:hAnsi="Times New Roman" w:cs="Times New Roman"/>
-          <w:b/>
-          <w:bCs/>
-          <w:sz w:val="24"/>
-          <w:szCs w:val="24"/>
-        </w:rPr>
-      </w:pPr>
-    </w:p>
-    <w:p>
-      <w:pPr>
-        <w:spacing w:line="252" w:lineRule="auto"/>
-        <w:jc w:val="center"/>
-        <w:rPr>
-          <w:rFonts w:ascii="Times New Roman" w:hAnsi="Times New Roman" w:cs="Times New Roman"/>
-          <w:b/>
-          <w:bCs/>
-          <w:sz w:val="24"/>
-          <w:szCs w:val="24"/>
+          <w:lang w:val="en-US"/>
         </w:rPr>
         <w:sectPr>
           <w:type w:val="continuous"/>
@@ -2486,317 +2783,6 @@
     <w:p>
       <w:pPr>
         <w:spacing w:line="252" w:lineRule="auto"/>
-        <w:jc w:val="center"/>
-        <w:rPr>
-          <w:rFonts w:ascii="Times New Roman" w:hAnsi="Times New Roman" w:cs="Times New Roman"/>
-          <w:b/>
-          <w:bCs/>
-          <w:sz w:val="24"/>
-          <w:szCs w:val="24"/>
-        </w:rPr>
-      </w:pPr>
-      <w:r>
-        <w:rPr>
-          <w:rFonts w:ascii="Times New Roman" w:hAnsi="Times New Roman" w:cs="Times New Roman"/>
-          <w:b/>
-          <w:bCs/>
-          <w:sz w:val="24"/>
-          <w:szCs w:val="24"/>
-        </w:rPr>
-        <w:t>Referencias</w:t>
-      </w:r>
-    </w:p>
-    <w:p>
-      <w:pPr>
-        <w:spacing w:line="252" w:lineRule="auto"/>
-        <w:rPr>
-          <w:rFonts w:ascii="Times New Roman" w:hAnsi="Times New Roman" w:cs="Times New Roman"/>
-          <w:sz w:val="24"/>
-          <w:szCs w:val="24"/>
-          <w:lang w:val="en-US"/>
-        </w:rPr>
-      </w:pPr>
-      <w:r>
-        <w:rPr>
-          <w:rFonts w:ascii="Times New Roman" w:hAnsi="Times New Roman" w:cs="Times New Roman"/>
-          <w:sz w:val="24"/>
-          <w:szCs w:val="24"/>
-        </w:rPr>
-        <w:t xml:space="preserve">[1] Iberdrola (s/f). ¿Por qué tus hijos sí deberían jugar a videojuegos? </w:t>
-      </w:r>
-      <w:r>
-        <w:rPr>
-          <w:rFonts w:ascii="Times New Roman" w:hAnsi="Times New Roman" w:cs="Times New Roman"/>
-          <w:sz w:val="24"/>
-          <w:szCs w:val="24"/>
-          <w:lang w:val="en-US"/>
-        </w:rPr>
-        <w:t>[Online]. Available: https://www.iberdrola.com/talento/beneficios-videojuegos-aprendizaje</w:t>
-      </w:r>
-    </w:p>
-    <w:p>
-      <w:pPr>
-        <w:spacing w:line="252" w:lineRule="auto"/>
-        <w:rPr>
-          <w:rFonts w:ascii="Times New Roman" w:hAnsi="Times New Roman" w:cs="Times New Roman"/>
-          <w:sz w:val="24"/>
-          <w:szCs w:val="24"/>
-        </w:rPr>
-      </w:pPr>
-      <w:r>
-        <w:rPr>
-          <w:rFonts w:ascii="Times New Roman" w:hAnsi="Times New Roman" w:cs="Times New Roman"/>
-          <w:sz w:val="24"/>
-          <w:szCs w:val="24"/>
-          <w:lang w:val="en-US"/>
-        </w:rPr>
-        <w:t xml:space="preserve">[2] IFEMA. </w:t>
-      </w:r>
-      <w:r>
-        <w:rPr>
-          <w:rFonts w:ascii="Times New Roman" w:hAnsi="Times New Roman" w:cs="Times New Roman"/>
-          <w:sz w:val="24"/>
-          <w:szCs w:val="24"/>
-        </w:rPr>
-        <w:t xml:space="preserve">(2020, diciembre, 15). Beneficios que pueden aportarte los videojuegos [Online]. </w:t>
-      </w:r>
-      <w:r>
-        <w:rPr>
-          <w:rFonts w:ascii="Times New Roman" w:hAnsi="Times New Roman" w:cs="Times New Roman"/>
-          <w:sz w:val="24"/>
-          <w:szCs w:val="24"/>
-        </w:rPr>
-        <w:t>Available: https://www.ifema.es/noticias/videojuegos/beneficios-videojuegos</w:t>
-      </w:r>
-    </w:p>
-    <w:p>
-      <w:pPr>
-        <w:spacing w:line="252" w:lineRule="auto"/>
-        <w:rPr>
-          <w:rFonts w:ascii="Times New Roman" w:hAnsi="Times New Roman" w:cs="Times New Roman"/>
-          <w:sz w:val="24"/>
-          <w:szCs w:val="24"/>
-          <w:lang w:val="en-US"/>
-        </w:rPr>
-      </w:pPr>
-      <w:r>
-        <w:rPr>
-          <w:rFonts w:ascii="Times New Roman" w:hAnsi="Times New Roman" w:cs="Times New Roman"/>
-          <w:sz w:val="24"/>
-          <w:szCs w:val="24"/>
-        </w:rPr>
-        <w:t>[3] F. Machuca (2021, mayo, 20). ¿Qué es Python? El lenguaje de programación más popular para aprender en 2021</w:t>
-      </w:r>
-      <w:r>
-        <w:rPr>
-          <w:rFonts w:ascii="Times New Roman" w:hAnsi="Times New Roman" w:cs="Times New Roman"/>
-          <w:sz w:val="24"/>
-          <w:szCs w:val="24"/>
-        </w:rPr>
-        <w:t xml:space="preserve"> [Online]. </w:t>
-      </w:r>
-      <w:r>
-        <w:rPr>
-          <w:rFonts w:ascii="Times New Roman" w:hAnsi="Times New Roman" w:cs="Times New Roman"/>
-          <w:sz w:val="24"/>
-          <w:szCs w:val="24"/>
-          <w:lang w:val="en-US"/>
-        </w:rPr>
-        <w:t>Available: https://www.crehana.com/mx/blog/web/que-es-python/</w:t>
-      </w:r>
-    </w:p>
-    <w:p>
-      <w:pPr>
-        <w:spacing w:line="252" w:lineRule="auto"/>
-        <w:rPr>
-          <w:rFonts w:ascii="Times New Roman" w:hAnsi="Times New Roman" w:cs="Times New Roman"/>
-          <w:sz w:val="24"/>
-          <w:szCs w:val="24"/>
-          <w:lang w:val="en-US"/>
-        </w:rPr>
-      </w:pPr>
-      <w:r>
-        <w:rPr>
-          <w:rFonts w:ascii="Times New Roman" w:hAnsi="Times New Roman" w:cs="Times New Roman"/>
-          <w:sz w:val="24"/>
-          <w:szCs w:val="24"/>
-        </w:rPr>
-        <w:t>[4] Programo Ergo Sum (2021). Curso de programación de videojuegos con PyGame</w:t>
-      </w:r>
-      <w:r>
-        <w:rPr>
-          <w:rFonts w:ascii="Times New Roman" w:hAnsi="Times New Roman" w:cs="Times New Roman"/>
-          <w:sz w:val="24"/>
-          <w:szCs w:val="24"/>
-        </w:rPr>
-        <w:t xml:space="preserve"> [Online]. </w:t>
-      </w:r>
-      <w:r>
-        <w:rPr>
-          <w:rFonts w:ascii="Times New Roman" w:hAnsi="Times New Roman" w:cs="Times New Roman"/>
-          <w:sz w:val="24"/>
-          <w:szCs w:val="24"/>
-          <w:lang w:val="en-US"/>
-        </w:rPr>
-        <w:t>Available: https://www.programoergosum.com/cursos-online/raspberry-pi/246-videojuegos-en-python-con-pygame/que-es-pygame</w:t>
-      </w:r>
-    </w:p>
-    <w:p>
-      <w:pPr>
-        <w:spacing w:line="252" w:lineRule="auto"/>
-        <w:rPr>
-          <w:rFonts w:ascii="Times New Roman" w:hAnsi="Times New Roman" w:cs="Times New Roman"/>
-          <w:sz w:val="24"/>
-          <w:szCs w:val="24"/>
-          <w:lang w:val="en-US"/>
-        </w:rPr>
-      </w:pPr>
-      <w:r>
-        <w:rPr>
-          <w:rFonts w:ascii="Times New Roman" w:hAnsi="Times New Roman" w:cs="Times New Roman"/>
-          <w:sz w:val="24"/>
-          <w:szCs w:val="24"/>
-          <w:lang w:val="en-US"/>
-        </w:rPr>
-        <w:t xml:space="preserve">[5] R. V. (2019, Abril, 23). Sprites [Online]. Available: </w:t>
-      </w:r>
-      <w:r>
-        <w:rPr>
-          <w:rFonts w:ascii="Times New Roman" w:hAnsi="Times New Roman" w:cs="Times New Roman"/>
-          <w:sz w:val="24"/>
-          <w:szCs w:val="24"/>
-          <w:lang w:val="en-US"/>
-        </w:rPr>
-        <w:t>https://www.geekno.com/glosario/sprites</w:t>
-      </w:r>
-    </w:p>
-    <w:p>
-      <w:pPr>
-        <w:spacing w:line="252" w:lineRule="auto"/>
-        <w:rPr>
-          <w:rFonts w:ascii="Times New Roman" w:hAnsi="Times New Roman" w:cs="Times New Roman"/>
-          <w:sz w:val="24"/>
-          <w:szCs w:val="24"/>
-          <w:lang w:val="en-US"/>
-        </w:rPr>
-      </w:pPr>
-      <w:r>
-        <w:rPr>
-          <w:rFonts w:ascii="Times New Roman" w:hAnsi="Times New Roman" w:cs="Times New Roman"/>
-          <w:sz w:val="24"/>
-          <w:szCs w:val="24"/>
-          <w:lang w:val="en-US"/>
-        </w:rPr>
-        <w:t>[6] Richter, F. (2019). Fortnite World Champion Bags $3 Million Prize</w:t>
-      </w:r>
-      <w:r>
-        <w:rPr>
-          <w:rFonts w:ascii="Times New Roman" w:hAnsi="Times New Roman" w:cs="Times New Roman"/>
-          <w:sz w:val="24"/>
-          <w:szCs w:val="24"/>
-          <w:lang w:val="en-US"/>
-        </w:rPr>
-        <w:t xml:space="preserve"> [Online]</w:t>
-      </w:r>
-      <w:r>
-        <w:rPr>
-          <w:rFonts w:ascii="Times New Roman" w:hAnsi="Times New Roman" w:cs="Times New Roman"/>
-          <w:sz w:val="24"/>
-          <w:szCs w:val="24"/>
-          <w:lang w:val="en-US"/>
-        </w:rPr>
-        <w:t>. Available</w:t>
-      </w:r>
-      <w:r>
-        <w:rPr>
-          <w:lang w:val="en-US"/>
-        </w:rPr>
-        <w:t xml:space="preserve"> </w:t>
-      </w:r>
-      <w:r>
-        <w:rPr>
-          <w:rFonts w:ascii="Times New Roman" w:hAnsi="Times New Roman" w:cs="Times New Roman"/>
-          <w:sz w:val="24"/>
-          <w:szCs w:val="24"/>
-          <w:lang w:val="en-US"/>
-        </w:rPr>
-        <w:t>https://www.statista.com/chart/17607/fortnite-world-cup-prize-money-in-perspective/</w:t>
-      </w:r>
-    </w:p>
-    <w:p>
-      <w:pPr>
-        <w:spacing w:line="252" w:lineRule="auto"/>
-        <w:rPr>
-          <w:rFonts w:ascii="Times New Roman" w:hAnsi="Times New Roman" w:cs="Times New Roman"/>
-          <w:sz w:val="24"/>
-          <w:szCs w:val="24"/>
-          <w:lang w:val="en-US"/>
-        </w:rPr>
-      </w:pPr>
-      <w:r>
-        <w:rPr>
-          <w:rFonts w:ascii="Times New Roman" w:hAnsi="Times New Roman" w:cs="Times New Roman"/>
-          <w:sz w:val="24"/>
-          <w:szCs w:val="24"/>
-          <w:lang w:val="en-US"/>
-        </w:rPr>
-        <w:t>[</w:t>
-      </w:r>
-      <w:r>
-        <w:rPr>
-          <w:rFonts w:ascii="Times New Roman" w:hAnsi="Times New Roman" w:cs="Times New Roman"/>
-          <w:sz w:val="24"/>
-          <w:szCs w:val="24"/>
-          <w:lang w:val="en-US"/>
-        </w:rPr>
-        <w:t>7</w:t>
-      </w:r>
-      <w:r>
-        <w:rPr>
-          <w:rFonts w:ascii="Times New Roman" w:hAnsi="Times New Roman" w:cs="Times New Roman"/>
-          <w:sz w:val="24"/>
-          <w:szCs w:val="24"/>
-          <w:lang w:val="en-US"/>
-        </w:rPr>
-        <w:t>] Feldman, S. (2019). The Most Popular Programming Languages</w:t>
-      </w:r>
-      <w:r>
-        <w:rPr>
-          <w:rFonts w:ascii="Times New Roman" w:hAnsi="Times New Roman" w:cs="Times New Roman"/>
-          <w:sz w:val="24"/>
-          <w:szCs w:val="24"/>
-          <w:lang w:val="en-US"/>
-        </w:rPr>
-        <w:t xml:space="preserve"> [Online]</w:t>
-      </w:r>
-      <w:r>
-        <w:rPr>
-          <w:rFonts w:ascii="Times New Roman" w:hAnsi="Times New Roman" w:cs="Times New Roman"/>
-          <w:sz w:val="24"/>
-          <w:szCs w:val="24"/>
-          <w:lang w:val="en-US"/>
-        </w:rPr>
-        <w:t>. Available</w:t>
-      </w:r>
-      <w:r>
-        <w:rPr>
-          <w:lang w:val="en-US"/>
-        </w:rPr>
-        <w:t xml:space="preserve"> </w:t>
-      </w:r>
-      <w:r>
-        <w:rPr>
-          <w:rFonts w:ascii="Times New Roman" w:hAnsi="Times New Roman" w:cs="Times New Roman"/>
-          <w:sz w:val="24"/>
-          <w:szCs w:val="24"/>
-          <w:lang w:val="en-US"/>
-        </w:rPr>
-        <w:t>https://www.statista.com/chart/17607/fortnite-world-cup-prize-money-in-perspective/</w:t>
-      </w:r>
-    </w:p>
-    <w:p>
-      <w:pPr>
-        <w:spacing w:line="252" w:lineRule="auto"/>
         <w:rPr>
           <w:rFonts w:ascii="Times New Roman" w:hAnsi="Times New Roman" w:cs="Times New Roman"/>
           <w:sz w:val="24"/>
@@ -2842,7 +2828,7 @@
       <w:type w:val="continuous"/>
       <w:pgSz w:w="12240" w:h="15840"/>
       <w:pgMar w:top="1440" w:right="1440" w:bottom="1440" w:left="1440" w:header="720" w:footer="720" w:gutter="0"/>
-      <w:cols w:space="238"/>
+      <w:cols w:num="2" w:space="238"/>
       <w:docGrid w:linePitch="360"/>
     </w:sectPr>
   </w:body>

</xml_diff>